<commit_message>
added postgres connection and dependencies install
</commit_message>
<xml_diff>
--- a/airflow Manual.docx
+++ b/airflow Manual.docx
@@ -31,23 +31,7 @@
             <w:b/>
             <w:bCs/>
           </w:rPr>
-          <w:t>https://airflow.apache.org/</w:t>
-        </w:r>
-        <w:r>
-          <w:rPr>
-            <w:rStyle w:val="Hyperlink"/>
-            <w:b/>
-            <w:bCs/>
-          </w:rPr>
-          <w:t>d</w:t>
-        </w:r>
-        <w:r>
-          <w:rPr>
-            <w:rStyle w:val="Hyperlink"/>
-            <w:b/>
-            <w:bCs/>
-          </w:rPr>
-          <w:t>ocs/apache-airflow/stable/tutorial/pipeline.html</w:t>
+          <w:t>https://airflow.apache.org/docs/apache-airflow/stable/tutorial/pipeline.html</w:t>
         </w:r>
       </w:hyperlink>
       <w:r>
@@ -643,6 +627,7 @@
           <w:szCs w:val="21"/>
         </w:rPr>
       </w:pPr>
+      <w:bookmarkStart w:id="0" w:name="OLE_LINK1"/>
       <w:r>
         <w:rPr>
           <w:rFonts w:ascii="Roboto Mono" w:hAnsi="Roboto Mono"/>
@@ -702,6 +687,7 @@
       </w:r>
       <w:proofErr w:type="spellEnd"/>
     </w:p>
+    <w:bookmarkEnd w:id="0"/>
     <w:p>
       <w:pPr>
         <w:pStyle w:val="HTMLPreformatted"/>
@@ -824,8 +810,49 @@
           <w:b/>
           <w:bCs/>
         </w:rPr>
+        <w:t xml:space="preserve">: </w:t>
+      </w:r>
+      <w:proofErr w:type="spellStart"/>
+      <w:r>
+        <w:rPr>
+          <w:b/>
+          <w:bCs/>
+        </w:rPr>
+        <w:t>init</w:t>
+      </w:r>
+      <w:proofErr w:type="spellEnd"/>
+      <w:r>
+        <w:rPr>
+          <w:b/>
+          <w:bCs/>
+        </w:rPr>
         <w:t xml:space="preserve"> </w:t>
       </w:r>
+      <w:proofErr w:type="spellStart"/>
+      <w:r>
+        <w:rPr>
+          <w:b/>
+          <w:bCs/>
+        </w:rPr>
+        <w:t>db</w:t>
+      </w:r>
+      <w:proofErr w:type="spellEnd"/>
+      <w:r>
+        <w:rPr>
+          <w:b/>
+          <w:bCs/>
+        </w:rPr>
+        <w:t xml:space="preserve"> will reset all settings in </w:t>
+      </w:r>
+      <w:proofErr w:type="spellStart"/>
+      <w:r>
+        <w:rPr>
+          <w:b/>
+          <w:bCs/>
+        </w:rPr>
+        <w:t>db</w:t>
+      </w:r>
+      <w:proofErr w:type="spellEnd"/>
     </w:p>
     <w:p>
       <w:r>
@@ -874,20 +901,518 @@
           <w:bCs/>
         </w:rPr>
       </w:pPr>
-    </w:p>
-    <w:p>
-      <w:pPr>
-        <w:rPr>
-          <w:b/>
-          <w:bCs/>
-        </w:rPr>
-      </w:pPr>
       <w:r>
         <w:rPr>
           <w:b/>
           <w:bCs/>
         </w:rPr>
         <w:lastRenderedPageBreak/>
+        <w:t>to change port</w:t>
+      </w:r>
+      <w:r>
+        <w:rPr>
+          <w:b/>
+          <w:bCs/>
+        </w:rPr>
+        <w:br/>
+      </w:r>
+      <w:r>
+        <w:rPr>
+          <w:b/>
+          <w:bCs/>
+          <w:noProof/>
+        </w:rPr>
+        <w:drawing>
+          <wp:inline distT="0" distB="0" distL="0" distR="0" wp14:anchorId="2E2C724F" wp14:editId="4637F64E">
+            <wp:extent cx="5943600" cy="3243580"/>
+            <wp:effectExtent l="0" t="0" r="0" b="0"/>
+            <wp:docPr id="3" name="Picture 3" descr="Text&#10;&#10;Description automatically generated"/>
+            <wp:cNvGraphicFramePr>
+              <a:graphicFrameLocks xmlns:a="http://schemas.openxmlformats.org/drawingml/2006/main" noChangeAspect="1"/>
+            </wp:cNvGraphicFramePr>
+            <a:graphic xmlns:a="http://schemas.openxmlformats.org/drawingml/2006/main">
+              <a:graphicData uri="http://schemas.openxmlformats.org/drawingml/2006/picture">
+                <pic:pic xmlns:pic="http://schemas.openxmlformats.org/drawingml/2006/picture">
+                  <pic:nvPicPr>
+                    <pic:cNvPr id="3" name="Picture 3" descr="Text&#10;&#10;Description automatically generated"/>
+                    <pic:cNvPicPr/>
+                  </pic:nvPicPr>
+                  <pic:blipFill>
+                    <a:blip r:embed="rId7"/>
+                    <a:stretch>
+                      <a:fillRect/>
+                    </a:stretch>
+                  </pic:blipFill>
+                  <pic:spPr>
+                    <a:xfrm>
+                      <a:off x="0" y="0"/>
+                      <a:ext cx="5943600" cy="3243580"/>
+                    </a:xfrm>
+                    <a:prstGeom prst="rect">
+                      <a:avLst/>
+                    </a:prstGeom>
+                  </pic:spPr>
+                </pic:pic>
+              </a:graphicData>
+            </a:graphic>
+          </wp:inline>
+        </w:drawing>
+      </w:r>
+    </w:p>
+    <w:p>
+      <w:pPr>
+        <w:rPr>
+          <w:b/>
+          <w:bCs/>
+        </w:rPr>
+      </w:pPr>
+      <w:r>
+        <w:rPr>
+          <w:b/>
+          <w:bCs/>
+        </w:rPr>
+        <w:t xml:space="preserve">8080 is the docker container </w:t>
+      </w:r>
+    </w:p>
+    <w:p>
+      <w:pPr>
+        <w:rPr>
+          <w:b/>
+          <w:bCs/>
+        </w:rPr>
+      </w:pPr>
+      <w:r>
+        <w:rPr>
+          <w:b/>
+          <w:bCs/>
+        </w:rPr>
+        <w:t xml:space="preserve">5050 will be the airflow link </w:t>
+      </w:r>
+      <w:hyperlink r:id="rId8" w:history="1">
+        <w:r>
+          <w:rPr>
+            <w:rStyle w:val="Hyperlink"/>
+            <w:b/>
+            <w:bCs/>
+          </w:rPr>
+          <w:t>http://localhost:5050</w:t>
+        </w:r>
+      </w:hyperlink>
+      <w:r>
+        <w:rPr>
+          <w:b/>
+          <w:bCs/>
+        </w:rPr>
+        <w:t xml:space="preserve"> </w:t>
+      </w:r>
+    </w:p>
+    <w:p>
+      <w:pPr>
+        <w:rPr>
+          <w:b/>
+          <w:bCs/>
+        </w:rPr>
+      </w:pPr>
+    </w:p>
+    <w:p>
+      <w:pPr>
+        <w:rPr>
+          <w:b/>
+          <w:bCs/>
+        </w:rPr>
+      </w:pPr>
+      <w:r>
+        <w:rPr>
+          <w:b/>
+          <w:bCs/>
+        </w:rPr>
+        <w:t xml:space="preserve">Db </w:t>
+      </w:r>
+    </w:p>
+    <w:p>
+      <w:pPr>
+        <w:rPr>
+          <w:b/>
+          <w:bCs/>
+        </w:rPr>
+      </w:pPr>
+      <w:r>
+        <w:rPr>
+          <w:b/>
+          <w:bCs/>
+          <w:noProof/>
+        </w:rPr>
+        <w:drawing>
+          <wp:inline distT="0" distB="0" distL="0" distR="0" wp14:anchorId="0F8FE03C" wp14:editId="1D9A0D01">
+            <wp:extent cx="5613400" cy="4076700"/>
+            <wp:effectExtent l="0" t="0" r="0" b="0"/>
+            <wp:docPr id="6" name="Picture 6" descr="Text&#10;&#10;Description automatically generated"/>
+            <wp:cNvGraphicFramePr>
+              <a:graphicFrameLocks xmlns:a="http://schemas.openxmlformats.org/drawingml/2006/main" noChangeAspect="1"/>
+            </wp:cNvGraphicFramePr>
+            <a:graphic xmlns:a="http://schemas.openxmlformats.org/drawingml/2006/main">
+              <a:graphicData uri="http://schemas.openxmlformats.org/drawingml/2006/picture">
+                <pic:pic xmlns:pic="http://schemas.openxmlformats.org/drawingml/2006/picture">
+                  <pic:nvPicPr>
+                    <pic:cNvPr id="6" name="Picture 6" descr="Text&#10;&#10;Description automatically generated"/>
+                    <pic:cNvPicPr/>
+                  </pic:nvPicPr>
+                  <pic:blipFill>
+                    <a:blip r:embed="rId9"/>
+                    <a:stretch>
+                      <a:fillRect/>
+                    </a:stretch>
+                  </pic:blipFill>
+                  <pic:spPr>
+                    <a:xfrm>
+                      <a:off x="0" y="0"/>
+                      <a:ext cx="5613400" cy="4076700"/>
+                    </a:xfrm>
+                    <a:prstGeom prst="rect">
+                      <a:avLst/>
+                    </a:prstGeom>
+                  </pic:spPr>
+                </pic:pic>
+              </a:graphicData>
+            </a:graphic>
+          </wp:inline>
+        </w:drawing>
+      </w:r>
+    </w:p>
+    <w:p>
+      <w:pPr>
+        <w:rPr>
+          <w:b/>
+          <w:bCs/>
+        </w:rPr>
+      </w:pPr>
+    </w:p>
+    <w:p>
+      <w:pPr>
+        <w:rPr>
+          <w:b/>
+          <w:bCs/>
+        </w:rPr>
+      </w:pPr>
+      <w:r>
+        <w:rPr>
+          <w:b/>
+          <w:bCs/>
+        </w:rPr>
+        <w:t xml:space="preserve">To access </w:t>
+      </w:r>
+      <w:proofErr w:type="spellStart"/>
+      <w:r>
+        <w:rPr>
+          <w:b/>
+          <w:bCs/>
+        </w:rPr>
+        <w:t>postgres</w:t>
+      </w:r>
+      <w:proofErr w:type="spellEnd"/>
+      <w:r>
+        <w:rPr>
+          <w:b/>
+          <w:bCs/>
+        </w:rPr>
+        <w:t xml:space="preserve"> </w:t>
+      </w:r>
+      <w:r>
+        <w:rPr>
+          <w:b/>
+          <w:bCs/>
+        </w:rPr>
+        <w:t xml:space="preserve">outside of airflow </w:t>
+      </w:r>
+    </w:p>
+    <w:p>
+      <w:pPr>
+        <w:rPr>
+          <w:b/>
+          <w:bCs/>
+        </w:rPr>
+      </w:pPr>
+      <w:r>
+        <w:rPr>
+          <w:b/>
+          <w:bCs/>
+        </w:rPr>
+        <w:t xml:space="preserve">And </w:t>
+      </w:r>
+    </w:p>
+    <w:p>
+      <w:pPr>
+        <w:rPr>
+          <w:b/>
+          <w:bCs/>
+        </w:rPr>
+      </w:pPr>
+      <w:r>
+        <w:rPr>
+          <w:b/>
+          <w:bCs/>
+        </w:rPr>
+        <w:t xml:space="preserve">To connect airflow to the </w:t>
+      </w:r>
+      <w:proofErr w:type="spellStart"/>
+      <w:r>
+        <w:rPr>
+          <w:b/>
+          <w:bCs/>
+        </w:rPr>
+        <w:t>db</w:t>
+      </w:r>
+      <w:proofErr w:type="spellEnd"/>
+      <w:r>
+        <w:rPr>
+          <w:b/>
+          <w:bCs/>
+        </w:rPr>
+        <w:t xml:space="preserve"> </w:t>
+      </w:r>
+    </w:p>
+    <w:p>
+      <w:pPr>
+        <w:rPr>
+          <w:b/>
+          <w:bCs/>
+        </w:rPr>
+      </w:pPr>
+      <w:r>
+        <w:rPr>
+          <w:b/>
+          <w:bCs/>
+        </w:rPr>
+        <w:t xml:space="preserve">Note that this </w:t>
+      </w:r>
+      <w:proofErr w:type="spellStart"/>
+      <w:r>
+        <w:rPr>
+          <w:b/>
+          <w:bCs/>
+        </w:rPr>
+        <w:t>postgres</w:t>
+      </w:r>
+      <w:proofErr w:type="spellEnd"/>
+      <w:r>
+        <w:rPr>
+          <w:b/>
+          <w:bCs/>
+        </w:rPr>
+        <w:t xml:space="preserve"> is created inside a docker image so it needs docker to be up for </w:t>
+      </w:r>
+      <w:proofErr w:type="gramStart"/>
+      <w:r>
+        <w:rPr>
+          <w:b/>
+          <w:bCs/>
+        </w:rPr>
+        <w:t>access .</w:t>
+      </w:r>
+      <w:proofErr w:type="gramEnd"/>
+    </w:p>
+    <w:p>
+      <w:pPr>
+        <w:rPr>
+          <w:b/>
+          <w:bCs/>
+        </w:rPr>
+      </w:pPr>
+      <w:r>
+        <w:rPr>
+          <w:b/>
+          <w:bCs/>
+        </w:rPr>
+        <w:drawing>
+          <wp:inline distT="0" distB="0" distL="0" distR="0" wp14:anchorId="1A46B6AA" wp14:editId="281CAF50">
+            <wp:extent cx="5943600" cy="1167130"/>
+            <wp:effectExtent l="0" t="0" r="0" b="1270"/>
+            <wp:docPr id="7" name="Picture 7" descr="Graphical user interface, application&#10;&#10;Description automatically generated"/>
+            <wp:cNvGraphicFramePr>
+              <a:graphicFrameLocks xmlns:a="http://schemas.openxmlformats.org/drawingml/2006/main" noChangeAspect="1"/>
+            </wp:cNvGraphicFramePr>
+            <a:graphic xmlns:a="http://schemas.openxmlformats.org/drawingml/2006/main">
+              <a:graphicData uri="http://schemas.openxmlformats.org/drawingml/2006/picture">
+                <pic:pic xmlns:pic="http://schemas.openxmlformats.org/drawingml/2006/picture">
+                  <pic:nvPicPr>
+                    <pic:cNvPr id="7" name="Picture 7" descr="Graphical user interface, application&#10;&#10;Description automatically generated"/>
+                    <pic:cNvPicPr/>
+                  </pic:nvPicPr>
+                  <pic:blipFill>
+                    <a:blip r:embed="rId10"/>
+                    <a:stretch>
+                      <a:fillRect/>
+                    </a:stretch>
+                  </pic:blipFill>
+                  <pic:spPr>
+                    <a:xfrm>
+                      <a:off x="0" y="0"/>
+                      <a:ext cx="5943600" cy="1167130"/>
+                    </a:xfrm>
+                    <a:prstGeom prst="rect">
+                      <a:avLst/>
+                    </a:prstGeom>
+                  </pic:spPr>
+                </pic:pic>
+              </a:graphicData>
+            </a:graphic>
+          </wp:inline>
+        </w:drawing>
+      </w:r>
+    </w:p>
+    <w:p>
+      <w:pPr>
+        <w:rPr>
+          <w:b/>
+          <w:bCs/>
+        </w:rPr>
+      </w:pPr>
+      <w:r>
+        <w:rPr>
+          <w:b/>
+          <w:bCs/>
+          <w:noProof/>
+        </w:rPr>
+        <w:drawing>
+          <wp:inline distT="0" distB="0" distL="0" distR="0" wp14:anchorId="7CA8FD23" wp14:editId="5B17DB69">
+            <wp:extent cx="5943600" cy="2326005"/>
+            <wp:effectExtent l="0" t="0" r="0" b="0"/>
+            <wp:docPr id="9" name="Picture 9" descr="Graphical user interface, application&#10;&#10;Description automatically generated"/>
+            <wp:cNvGraphicFramePr>
+              <a:graphicFrameLocks xmlns:a="http://schemas.openxmlformats.org/drawingml/2006/main" noChangeAspect="1"/>
+            </wp:cNvGraphicFramePr>
+            <a:graphic xmlns:a="http://schemas.openxmlformats.org/drawingml/2006/main">
+              <a:graphicData uri="http://schemas.openxmlformats.org/drawingml/2006/picture">
+                <pic:pic xmlns:pic="http://schemas.openxmlformats.org/drawingml/2006/picture">
+                  <pic:nvPicPr>
+                    <pic:cNvPr id="9" name="Picture 9" descr="Graphical user interface, application&#10;&#10;Description automatically generated"/>
+                    <pic:cNvPicPr/>
+                  </pic:nvPicPr>
+                  <pic:blipFill>
+                    <a:blip r:embed="rId11"/>
+                    <a:stretch>
+                      <a:fillRect/>
+                    </a:stretch>
+                  </pic:blipFill>
+                  <pic:spPr>
+                    <a:xfrm>
+                      <a:off x="0" y="0"/>
+                      <a:ext cx="5943600" cy="2326005"/>
+                    </a:xfrm>
+                    <a:prstGeom prst="rect">
+                      <a:avLst/>
+                    </a:prstGeom>
+                  </pic:spPr>
+                </pic:pic>
+              </a:graphicData>
+            </a:graphic>
+          </wp:inline>
+        </w:drawing>
+      </w:r>
+    </w:p>
+    <w:p>
+      <w:pPr>
+        <w:rPr>
+          <w:b/>
+          <w:bCs/>
+        </w:rPr>
+      </w:pPr>
+    </w:p>
+    <w:p>
+      <w:pPr>
+        <w:rPr>
+          <w:b/>
+          <w:bCs/>
+        </w:rPr>
+      </w:pPr>
+      <w:r>
+        <w:rPr>
+          <w:b/>
+          <w:bCs/>
+        </w:rPr>
+        <w:t xml:space="preserve">Change to port </w:t>
+      </w:r>
+      <w:r>
+        <w:t>other than 5432</w:t>
+      </w:r>
+      <w:r>
+        <w:rPr>
+          <w:b/>
+          <w:bCs/>
+        </w:rPr>
+        <w:t xml:space="preserve"> so </w:t>
+      </w:r>
+      <w:proofErr w:type="spellStart"/>
+      <w:r>
+        <w:rPr>
+          <w:b/>
+          <w:bCs/>
+        </w:rPr>
+        <w:t>dbeaver</w:t>
+      </w:r>
+      <w:proofErr w:type="spellEnd"/>
+      <w:r>
+        <w:rPr>
+          <w:b/>
+          <w:bCs/>
+        </w:rPr>
+        <w:t xml:space="preserve"> can connect </w:t>
+      </w:r>
+      <w:proofErr w:type="spellStart"/>
+      <w:proofErr w:type="gramStart"/>
+      <w:r>
+        <w:rPr>
+          <w:b/>
+          <w:bCs/>
+        </w:rPr>
+        <w:t>eg</w:t>
+      </w:r>
+      <w:proofErr w:type="spellEnd"/>
+      <w:proofErr w:type="gramEnd"/>
+      <w:r>
+        <w:rPr>
+          <w:b/>
+          <w:bCs/>
+        </w:rPr>
+        <w:t xml:space="preserve"> 6432:5432</w:t>
+      </w:r>
+    </w:p>
+    <w:p>
+      <w:pPr>
+        <w:rPr>
+          <w:b/>
+          <w:bCs/>
+        </w:rPr>
+      </w:pPr>
+    </w:p>
+    <w:p>
+      <w:pPr>
+        <w:rPr>
+          <w:b/>
+          <w:bCs/>
+        </w:rPr>
+      </w:pPr>
+    </w:p>
+    <w:p>
+      <w:pPr>
+        <w:rPr>
+          <w:b/>
+          <w:bCs/>
+        </w:rPr>
+      </w:pPr>
+    </w:p>
+    <w:p>
+      <w:pPr>
+        <w:rPr>
+          <w:b/>
+          <w:bCs/>
+        </w:rPr>
+      </w:pPr>
+      <w:r>
+        <w:rPr>
+          <w:b/>
+          <w:bCs/>
+        </w:rPr>
         <w:t>DAGS</w:t>
       </w:r>
     </w:p>
@@ -1126,6 +1651,7 @@
           <w:b/>
           <w:bCs/>
         </w:rPr>
+        <w:lastRenderedPageBreak/>
         <w:t>To backfill after setting catchup = False</w:t>
       </w:r>
     </w:p>
@@ -1235,6 +1761,7 @@
       <w:r>
         <w:rPr>
           <w:rFonts w:ascii="Menlo" w:hAnsi="Menlo" w:cs="Menlo"/>
+          <w:noProof/>
           <w:color w:val="D4D4D4"/>
           <w:sz w:val="18"/>
           <w:szCs w:val="18"/>
@@ -1255,7 +1782,7 @@
                     <pic:cNvPicPr/>
                   </pic:nvPicPr>
                   <pic:blipFill>
-                    <a:blip r:embed="rId7"/>
+                    <a:blip r:embed="rId12"/>
                     <a:stretch>
                       <a:fillRect/>
                     </a:stretch>
@@ -1450,8 +1977,8 @@
         <w:rPr>
           <w:b/>
           <w:bCs/>
-        </w:rPr>
-        <w:lastRenderedPageBreak/>
+          <w:noProof/>
+        </w:rPr>
         <w:drawing>
           <wp:inline distT="0" distB="0" distL="0" distR="0" wp14:anchorId="678550D7" wp14:editId="3A9B8F8A">
             <wp:extent cx="2440950" cy="1064004"/>
@@ -1468,7 +1995,7 @@
                     <pic:cNvPicPr/>
                   </pic:nvPicPr>
                   <pic:blipFill>
-                    <a:blip r:embed="rId8"/>
+                    <a:blip r:embed="rId13"/>
                     <a:stretch>
                       <a:fillRect/>
                     </a:stretch>
@@ -1537,6 +2064,7 @@
           <w:bCs/>
           <w:noProof/>
         </w:rPr>
+        <w:lastRenderedPageBreak/>
         <w:drawing>
           <wp:inline distT="0" distB="0" distL="0" distR="0" wp14:anchorId="6DFDDE0B" wp14:editId="3F3C33C6">
             <wp:extent cx="5943600" cy="5503545"/>
@@ -1553,7 +2081,7 @@
                     <pic:cNvPicPr/>
                   </pic:nvPicPr>
                   <pic:blipFill>
-                    <a:blip r:embed="rId9"/>
+                    <a:blip r:embed="rId14"/>
                     <a:stretch>
                       <a:fillRect/>
                     </a:stretch>
@@ -1605,70 +2133,155 @@
           <w:bCs/>
         </w:rPr>
       </w:pPr>
-    </w:p>
-    <w:p>
-      <w:pPr>
-        <w:rPr>
-          <w:b/>
-          <w:bCs/>
-        </w:rPr>
-      </w:pPr>
-      <w:r>
-        <w:rPr>
-          <w:b/>
-          <w:bCs/>
-        </w:rPr>
-        <w:t>OLD</w:t>
-      </w:r>
-    </w:p>
-    <w:p>
-      <w:pPr>
-        <w:rPr>
-          <w:b/>
-          <w:bCs/>
-        </w:rPr>
-      </w:pPr>
-      <w:hyperlink r:id="rId10" w:history="1">
-        <w:r>
-          <w:rPr>
-            <w:rStyle w:val="Hyperlink"/>
-            <w:b/>
-            <w:bCs/>
-          </w:rPr>
-          <w:t>https://www.youtube.com/watch?v=K9AnJ9_ZAXE&amp;list=PLwFJcsJ61oujFW8pTo9S8_b6wujg5NgGW</w:t>
-        </w:r>
-      </w:hyperlink>
-      <w:r>
-        <w:rPr>
-          <w:b/>
-          <w:bCs/>
-        </w:rPr>
+      <w:r>
+        <w:rPr>
+          <w:b/>
+          <w:bCs/>
+        </w:rPr>
+        <w:t xml:space="preserve">To manage python dependencies (library) on airflow, </w:t>
+      </w:r>
+    </w:p>
+    <w:p>
+      <w:pPr>
+        <w:rPr>
+          <w:b/>
+          <w:bCs/>
+        </w:rPr>
+      </w:pPr>
+      <w:r>
+        <w:rPr>
+          <w:b/>
+          <w:bCs/>
+        </w:rPr>
+        <w:t xml:space="preserve">Create </w:t>
+      </w:r>
+    </w:p>
+    <w:p>
+      <w:r>
+        <w:tab/>
+      </w:r>
+      <w:r>
+        <w:t>r</w:t>
+      </w:r>
+      <w:r>
+        <w:t>equirements.txt</w:t>
+      </w:r>
+    </w:p>
+    <w:p>
+      <w:r>
+        <w:rPr>
+          <w:b/>
+          <w:bCs/>
+        </w:rPr>
+        <w:tab/>
+      </w:r>
+      <w:proofErr w:type="spellStart"/>
+      <w:r>
+        <w:t>Dockerfile</w:t>
+      </w:r>
+      <w:proofErr w:type="spellEnd"/>
+      <w:r>
         <w:t xml:space="preserve"> </w:t>
       </w:r>
     </w:p>
     <w:p>
-      <w:pPr>
-        <w:rPr>
-          <w:b/>
-          <w:bCs/>
-        </w:rPr>
-      </w:pPr>
-    </w:p>
-    <w:p>
-      <w:pPr>
-        <w:rPr>
-          <w:b/>
-          <w:bCs/>
-        </w:rPr>
-      </w:pPr>
-      <w:r>
-        <w:rPr>
-          <w:b/>
-          <w:bCs/>
-        </w:rPr>
-        <w:t>Set up airflow using pip and env</w:t>
-      </w:r>
-    </w:p>
+      <w:r>
+        <w:rPr>
+          <w:noProof/>
+        </w:rPr>
+        <w:lastRenderedPageBreak/>
+        <w:drawing>
+          <wp:inline distT="0" distB="0" distL="0" distR="0" wp14:anchorId="1A898344" wp14:editId="14484C07">
+            <wp:extent cx="3672020" cy="1627301"/>
+            <wp:effectExtent l="0" t="0" r="0" b="0"/>
+            <wp:docPr id="1" name="Picture 1" descr="Graphical user interface, text, application&#10;&#10;Description automatically generated"/>
+            <wp:cNvGraphicFramePr>
+              <a:graphicFrameLocks xmlns:a="http://schemas.openxmlformats.org/drawingml/2006/main" noChangeAspect="1"/>
+            </wp:cNvGraphicFramePr>
+            <a:graphic xmlns:a="http://schemas.openxmlformats.org/drawingml/2006/main">
+              <a:graphicData uri="http://schemas.openxmlformats.org/drawingml/2006/picture">
+                <pic:pic xmlns:pic="http://schemas.openxmlformats.org/drawingml/2006/picture">
+                  <pic:nvPicPr>
+                    <pic:cNvPr id="1" name="Picture 1" descr="Graphical user interface, text, application&#10;&#10;Description automatically generated"/>
+                    <pic:cNvPicPr/>
+                  </pic:nvPicPr>
+                  <pic:blipFill>
+                    <a:blip r:embed="rId15"/>
+                    <a:stretch>
+                      <a:fillRect/>
+                    </a:stretch>
+                  </pic:blipFill>
+                  <pic:spPr>
+                    <a:xfrm>
+                      <a:off x="0" y="0"/>
+                      <a:ext cx="3686224" cy="1633596"/>
+                    </a:xfrm>
+                    <a:prstGeom prst="rect">
+                      <a:avLst/>
+                    </a:prstGeom>
+                  </pic:spPr>
+                </pic:pic>
+              </a:graphicData>
+            </a:graphic>
+          </wp:inline>
+        </w:drawing>
+      </w:r>
+    </w:p>
+    <w:p>
+      <w:r>
+        <w:rPr>
+          <w:noProof/>
+        </w:rPr>
+        <w:drawing>
+          <wp:inline distT="0" distB="0" distL="0" distR="0" wp14:anchorId="39275594" wp14:editId="469AE006">
+            <wp:extent cx="3849333" cy="1156445"/>
+            <wp:effectExtent l="0" t="0" r="0" b="0"/>
+            <wp:docPr id="10" name="Picture 10" descr="Graphical user interface, text&#10;&#10;Description automatically generated"/>
+            <wp:cNvGraphicFramePr>
+              <a:graphicFrameLocks xmlns:a="http://schemas.openxmlformats.org/drawingml/2006/main" noChangeAspect="1"/>
+            </wp:cNvGraphicFramePr>
+            <a:graphic xmlns:a="http://schemas.openxmlformats.org/drawingml/2006/main">
+              <a:graphicData uri="http://schemas.openxmlformats.org/drawingml/2006/picture">
+                <pic:pic xmlns:pic="http://schemas.openxmlformats.org/drawingml/2006/picture">
+                  <pic:nvPicPr>
+                    <pic:cNvPr id="10" name="Picture 10" descr="Graphical user interface, text&#10;&#10;Description automatically generated"/>
+                    <pic:cNvPicPr/>
+                  </pic:nvPicPr>
+                  <pic:blipFill>
+                    <a:blip r:embed="rId16"/>
+                    <a:stretch>
+                      <a:fillRect/>
+                    </a:stretch>
+                  </pic:blipFill>
+                  <pic:spPr>
+                    <a:xfrm>
+                      <a:off x="0" y="0"/>
+                      <a:ext cx="3928434" cy="1180209"/>
+                    </a:xfrm>
+                    <a:prstGeom prst="rect">
+                      <a:avLst/>
+                    </a:prstGeom>
+                  </pic:spPr>
+                </pic:pic>
+              </a:graphicData>
+            </a:graphic>
+          </wp:inline>
+        </w:drawing>
+      </w:r>
+    </w:p>
+    <w:p/>
+    <w:p>
+      <w:r>
+        <w:t>Then restart the airflow using docker-compose up</w:t>
+      </w:r>
+    </w:p>
+    <w:p/>
+    <w:p>
+      <w:r>
+        <w:t xml:space="preserve">Try docker image extending </w:t>
+      </w:r>
+    </w:p>
+    <w:p/>
     <w:p/>
     <w:p>
       <w:pPr>
@@ -1954,1631 +2567,6 @@
           <w:sz w:val="20"/>
           <w:szCs w:val="20"/>
           <w:bdr w:val="none" w:sz="0" w:space="0" w:color="auto" w:frame="1"/>
-        </w:rPr>
-      </w:pPr>
-    </w:p>
-    <w:p>
-      <w:pPr>
-        <w:pStyle w:val="NormalWeb"/>
-        <w:spacing w:before="0" w:beforeAutospacing="0" w:after="0" w:afterAutospacing="0"/>
-        <w:textAlignment w:val="baseline"/>
-        <w:rPr>
-          <w:rFonts w:ascii="inherit" w:hAnsi="inherit"/>
-          <w:b/>
-          <w:bCs/>
-          <w:sz w:val="23"/>
-          <w:szCs w:val="23"/>
-        </w:rPr>
-      </w:pPr>
-      <w:r>
-        <w:rPr>
-          <w:rFonts w:ascii="inherit" w:hAnsi="inherit" w:cs="Courier New"/>
-          <w:b/>
-          <w:bCs/>
-          <w:sz w:val="20"/>
-          <w:szCs w:val="20"/>
-          <w:bdr w:val="none" w:sz="0" w:space="0" w:color="auto" w:frame="1"/>
-        </w:rPr>
-        <w:t xml:space="preserve">if attribute column error pops up, use </w:t>
-      </w:r>
-      <w:r>
-        <w:rPr>
-          <w:rFonts w:ascii="inherit" w:hAnsi="inherit"/>
-          <w:b/>
-          <w:bCs/>
-          <w:sz w:val="23"/>
-          <w:szCs w:val="23"/>
-        </w:rPr>
-        <w:t>pip install -U marshmallow-</w:t>
-      </w:r>
-      <w:proofErr w:type="spellStart"/>
-      <w:r>
-        <w:rPr>
-          <w:rFonts w:ascii="inherit" w:hAnsi="inherit"/>
-          <w:b/>
-          <w:bCs/>
-          <w:sz w:val="23"/>
-          <w:szCs w:val="23"/>
-        </w:rPr>
-        <w:t>sqlalchemy</w:t>
-      </w:r>
-      <w:proofErr w:type="spellEnd"/>
-    </w:p>
-    <w:p>
-      <w:pPr>
-        <w:shd w:val="clear" w:color="auto" w:fill="FFFFFF"/>
-        <w:textAlignment w:val="baseline"/>
-        <w:rPr>
-          <w:rFonts w:ascii="inherit" w:hAnsi="inherit" w:cs="Segoe UI"/>
-          <w:color w:val="232629"/>
-          <w:sz w:val="20"/>
-          <w:szCs w:val="20"/>
-        </w:rPr>
-      </w:pPr>
-    </w:p>
-    <w:p>
-      <w:pPr>
-        <w:shd w:val="clear" w:color="auto" w:fill="FFFFFF"/>
-        <w:textAlignment w:val="baseline"/>
-        <w:rPr>
-          <w:rFonts w:ascii="inherit" w:hAnsi="inherit" w:cs="Segoe UI"/>
-          <w:b/>
-          <w:bCs/>
-          <w:color w:val="232629"/>
-          <w:sz w:val="20"/>
-          <w:szCs w:val="20"/>
-        </w:rPr>
-      </w:pPr>
-      <w:r>
-        <w:rPr>
-          <w:rFonts w:ascii="inherit" w:hAnsi="inherit" w:cs="Segoe UI"/>
-          <w:b/>
-          <w:bCs/>
-          <w:color w:val="232629"/>
-          <w:sz w:val="20"/>
-          <w:szCs w:val="20"/>
-        </w:rPr>
-        <w:t>Initialize the airflow home directory</w:t>
-      </w:r>
-    </w:p>
-    <w:p>
-      <w:pPr>
-        <w:shd w:val="clear" w:color="auto" w:fill="FFFFFF"/>
-        <w:textAlignment w:val="baseline"/>
-        <w:rPr>
-          <w:rFonts w:ascii="inherit" w:hAnsi="inherit" w:cs="Segoe UI"/>
-          <w:b/>
-          <w:bCs/>
-          <w:color w:val="232629"/>
-          <w:sz w:val="20"/>
-          <w:szCs w:val="20"/>
-        </w:rPr>
-      </w:pPr>
-      <w:r>
-        <w:rPr>
-          <w:rStyle w:val="HTMLCode"/>
-          <w:rFonts w:ascii="var(--ff-mono)" w:hAnsi="var(--ff-mono)"/>
-          <w:bdr w:val="none" w:sz="0" w:space="0" w:color="auto" w:frame="1"/>
-        </w:rPr>
-        <w:t>export AIRFLOW_HOME=.</w:t>
-      </w:r>
-    </w:p>
-    <w:p>
-      <w:pPr>
-        <w:pStyle w:val="HTMLPreformatted"/>
-        <w:textAlignment w:val="baseline"/>
-        <w:rPr>
-          <w:rStyle w:val="HTMLCode"/>
-          <w:rFonts w:ascii="var(--ff-mono)" w:hAnsi="var(--ff-mono)"/>
-          <w:bdr w:val="none" w:sz="0" w:space="0" w:color="auto" w:frame="1"/>
-        </w:rPr>
-      </w:pPr>
-      <w:r>
-        <w:rPr>
-          <w:rStyle w:val="HTMLCode"/>
-          <w:rFonts w:ascii="var(--ff-mono)" w:hAnsi="var(--ff-mono)"/>
-          <w:bdr w:val="none" w:sz="0" w:space="0" w:color="auto" w:frame="1"/>
-        </w:rPr>
-        <w:t xml:space="preserve">Or </w:t>
-      </w:r>
-      <w:r>
-        <w:rPr>
-          <w:rStyle w:val="HTMLCode"/>
-          <w:rFonts w:ascii="var(--ff-mono)" w:hAnsi="var(--ff-mono)"/>
-          <w:bdr w:val="none" w:sz="0" w:space="0" w:color="auto" w:frame="1"/>
-        </w:rPr>
-        <w:t>export AIRFLOW_HOME=~/airflow</w:t>
-      </w:r>
-    </w:p>
-    <w:p>
-      <w:pPr>
-        <w:shd w:val="clear" w:color="auto" w:fill="FFFFFF"/>
-        <w:textAlignment w:val="baseline"/>
-        <w:rPr>
-          <w:rFonts w:ascii="inherit" w:hAnsi="inherit" w:cs="Segoe UI"/>
-          <w:color w:val="232629"/>
-          <w:sz w:val="20"/>
-          <w:szCs w:val="20"/>
-        </w:rPr>
-      </w:pPr>
-    </w:p>
-    <w:p>
-      <w:pPr>
-        <w:rPr>
-          <w:b/>
-          <w:bCs/>
-        </w:rPr>
-      </w:pPr>
-      <w:r>
-        <w:rPr>
-          <w:b/>
-          <w:bCs/>
-        </w:rPr>
-        <w:t xml:space="preserve">create user </w:t>
-      </w:r>
-    </w:p>
-    <w:p>
-      <w:pPr>
-        <w:pStyle w:val="HTMLPreformatted"/>
-        <w:textAlignment w:val="baseline"/>
-        <w:rPr>
-          <w:rStyle w:val="HTMLCode"/>
-          <w:rFonts w:ascii="var(--ff-mono)" w:hAnsi="var(--ff-mono)"/>
-          <w:bdr w:val="none" w:sz="0" w:space="0" w:color="auto" w:frame="1"/>
-        </w:rPr>
-      </w:pPr>
-      <w:r>
-        <w:rPr>
-          <w:rStyle w:val="HTMLCode"/>
-          <w:rFonts w:ascii="var(--ff-mono)" w:hAnsi="var(--ff-mono)"/>
-          <w:bdr w:val="none" w:sz="0" w:space="0" w:color="auto" w:frame="1"/>
-        </w:rPr>
-        <w:t xml:space="preserve">airflow </w:t>
-      </w:r>
-      <w:proofErr w:type="gramStart"/>
-      <w:r>
-        <w:rPr>
-          <w:rStyle w:val="HTMLCode"/>
-          <w:rFonts w:ascii="var(--ff-mono)" w:hAnsi="var(--ff-mono)"/>
-          <w:bdr w:val="none" w:sz="0" w:space="0" w:color="auto" w:frame="1"/>
-        </w:rPr>
-        <w:t>users  create</w:t>
-      </w:r>
-      <w:proofErr w:type="gramEnd"/>
-      <w:r>
-        <w:rPr>
-          <w:rStyle w:val="HTMLCode"/>
-          <w:rFonts w:ascii="var(--ff-mono)" w:hAnsi="var(--ff-mono)"/>
-          <w:bdr w:val="none" w:sz="0" w:space="0" w:color="auto" w:frame="1"/>
-        </w:rPr>
-        <w:t xml:space="preserve"> --role Admin --username admin --email admin --</w:t>
-      </w:r>
-      <w:proofErr w:type="spellStart"/>
-      <w:r>
-        <w:rPr>
-          <w:rStyle w:val="HTMLCode"/>
-          <w:rFonts w:ascii="var(--ff-mono)" w:hAnsi="var(--ff-mono)"/>
-          <w:bdr w:val="none" w:sz="0" w:space="0" w:color="auto" w:frame="1"/>
-        </w:rPr>
-        <w:t>firstname</w:t>
-      </w:r>
-      <w:proofErr w:type="spellEnd"/>
-      <w:r>
-        <w:rPr>
-          <w:rStyle w:val="HTMLCode"/>
-          <w:rFonts w:ascii="var(--ff-mono)" w:hAnsi="var(--ff-mono)"/>
-          <w:bdr w:val="none" w:sz="0" w:space="0" w:color="auto" w:frame="1"/>
-        </w:rPr>
-        <w:t xml:space="preserve"> admin --</w:t>
-      </w:r>
-      <w:proofErr w:type="spellStart"/>
-      <w:r>
-        <w:rPr>
-          <w:rStyle w:val="HTMLCode"/>
-          <w:rFonts w:ascii="var(--ff-mono)" w:hAnsi="var(--ff-mono)"/>
-          <w:bdr w:val="none" w:sz="0" w:space="0" w:color="auto" w:frame="1"/>
-        </w:rPr>
-        <w:t>lastname</w:t>
-      </w:r>
-      <w:proofErr w:type="spellEnd"/>
-      <w:r>
-        <w:rPr>
-          <w:rStyle w:val="HTMLCode"/>
-          <w:rFonts w:ascii="var(--ff-mono)" w:hAnsi="var(--ff-mono)"/>
-          <w:bdr w:val="none" w:sz="0" w:space="0" w:color="auto" w:frame="1"/>
-        </w:rPr>
-        <w:t xml:space="preserve"> admin --password admin</w:t>
-      </w:r>
-    </w:p>
-    <w:p>
-      <w:pPr>
-        <w:shd w:val="clear" w:color="auto" w:fill="FFFFFF"/>
-        <w:textAlignment w:val="baseline"/>
-        <w:rPr>
-          <w:rFonts w:ascii="inherit" w:hAnsi="inherit" w:cs="Segoe UI"/>
-          <w:color w:val="232629"/>
-          <w:sz w:val="20"/>
-          <w:szCs w:val="20"/>
-        </w:rPr>
-      </w:pPr>
-    </w:p>
-    <w:p>
-      <w:pPr>
-        <w:pStyle w:val="NormalWeb"/>
-        <w:shd w:val="clear" w:color="auto" w:fill="FFFFFF"/>
-        <w:spacing w:before="0" w:beforeAutospacing="0" w:after="264" w:afterAutospacing="0"/>
-        <w:ind w:left="720"/>
-        <w:textAlignment w:val="baseline"/>
-        <w:rPr>
-          <w:rFonts w:ascii="inherit" w:hAnsi="inherit" w:cs="Segoe UI"/>
-          <w:color w:val="232629"/>
-          <w:sz w:val="22"/>
-          <w:szCs w:val="23"/>
-        </w:rPr>
-      </w:pPr>
-      <w:r>
-        <w:rPr>
-          <w:rFonts w:ascii="inherit" w:hAnsi="inherit" w:cs="Segoe UI"/>
-          <w:color w:val="232629"/>
-          <w:sz w:val="22"/>
-          <w:szCs w:val="23"/>
-        </w:rPr>
-        <w:t>By default, if you are using the docker-compose example provided by airflow, the user is:</w:t>
-      </w:r>
-    </w:p>
-    <w:p>
-      <w:pPr>
-        <w:pStyle w:val="HTMLPreformatted"/>
-        <w:shd w:val="clear" w:color="auto" w:fill="FFFFFF"/>
-        <w:ind w:left="720"/>
-        <w:textAlignment w:val="baseline"/>
-        <w:rPr>
-          <w:rStyle w:val="HTMLCode"/>
-          <w:rFonts w:ascii="var(--ff-mono)" w:hAnsi="var(--ff-mono)"/>
-          <w:color w:val="232629"/>
-          <w:bdr w:val="none" w:sz="0" w:space="0" w:color="auto" w:frame="1"/>
-        </w:rPr>
-      </w:pPr>
-      <w:r>
-        <w:rPr>
-          <w:rStyle w:val="HTMLCode"/>
-          <w:rFonts w:ascii="var(--ff-mono)" w:hAnsi="var(--ff-mono)"/>
-          <w:color w:val="232629"/>
-          <w:bdr w:val="none" w:sz="0" w:space="0" w:color="auto" w:frame="1"/>
-        </w:rPr>
-        <w:t xml:space="preserve">user: airflow </w:t>
-      </w:r>
-    </w:p>
-    <w:p>
-      <w:pPr>
-        <w:pStyle w:val="HTMLPreformatted"/>
-        <w:shd w:val="clear" w:color="auto" w:fill="FFFFFF"/>
-        <w:ind w:left="720"/>
-        <w:textAlignment w:val="baseline"/>
-        <w:rPr>
-          <w:rStyle w:val="HTMLCode"/>
-          <w:rFonts w:ascii="var(--ff-mono)" w:hAnsi="var(--ff-mono)"/>
-          <w:color w:val="232629"/>
-          <w:bdr w:val="none" w:sz="0" w:space="0" w:color="auto" w:frame="1"/>
-        </w:rPr>
-      </w:pPr>
-      <w:r>
-        <w:rPr>
-          <w:rStyle w:val="HTMLCode"/>
-          <w:rFonts w:ascii="var(--ff-mono)" w:hAnsi="var(--ff-mono)"/>
-          <w:color w:val="232629"/>
-          <w:bdr w:val="none" w:sz="0" w:space="0" w:color="auto" w:frame="1"/>
-        </w:rPr>
-        <w:t>password: airflow</w:t>
-      </w:r>
-    </w:p>
-    <w:p>
-      <w:pPr>
-        <w:pStyle w:val="NormalWeb"/>
-        <w:shd w:val="clear" w:color="auto" w:fill="FFFFFF"/>
-        <w:spacing w:before="0" w:beforeAutospacing="0" w:after="264" w:afterAutospacing="0"/>
-        <w:ind w:left="720"/>
-        <w:textAlignment w:val="baseline"/>
-        <w:rPr>
-          <w:rFonts w:ascii="inherit" w:hAnsi="inherit" w:cs="Segoe UI"/>
-          <w:color w:val="232629"/>
-          <w:sz w:val="23"/>
-          <w:szCs w:val="23"/>
-        </w:rPr>
-      </w:pPr>
-      <w:r>
-        <w:rPr>
-          <w:rFonts w:ascii="inherit" w:hAnsi="inherit" w:cs="Segoe UI"/>
-          <w:color w:val="232629"/>
-          <w:sz w:val="22"/>
-          <w:szCs w:val="23"/>
-        </w:rPr>
-        <w:t>If you want to create another account with docker use this (you have to be in the same folder of the docker</w:t>
-      </w:r>
-      <w:r>
-        <w:rPr>
-          <w:rFonts w:ascii="inherit" w:hAnsi="inherit" w:cs="Segoe UI"/>
-          <w:color w:val="232629"/>
-          <w:sz w:val="23"/>
-          <w:szCs w:val="23"/>
-        </w:rPr>
-        <w:t>-</w:t>
-      </w:r>
-      <w:proofErr w:type="spellStart"/>
-      <w:r>
-        <w:rPr>
-          <w:rFonts w:ascii="inherit" w:hAnsi="inherit" w:cs="Segoe UI"/>
-          <w:color w:val="232629"/>
-          <w:sz w:val="23"/>
-          <w:szCs w:val="23"/>
-        </w:rPr>
-        <w:t>compose.yaml</w:t>
-      </w:r>
-      <w:proofErr w:type="spellEnd"/>
-      <w:r>
-        <w:rPr>
-          <w:rFonts w:ascii="inherit" w:hAnsi="inherit" w:cs="Segoe UI"/>
-          <w:color w:val="232629"/>
-          <w:sz w:val="23"/>
-          <w:szCs w:val="23"/>
-        </w:rPr>
-        <w:t xml:space="preserve"> file):</w:t>
-      </w:r>
-    </w:p>
-    <w:p>
-      <w:pPr>
-        <w:pStyle w:val="HTMLPreformatted"/>
-        <w:shd w:val="clear" w:color="auto" w:fill="FFFFFF"/>
-        <w:ind w:left="720"/>
-        <w:textAlignment w:val="baseline"/>
-        <w:rPr>
-          <w:rFonts w:ascii="var(--ff-mono)" w:hAnsi="var(--ff-mono)"/>
-          <w:color w:val="232629"/>
-        </w:rPr>
-      </w:pPr>
-      <w:r>
-        <w:rPr>
-          <w:rStyle w:val="HTMLCode"/>
-          <w:rFonts w:ascii="var(--ff-mono)" w:hAnsi="var(--ff-mono)"/>
-          <w:color w:val="232629"/>
-          <w:bdr w:val="none" w:sz="0" w:space="0" w:color="auto" w:frame="1"/>
-        </w:rPr>
-        <w:t>docker-compose run airflow-worker airflow users create --role Admin --username admin --email admin --</w:t>
-      </w:r>
-      <w:proofErr w:type="spellStart"/>
-      <w:r>
-        <w:rPr>
-          <w:rStyle w:val="HTMLCode"/>
-          <w:rFonts w:ascii="var(--ff-mono)" w:hAnsi="var(--ff-mono)"/>
-          <w:color w:val="232629"/>
-          <w:bdr w:val="none" w:sz="0" w:space="0" w:color="auto" w:frame="1"/>
-        </w:rPr>
-        <w:t>firstname</w:t>
-      </w:r>
-      <w:proofErr w:type="spellEnd"/>
-      <w:r>
-        <w:rPr>
-          <w:rStyle w:val="HTMLCode"/>
-          <w:rFonts w:ascii="var(--ff-mono)" w:hAnsi="var(--ff-mono)"/>
-          <w:color w:val="232629"/>
-          <w:bdr w:val="none" w:sz="0" w:space="0" w:color="auto" w:frame="1"/>
-        </w:rPr>
-        <w:t xml:space="preserve"> admin --</w:t>
-      </w:r>
-      <w:proofErr w:type="spellStart"/>
-      <w:r>
-        <w:rPr>
-          <w:rStyle w:val="HTMLCode"/>
-          <w:rFonts w:ascii="var(--ff-mono)" w:hAnsi="var(--ff-mono)"/>
-          <w:color w:val="232629"/>
-          <w:bdr w:val="none" w:sz="0" w:space="0" w:color="auto" w:frame="1"/>
-        </w:rPr>
-        <w:t>lastname</w:t>
-      </w:r>
-      <w:proofErr w:type="spellEnd"/>
-      <w:r>
-        <w:rPr>
-          <w:rStyle w:val="HTMLCode"/>
-          <w:rFonts w:ascii="var(--ff-mono)" w:hAnsi="var(--ff-mono)"/>
-          <w:color w:val="232629"/>
-          <w:bdr w:val="none" w:sz="0" w:space="0" w:color="auto" w:frame="1"/>
-        </w:rPr>
-        <w:t xml:space="preserve"> admin --password admin</w:t>
-      </w:r>
-    </w:p>
-    <w:p/>
-    <w:p>
-      <w:pPr>
-        <w:rPr>
-          <w:b/>
-          <w:bCs/>
-        </w:rPr>
-      </w:pPr>
-      <w:r>
-        <w:rPr>
-          <w:b/>
-          <w:bCs/>
-        </w:rPr>
-        <w:t>Airflow DB Init</w:t>
-      </w:r>
-    </w:p>
-    <w:p>
-      <w:r>
-        <w:t xml:space="preserve">Airflow </w:t>
-      </w:r>
-      <w:proofErr w:type="spellStart"/>
-      <w:r>
-        <w:t>db</w:t>
-      </w:r>
-      <w:proofErr w:type="spellEnd"/>
-      <w:r>
-        <w:t xml:space="preserve"> </w:t>
-      </w:r>
-      <w:proofErr w:type="spellStart"/>
-      <w:r>
-        <w:t>init</w:t>
-      </w:r>
-      <w:proofErr w:type="spellEnd"/>
-    </w:p>
-    <w:p/>
-    <w:p>
-      <w:pPr>
-        <w:rPr>
-          <w:b/>
-          <w:bCs/>
-        </w:rPr>
-      </w:pPr>
-      <w:r>
-        <w:rPr>
-          <w:b/>
-          <w:bCs/>
-        </w:rPr>
-        <w:t>to start airflow server run:</w:t>
-      </w:r>
-    </w:p>
-    <w:p>
-      <w:r>
-        <w:t>airflow webserver</w:t>
-      </w:r>
-      <w:r>
-        <w:t xml:space="preserve"> -p 8080</w:t>
-      </w:r>
-    </w:p>
-    <w:p/>
-    <w:p>
-      <w:pPr>
-        <w:rPr>
-          <w:b/>
-          <w:bCs/>
-        </w:rPr>
-      </w:pPr>
-      <w:r>
-        <w:rPr>
-          <w:b/>
-          <w:bCs/>
-        </w:rPr>
-        <w:t xml:space="preserve">to run airflow in new terminal </w:t>
-      </w:r>
-    </w:p>
-    <w:p>
-      <w:r>
-        <w:t>source ~/Desktop/</w:t>
-      </w:r>
-      <w:proofErr w:type="spellStart"/>
-      <w:r>
-        <w:t>env_airflow</w:t>
-      </w:r>
-      <w:proofErr w:type="spellEnd"/>
-      <w:r>
-        <w:t>/bin/activate</w:t>
-      </w:r>
-    </w:p>
-    <w:p/>
-    <w:p>
-      <w:pPr>
-        <w:rPr>
-          <w:b/>
-          <w:bCs/>
-        </w:rPr>
-      </w:pPr>
-      <w:r>
-        <w:rPr>
-          <w:b/>
-          <w:bCs/>
-        </w:rPr>
-        <w:t>Error: The webserver is already running under PID 5338.</w:t>
-      </w:r>
-    </w:p>
-    <w:p>
-      <w:proofErr w:type="spellStart"/>
-      <w:r>
-        <w:t>sudo</w:t>
-      </w:r>
-      <w:proofErr w:type="spellEnd"/>
-      <w:r>
-        <w:t xml:space="preserve"> </w:t>
-      </w:r>
-      <w:proofErr w:type="spellStart"/>
-      <w:r>
-        <w:t>lsof</w:t>
-      </w:r>
-      <w:proofErr w:type="spellEnd"/>
-      <w:r>
-        <w:t xml:space="preserve"> -</w:t>
-      </w:r>
-      <w:proofErr w:type="spellStart"/>
-      <w:r>
-        <w:t>i</w:t>
-      </w:r>
-      <w:proofErr w:type="spellEnd"/>
-      <w:r>
-        <w:t xml:space="preserve"> tcp:8080</w:t>
-      </w:r>
-    </w:p>
-    <w:p>
-      <w:r>
-        <w:t>kill -9 5338(PID)</w:t>
-      </w:r>
-      <w:r>
-        <w:softHyphen/>
-      </w:r>
-      <w:r>
-        <w:softHyphen/>
-      </w:r>
-      <w:r>
-        <w:softHyphen/>
-      </w:r>
-      <w:r>
-        <w:softHyphen/>
-      </w:r>
-      <w:r>
-        <w:softHyphen/>
-      </w:r>
-    </w:p>
-    <w:p/>
-    <w:p>
-      <w:r>
-        <w:t>if message</w:t>
-      </w:r>
-      <w:r>
-        <w:rPr>
-          <w:noProof/>
-        </w:rPr>
-        <w:drawing>
-          <wp:inline distT="0" distB="0" distL="0" distR="0" wp14:anchorId="6CF56B56" wp14:editId="435E4765">
-            <wp:extent cx="5943600" cy="429895"/>
-            <wp:effectExtent l="0" t="0" r="0" b="1905"/>
-            <wp:docPr id="1" name="Picture 1"/>
-            <wp:cNvGraphicFramePr>
-              <a:graphicFrameLocks xmlns:a="http://schemas.openxmlformats.org/drawingml/2006/main" noChangeAspect="1"/>
-            </wp:cNvGraphicFramePr>
-            <a:graphic xmlns:a="http://schemas.openxmlformats.org/drawingml/2006/main">
-              <a:graphicData uri="http://schemas.openxmlformats.org/drawingml/2006/picture">
-                <pic:pic xmlns:pic="http://schemas.openxmlformats.org/drawingml/2006/picture">
-                  <pic:nvPicPr>
-                    <pic:cNvPr id="1" name=""/>
-                    <pic:cNvPicPr/>
-                  </pic:nvPicPr>
-                  <pic:blipFill>
-                    <a:blip r:embed="rId11"/>
-                    <a:stretch>
-                      <a:fillRect/>
-                    </a:stretch>
-                  </pic:blipFill>
-                  <pic:spPr>
-                    <a:xfrm>
-                      <a:off x="0" y="0"/>
-                      <a:ext cx="5943600" cy="429895"/>
-                    </a:xfrm>
-                    <a:prstGeom prst="rect">
-                      <a:avLst/>
-                    </a:prstGeom>
-                  </pic:spPr>
-                </pic:pic>
-              </a:graphicData>
-            </a:graphic>
-          </wp:inline>
-        </w:drawing>
-      </w:r>
-    </w:p>
-    <w:p>
-      <w:r>
-        <w:lastRenderedPageBreak/>
-        <w:t xml:space="preserve">open a new terminal </w:t>
-      </w:r>
-    </w:p>
-    <w:p>
-      <w:pPr>
-        <w:shd w:val="clear" w:color="auto" w:fill="FFFFFF"/>
-        <w:textAlignment w:val="baseline"/>
-        <w:rPr>
-          <w:rFonts w:ascii="inherit" w:hAnsi="inherit" w:cs="Segoe UI"/>
-          <w:b/>
-          <w:bCs/>
-          <w:color w:val="232629"/>
-          <w:sz w:val="20"/>
-          <w:szCs w:val="20"/>
-        </w:rPr>
-      </w:pPr>
-      <w:r>
-        <w:rPr>
-          <w:rFonts w:ascii="inherit" w:hAnsi="inherit" w:cs="Segoe UI"/>
-          <w:b/>
-          <w:bCs/>
-          <w:color w:val="232629"/>
-          <w:sz w:val="20"/>
-          <w:szCs w:val="20"/>
-        </w:rPr>
-        <w:t xml:space="preserve">repeat: </w:t>
-      </w:r>
-      <w:r>
-        <w:rPr>
-          <w:rFonts w:ascii="inherit" w:hAnsi="inherit" w:cs="Segoe UI"/>
-          <w:b/>
-          <w:bCs/>
-          <w:color w:val="232629"/>
-          <w:sz w:val="20"/>
-          <w:szCs w:val="20"/>
-        </w:rPr>
-        <w:t>Initialize the airflow home directory</w:t>
-      </w:r>
-    </w:p>
-    <w:p>
-      <w:pPr>
-        <w:shd w:val="clear" w:color="auto" w:fill="FFFFFF"/>
-        <w:textAlignment w:val="baseline"/>
-        <w:rPr>
-          <w:rFonts w:ascii="inherit" w:hAnsi="inherit" w:cs="Segoe UI"/>
-          <w:b/>
-          <w:bCs/>
-          <w:color w:val="232629"/>
-          <w:sz w:val="20"/>
-          <w:szCs w:val="20"/>
-        </w:rPr>
-      </w:pPr>
-      <w:r>
-        <w:rPr>
-          <w:rFonts w:ascii="inherit" w:hAnsi="inherit" w:cs="Segoe UI"/>
-          <w:b/>
-          <w:bCs/>
-          <w:color w:val="232629"/>
-          <w:sz w:val="20"/>
-          <w:szCs w:val="20"/>
-        </w:rPr>
-        <w:t>then run</w:t>
-      </w:r>
-    </w:p>
-    <w:p>
-      <w:pPr>
-        <w:shd w:val="clear" w:color="auto" w:fill="FFFFFF"/>
-        <w:textAlignment w:val="baseline"/>
-        <w:rPr>
-          <w:rFonts w:ascii="inherit" w:hAnsi="inherit" w:cs="Segoe UI"/>
-          <w:color w:val="232629"/>
-          <w:sz w:val="20"/>
-          <w:szCs w:val="20"/>
-        </w:rPr>
-      </w:pPr>
-      <w:r>
-        <w:rPr>
-          <w:rFonts w:ascii="inherit" w:hAnsi="inherit" w:cs="Segoe UI"/>
-          <w:color w:val="232629"/>
-          <w:sz w:val="20"/>
-          <w:szCs w:val="20"/>
-        </w:rPr>
-        <w:t>airflow scheduler</w:t>
-      </w:r>
-    </w:p>
-    <w:p>
-      <w:pPr>
-        <w:shd w:val="clear" w:color="auto" w:fill="FFFFFF"/>
-        <w:textAlignment w:val="baseline"/>
-        <w:rPr>
-          <w:rFonts w:ascii="inherit" w:hAnsi="inherit" w:cs="Segoe UI"/>
-          <w:color w:val="232629"/>
-          <w:sz w:val="20"/>
-          <w:szCs w:val="20"/>
-        </w:rPr>
-      </w:pPr>
-    </w:p>
-    <w:p>
-      <w:pPr>
-        <w:shd w:val="clear" w:color="auto" w:fill="FFFFFF"/>
-        <w:textAlignment w:val="baseline"/>
-        <w:rPr>
-          <w:rFonts w:ascii="inherit" w:hAnsi="inherit" w:cs="Segoe UI"/>
-          <w:b/>
-          <w:bCs/>
-          <w:color w:val="232629"/>
-          <w:sz w:val="20"/>
-          <w:szCs w:val="20"/>
-        </w:rPr>
-      </w:pPr>
-      <w:r>
-        <w:rPr>
-          <w:rFonts w:ascii="inherit" w:hAnsi="inherit" w:cs="Segoe UI"/>
-          <w:b/>
-          <w:bCs/>
-          <w:color w:val="232629"/>
-          <w:sz w:val="20"/>
-          <w:szCs w:val="20"/>
-        </w:rPr>
-        <w:t xml:space="preserve">if fail to run scheduler </w:t>
-      </w:r>
-    </w:p>
-    <w:p>
-      <w:pPr>
-        <w:pStyle w:val="ListParagraph"/>
-        <w:numPr>
-          <w:ilvl w:val="0"/>
-          <w:numId w:val="1"/>
-        </w:numPr>
-        <w:shd w:val="clear" w:color="auto" w:fill="FFFFFF"/>
-        <w:textAlignment w:val="baseline"/>
-        <w:rPr>
-          <w:rFonts w:ascii="inherit" w:hAnsi="inherit" w:cs="Segoe UI"/>
-          <w:b/>
-          <w:bCs/>
-          <w:color w:val="232629"/>
-          <w:sz w:val="20"/>
-          <w:szCs w:val="20"/>
-        </w:rPr>
-      </w:pPr>
-      <w:r>
-        <w:rPr>
-          <w:rFonts w:ascii="inherit" w:hAnsi="inherit" w:cs="Segoe UI"/>
-          <w:b/>
-          <w:bCs/>
-          <w:color w:val="232629"/>
-          <w:sz w:val="20"/>
-          <w:szCs w:val="20"/>
-        </w:rPr>
-        <w:t xml:space="preserve">Install </w:t>
-      </w:r>
-      <w:proofErr w:type="spellStart"/>
-      <w:r>
-        <w:rPr>
-          <w:rFonts w:ascii="inherit" w:hAnsi="inherit" w:cs="Segoe UI"/>
-          <w:b/>
-          <w:bCs/>
-          <w:color w:val="232629"/>
-          <w:sz w:val="20"/>
-          <w:szCs w:val="20"/>
-        </w:rPr>
-        <w:t>postgres</w:t>
-      </w:r>
-      <w:proofErr w:type="spellEnd"/>
-      <w:r>
-        <w:rPr>
-          <w:rFonts w:ascii="inherit" w:hAnsi="inherit" w:cs="Segoe UI"/>
-          <w:b/>
-          <w:bCs/>
-          <w:color w:val="232629"/>
-          <w:sz w:val="20"/>
-          <w:szCs w:val="20"/>
-        </w:rPr>
-        <w:t xml:space="preserve"> then switch airflow to use </w:t>
-      </w:r>
-      <w:proofErr w:type="spellStart"/>
-      <w:r>
-        <w:rPr>
-          <w:rFonts w:ascii="inherit" w:hAnsi="inherit" w:cs="Segoe UI"/>
-          <w:b/>
-          <w:bCs/>
-          <w:color w:val="232629"/>
-          <w:sz w:val="20"/>
-          <w:szCs w:val="20"/>
-        </w:rPr>
-        <w:t>postgres</w:t>
-      </w:r>
-      <w:proofErr w:type="spellEnd"/>
-      <w:r>
-        <w:rPr>
-          <w:rFonts w:ascii="inherit" w:hAnsi="inherit" w:cs="Segoe UI"/>
-          <w:b/>
-          <w:bCs/>
-          <w:color w:val="232629"/>
-          <w:sz w:val="20"/>
-          <w:szCs w:val="20"/>
-        </w:rPr>
-        <w:t xml:space="preserve"> </w:t>
-      </w:r>
-    </w:p>
-    <w:p>
-      <w:pPr>
-        <w:pStyle w:val="ListParagraph"/>
-        <w:numPr>
-          <w:ilvl w:val="0"/>
-          <w:numId w:val="1"/>
-        </w:numPr>
-        <w:shd w:val="clear" w:color="auto" w:fill="FFFFFF"/>
-        <w:textAlignment w:val="baseline"/>
-        <w:rPr>
-          <w:rFonts w:ascii="inherit" w:hAnsi="inherit" w:cs="Segoe UI"/>
-          <w:b/>
-          <w:bCs/>
-          <w:color w:val="232629"/>
-          <w:sz w:val="20"/>
-          <w:szCs w:val="20"/>
-        </w:rPr>
-      </w:pPr>
-    </w:p>
-    <w:p>
-      <w:pPr>
-        <w:pStyle w:val="NormalWeb"/>
-        <w:shd w:val="clear" w:color="auto" w:fill="FFFFFF"/>
-        <w:spacing w:before="0" w:beforeAutospacing="0" w:after="0" w:afterAutospacing="0"/>
-        <w:textAlignment w:val="baseline"/>
-        <w:rPr>
-          <w:rFonts w:ascii="Segoe UI" w:hAnsi="Segoe UI" w:cs="Segoe UI"/>
-          <w:color w:val="232629"/>
-          <w:sz w:val="23"/>
-          <w:szCs w:val="23"/>
-        </w:rPr>
-      </w:pPr>
-      <w:r>
-        <w:rPr>
-          <w:rFonts w:ascii="Segoe UI" w:hAnsi="Segoe UI" w:cs="Segoe UI"/>
-          <w:color w:val="232629"/>
-          <w:sz w:val="23"/>
-          <w:szCs w:val="23"/>
-        </w:rPr>
-        <w:t>In </w:t>
-      </w:r>
-      <w:proofErr w:type="spellStart"/>
-      <w:r>
-        <w:rPr>
-          <w:rStyle w:val="HTMLCode"/>
-          <w:rFonts w:ascii="var(--ff-mono)" w:hAnsi="var(--ff-mono)"/>
-          <w:color w:val="232629"/>
-          <w:bdr w:val="none" w:sz="0" w:space="0" w:color="auto" w:frame="1"/>
-        </w:rPr>
-        <w:t>airflow.cfg</w:t>
-      </w:r>
-      <w:proofErr w:type="spellEnd"/>
-      <w:r>
-        <w:rPr>
-          <w:rFonts w:ascii="Segoe UI" w:hAnsi="Segoe UI" w:cs="Segoe UI"/>
-          <w:color w:val="232629"/>
-          <w:sz w:val="23"/>
-          <w:szCs w:val="23"/>
-        </w:rPr>
-        <w:t> file look for </w:t>
-      </w:r>
-      <w:proofErr w:type="spellStart"/>
-      <w:r>
-        <w:rPr>
-          <w:rStyle w:val="HTMLCode"/>
-          <w:rFonts w:ascii="var(--ff-mono)" w:hAnsi="var(--ff-mono)"/>
-          <w:color w:val="232629"/>
-          <w:bdr w:val="none" w:sz="0" w:space="0" w:color="auto" w:frame="1"/>
-        </w:rPr>
-        <w:t>sql_alchemy_conn</w:t>
-      </w:r>
-      <w:proofErr w:type="spellEnd"/>
-      <w:r>
-        <w:rPr>
-          <w:rFonts w:ascii="Segoe UI" w:hAnsi="Segoe UI" w:cs="Segoe UI"/>
-          <w:color w:val="232629"/>
-          <w:sz w:val="23"/>
-          <w:szCs w:val="23"/>
-        </w:rPr>
-        <w:t> and update it to point to your PostgreSQL serv:</w:t>
-      </w:r>
-    </w:p>
-    <w:p>
-      <w:pPr>
-        <w:pStyle w:val="HTMLPreformatted"/>
-        <w:textAlignment w:val="baseline"/>
-        <w:rPr>
-          <w:rFonts w:ascii="Menlo" w:hAnsi="Menlo" w:cs="Menlo"/>
-          <w:color w:val="232629"/>
-          <w:shd w:val="clear" w:color="auto" w:fill="E3E6E8"/>
-        </w:rPr>
-      </w:pPr>
-      <w:proofErr w:type="spellStart"/>
-      <w:r>
-        <w:rPr>
-          <w:rFonts w:ascii="Menlo" w:hAnsi="Menlo" w:cs="Menlo"/>
-          <w:color w:val="232629"/>
-          <w:shd w:val="clear" w:color="auto" w:fill="E3E6E8"/>
-        </w:rPr>
-        <w:t>sql_alchemy_conn</w:t>
-      </w:r>
-      <w:proofErr w:type="spellEnd"/>
-      <w:r>
-        <w:rPr>
-          <w:rFonts w:ascii="Menlo" w:hAnsi="Menlo" w:cs="Menlo"/>
-          <w:color w:val="232629"/>
-          <w:shd w:val="clear" w:color="auto" w:fill="E3E6E8"/>
-        </w:rPr>
-        <w:t xml:space="preserve"> = postgresql+psycopg2://</w:t>
-      </w:r>
-      <w:proofErr w:type="spellStart"/>
-      <w:r>
-        <w:rPr>
-          <w:rFonts w:ascii="Menlo" w:hAnsi="Menlo" w:cs="Menlo"/>
-          <w:color w:val="232629"/>
-          <w:shd w:val="clear" w:color="auto" w:fill="E3E6E8"/>
-        </w:rPr>
-        <w:t>user:pass@hostadress:port</w:t>
-      </w:r>
-      <w:proofErr w:type="spellEnd"/>
-      <w:r>
-        <w:rPr>
-          <w:rFonts w:ascii="Menlo" w:hAnsi="Menlo" w:cs="Menlo"/>
-          <w:color w:val="232629"/>
-          <w:shd w:val="clear" w:color="auto" w:fill="E3E6E8"/>
-        </w:rPr>
-        <w:t>/database</w:t>
-      </w:r>
-    </w:p>
-    <w:p>
-      <w:pPr>
-        <w:pStyle w:val="HTMLPreformatted"/>
-        <w:textAlignment w:val="baseline"/>
-        <w:rPr>
-          <w:rStyle w:val="HTMLCode"/>
-          <w:rFonts w:ascii="inherit" w:hAnsi="inherit"/>
-          <w:bdr w:val="none" w:sz="0" w:space="0" w:color="auto" w:frame="1"/>
-        </w:rPr>
-      </w:pPr>
-      <w:r>
-        <w:rPr>
-          <w:rFonts w:ascii="Menlo" w:hAnsi="Menlo" w:cs="Menlo"/>
-          <w:color w:val="232629"/>
-          <w:shd w:val="clear" w:color="auto" w:fill="E3E6E8"/>
-        </w:rPr>
-        <w:t xml:space="preserve">executor = </w:t>
-      </w:r>
-      <w:proofErr w:type="spellStart"/>
-      <w:r>
-        <w:rPr>
-          <w:rFonts w:ascii="Menlo" w:hAnsi="Menlo" w:cs="Menlo"/>
-          <w:color w:val="232629"/>
-          <w:shd w:val="clear" w:color="auto" w:fill="E3E6E8"/>
-        </w:rPr>
-        <w:t>LocalExecutor</w:t>
-      </w:r>
-      <w:proofErr w:type="spellEnd"/>
-    </w:p>
-    <w:p>
-      <w:pPr>
-        <w:pStyle w:val="NormalWeb"/>
-        <w:shd w:val="clear" w:color="auto" w:fill="FFFFFF"/>
-        <w:spacing w:before="0" w:beforeAutospacing="0" w:after="264" w:afterAutospacing="0"/>
-        <w:textAlignment w:val="baseline"/>
-        <w:rPr>
-          <w:rFonts w:ascii="Segoe UI" w:hAnsi="Segoe UI" w:cs="Segoe UI"/>
-          <w:color w:val="232629"/>
-          <w:sz w:val="23"/>
-          <w:szCs w:val="23"/>
-        </w:rPr>
-      </w:pPr>
-      <w:r>
-        <w:rPr>
-          <w:rFonts w:ascii="Segoe UI" w:hAnsi="Segoe UI" w:cs="Segoe UI"/>
-          <w:color w:val="232629"/>
-          <w:sz w:val="23"/>
-          <w:szCs w:val="23"/>
-        </w:rPr>
-        <w:t>For instance:</w:t>
-      </w:r>
-    </w:p>
-    <w:p>
-      <w:pPr>
-        <w:pStyle w:val="HTMLPreformatted"/>
-        <w:textAlignment w:val="baseline"/>
-        <w:rPr>
-          <w:rStyle w:val="HTMLCode"/>
-          <w:rFonts w:ascii="inherit" w:hAnsi="inherit"/>
-          <w:bdr w:val="none" w:sz="0" w:space="0" w:color="auto" w:frame="1"/>
-        </w:rPr>
-      </w:pPr>
-      <w:proofErr w:type="spellStart"/>
-      <w:r>
-        <w:rPr>
-          <w:rStyle w:val="HTMLCode"/>
-          <w:rFonts w:ascii="inherit" w:hAnsi="inherit"/>
-          <w:bdr w:val="none" w:sz="0" w:space="0" w:color="auto" w:frame="1"/>
-        </w:rPr>
-        <w:t>sql_alchemy_conn</w:t>
-      </w:r>
-      <w:proofErr w:type="spellEnd"/>
-      <w:r>
-        <w:rPr>
-          <w:rStyle w:val="HTMLCode"/>
-          <w:rFonts w:ascii="inherit" w:hAnsi="inherit"/>
-          <w:bdr w:val="none" w:sz="0" w:space="0" w:color="auto" w:frame="1"/>
-        </w:rPr>
-        <w:t xml:space="preserve"> </w:t>
-      </w:r>
-      <w:r>
-        <w:rPr>
-          <w:rStyle w:val="hljs-operator"/>
-          <w:rFonts w:ascii="inherit" w:hAnsi="inherit"/>
-          <w:bdr w:val="none" w:sz="0" w:space="0" w:color="auto" w:frame="1"/>
-        </w:rPr>
-        <w:t>=</w:t>
-      </w:r>
-      <w:r>
-        <w:rPr>
-          <w:rStyle w:val="HTMLCode"/>
-          <w:rFonts w:ascii="inherit" w:hAnsi="inherit"/>
-          <w:bdr w:val="none" w:sz="0" w:space="0" w:color="auto" w:frame="1"/>
-        </w:rPr>
-        <w:t xml:space="preserve"> postgresql</w:t>
-      </w:r>
-      <w:r>
-        <w:rPr>
-          <w:rStyle w:val="hljs-operator"/>
-          <w:rFonts w:ascii="inherit" w:hAnsi="inherit"/>
-          <w:bdr w:val="none" w:sz="0" w:space="0" w:color="auto" w:frame="1"/>
-        </w:rPr>
-        <w:t>+</w:t>
-      </w:r>
-      <w:r>
-        <w:rPr>
-          <w:rStyle w:val="HTMLCode"/>
-          <w:rFonts w:ascii="inherit" w:hAnsi="inherit"/>
-          <w:bdr w:val="none" w:sz="0" w:space="0" w:color="auto" w:frame="1"/>
-        </w:rPr>
-        <w:t>psycopg2:</w:t>
-      </w:r>
-      <w:r>
-        <w:rPr>
-          <w:rStyle w:val="hljs-operator"/>
-          <w:rFonts w:ascii="inherit" w:hAnsi="inherit"/>
-          <w:bdr w:val="none" w:sz="0" w:space="0" w:color="auto" w:frame="1"/>
-        </w:rPr>
-        <w:t>//</w:t>
-      </w:r>
-      <w:r>
-        <w:rPr>
-          <w:rStyle w:val="HTMLCode"/>
-          <w:rFonts w:ascii="inherit" w:hAnsi="inherit"/>
-          <w:bdr w:val="none" w:sz="0" w:space="0" w:color="auto" w:frame="1"/>
-        </w:rPr>
-        <w:t>airflow:airflow</w:t>
-      </w:r>
-      <w:r>
-        <w:rPr>
-          <w:rStyle w:val="hljs-variable"/>
-          <w:rFonts w:ascii="inherit" w:hAnsi="inherit"/>
-          <w:bdr w:val="none" w:sz="0" w:space="0" w:color="auto" w:frame="1"/>
-        </w:rPr>
-        <w:t>@localhost</w:t>
-      </w:r>
-      <w:r>
-        <w:rPr>
-          <w:rStyle w:val="HTMLCode"/>
-          <w:rFonts w:ascii="inherit" w:hAnsi="inherit"/>
-          <w:bdr w:val="none" w:sz="0" w:space="0" w:color="auto" w:frame="1"/>
-        </w:rPr>
-        <w:t>:</w:t>
-      </w:r>
-      <w:r>
-        <w:rPr>
-          <w:rStyle w:val="hljs-number"/>
-          <w:rFonts w:ascii="inherit" w:hAnsi="inherit"/>
-          <w:bdr w:val="none" w:sz="0" w:space="0" w:color="auto" w:frame="1"/>
-        </w:rPr>
-        <w:t>5432</w:t>
-      </w:r>
-      <w:r>
-        <w:rPr>
-          <w:rStyle w:val="hljs-operator"/>
-          <w:rFonts w:ascii="inherit" w:hAnsi="inherit"/>
-          <w:bdr w:val="none" w:sz="0" w:space="0" w:color="auto" w:frame="1"/>
-        </w:rPr>
-        <w:t>/</w:t>
-      </w:r>
-      <w:r>
-        <w:rPr>
-          <w:rStyle w:val="HTMLCode"/>
-          <w:rFonts w:ascii="inherit" w:hAnsi="inherit"/>
-          <w:bdr w:val="none" w:sz="0" w:space="0" w:color="auto" w:frame="1"/>
-        </w:rPr>
-        <w:t>airflow</w:t>
-      </w:r>
-    </w:p>
-    <w:p>
-      <w:pPr>
-        <w:pStyle w:val="NormalWeb"/>
-        <w:shd w:val="clear" w:color="auto" w:fill="FFFFFF"/>
-        <w:spacing w:before="0" w:beforeAutospacing="0" w:after="0" w:afterAutospacing="0"/>
-        <w:textAlignment w:val="baseline"/>
-        <w:rPr>
-          <w:rFonts w:ascii="Segoe UI" w:hAnsi="Segoe UI" w:cs="Segoe UI"/>
-          <w:color w:val="232629"/>
-          <w:sz w:val="23"/>
-          <w:szCs w:val="23"/>
-        </w:rPr>
-      </w:pPr>
-      <w:r>
-        <w:rPr>
-          <w:rFonts w:ascii="Segoe UI" w:hAnsi="Segoe UI" w:cs="Segoe UI"/>
-          <w:color w:val="232629"/>
-          <w:sz w:val="23"/>
-          <w:szCs w:val="23"/>
-        </w:rPr>
-        <w:t>As indicated in the above line you need both user and database called </w:t>
-      </w:r>
-      <w:r>
-        <w:rPr>
-          <w:rStyle w:val="HTMLCode"/>
-          <w:rFonts w:ascii="var(--ff-mono)" w:hAnsi="var(--ff-mono)"/>
-          <w:color w:val="232629"/>
-          <w:bdr w:val="none" w:sz="0" w:space="0" w:color="auto" w:frame="1"/>
-        </w:rPr>
-        <w:t>airflow</w:t>
-      </w:r>
-      <w:r>
-        <w:rPr>
-          <w:rFonts w:ascii="Segoe UI" w:hAnsi="Segoe UI" w:cs="Segoe UI"/>
-          <w:color w:val="232629"/>
-          <w:sz w:val="23"/>
-          <w:szCs w:val="23"/>
-        </w:rPr>
-        <w:t xml:space="preserve">, therefore you need to create that. To do so, open your </w:t>
-      </w:r>
-      <w:proofErr w:type="spellStart"/>
-      <w:r>
-        <w:rPr>
-          <w:rFonts w:ascii="Segoe UI" w:hAnsi="Segoe UI" w:cs="Segoe UI"/>
-          <w:color w:val="232629"/>
-          <w:sz w:val="23"/>
-          <w:szCs w:val="23"/>
-        </w:rPr>
-        <w:t>psql</w:t>
-      </w:r>
-      <w:proofErr w:type="spellEnd"/>
-      <w:r>
-        <w:rPr>
-          <w:rFonts w:ascii="Segoe UI" w:hAnsi="Segoe UI" w:cs="Segoe UI"/>
-          <w:color w:val="232629"/>
-          <w:sz w:val="23"/>
-          <w:szCs w:val="23"/>
-        </w:rPr>
-        <w:t xml:space="preserve"> command line and type the following commands to create a user and database called airflow and give all privileges over database </w:t>
-      </w:r>
-      <w:r>
-        <w:rPr>
-          <w:rStyle w:val="HTMLCode"/>
-          <w:rFonts w:ascii="var(--ff-mono)" w:hAnsi="var(--ff-mono)"/>
-          <w:color w:val="232629"/>
-          <w:bdr w:val="none" w:sz="0" w:space="0" w:color="auto" w:frame="1"/>
-        </w:rPr>
-        <w:t>airflow</w:t>
-      </w:r>
-      <w:r>
-        <w:rPr>
-          <w:rFonts w:ascii="Segoe UI" w:hAnsi="Segoe UI" w:cs="Segoe UI"/>
-          <w:color w:val="232629"/>
-          <w:sz w:val="23"/>
-          <w:szCs w:val="23"/>
-        </w:rPr>
-        <w:t> to user </w:t>
-      </w:r>
-      <w:r>
-        <w:rPr>
-          <w:rStyle w:val="HTMLCode"/>
-          <w:rFonts w:ascii="var(--ff-mono)" w:hAnsi="var(--ff-mono)"/>
-          <w:color w:val="232629"/>
-          <w:bdr w:val="none" w:sz="0" w:space="0" w:color="auto" w:frame="1"/>
-        </w:rPr>
-        <w:t>airflow</w:t>
-      </w:r>
-      <w:r>
-        <w:rPr>
-          <w:rFonts w:ascii="Segoe UI" w:hAnsi="Segoe UI" w:cs="Segoe UI"/>
-          <w:color w:val="232629"/>
-          <w:sz w:val="23"/>
-          <w:szCs w:val="23"/>
-        </w:rPr>
-        <w:t>:</w:t>
-      </w:r>
-    </w:p>
-    <w:p>
-      <w:pPr>
-        <w:pStyle w:val="HTMLPreformatted"/>
-        <w:textAlignment w:val="baseline"/>
-        <w:rPr>
-          <w:rStyle w:val="HTMLCode"/>
-          <w:rFonts w:ascii="inherit" w:hAnsi="inherit"/>
-          <w:bdr w:val="none" w:sz="0" w:space="0" w:color="auto" w:frame="1"/>
-        </w:rPr>
-      </w:pPr>
-      <w:r>
-        <w:rPr>
-          <w:rStyle w:val="hljs-keyword"/>
-          <w:rFonts w:ascii="inherit" w:hAnsi="inherit"/>
-          <w:bdr w:val="none" w:sz="0" w:space="0" w:color="auto" w:frame="1"/>
-        </w:rPr>
-        <w:t>CREATE</w:t>
-      </w:r>
-      <w:r>
-        <w:rPr>
-          <w:rStyle w:val="HTMLCode"/>
-          <w:rFonts w:ascii="inherit" w:hAnsi="inherit"/>
-          <w:bdr w:val="none" w:sz="0" w:space="0" w:color="auto" w:frame="1"/>
-        </w:rPr>
-        <w:t xml:space="preserve"> </w:t>
-      </w:r>
-      <w:r>
-        <w:rPr>
-          <w:rStyle w:val="hljs-keyword"/>
-          <w:rFonts w:ascii="inherit" w:hAnsi="inherit"/>
-          <w:bdr w:val="none" w:sz="0" w:space="0" w:color="auto" w:frame="1"/>
-        </w:rPr>
-        <w:t>USER</w:t>
-      </w:r>
-      <w:r>
-        <w:rPr>
-          <w:rStyle w:val="HTMLCode"/>
-          <w:rFonts w:ascii="inherit" w:hAnsi="inherit"/>
-          <w:bdr w:val="none" w:sz="0" w:space="0" w:color="auto" w:frame="1"/>
-        </w:rPr>
-        <w:t xml:space="preserve"> </w:t>
-      </w:r>
-      <w:proofErr w:type="gramStart"/>
-      <w:r>
-        <w:rPr>
-          <w:rStyle w:val="HTMLCode"/>
-          <w:rFonts w:ascii="inherit" w:hAnsi="inherit"/>
-          <w:bdr w:val="none" w:sz="0" w:space="0" w:color="auto" w:frame="1"/>
-        </w:rPr>
-        <w:t>airflow;</w:t>
-      </w:r>
-      <w:proofErr w:type="gramEnd"/>
-    </w:p>
-    <w:p>
-      <w:pPr>
-        <w:pStyle w:val="HTMLPreformatted"/>
-        <w:textAlignment w:val="baseline"/>
-        <w:rPr>
-          <w:rStyle w:val="HTMLCode"/>
-          <w:rFonts w:ascii="inherit" w:hAnsi="inherit"/>
-          <w:bdr w:val="none" w:sz="0" w:space="0" w:color="auto" w:frame="1"/>
-        </w:rPr>
-      </w:pPr>
-      <w:r>
-        <w:rPr>
-          <w:rStyle w:val="hljs-keyword"/>
-          <w:rFonts w:ascii="inherit" w:hAnsi="inherit"/>
-          <w:bdr w:val="none" w:sz="0" w:space="0" w:color="auto" w:frame="1"/>
-        </w:rPr>
-        <w:t>CREATE</w:t>
-      </w:r>
-      <w:r>
-        <w:rPr>
-          <w:rStyle w:val="HTMLCode"/>
-          <w:rFonts w:ascii="inherit" w:hAnsi="inherit"/>
-          <w:bdr w:val="none" w:sz="0" w:space="0" w:color="auto" w:frame="1"/>
-        </w:rPr>
-        <w:t xml:space="preserve"> DATABASE </w:t>
-      </w:r>
-      <w:proofErr w:type="gramStart"/>
-      <w:r>
-        <w:rPr>
-          <w:rStyle w:val="HTMLCode"/>
-          <w:rFonts w:ascii="inherit" w:hAnsi="inherit"/>
-          <w:bdr w:val="none" w:sz="0" w:space="0" w:color="auto" w:frame="1"/>
-        </w:rPr>
-        <w:t>airflow;</w:t>
-      </w:r>
-      <w:proofErr w:type="gramEnd"/>
-    </w:p>
-    <w:p>
-      <w:pPr>
-        <w:pStyle w:val="HTMLPreformatted"/>
-        <w:textAlignment w:val="baseline"/>
-        <w:rPr>
-          <w:rStyle w:val="HTMLCode"/>
-          <w:rFonts w:ascii="inherit" w:hAnsi="inherit"/>
-          <w:bdr w:val="none" w:sz="0" w:space="0" w:color="auto" w:frame="1"/>
-        </w:rPr>
-      </w:pPr>
-      <w:r>
-        <w:rPr>
-          <w:rStyle w:val="hljs-keyword"/>
-          <w:rFonts w:ascii="inherit" w:hAnsi="inherit"/>
-          <w:bdr w:val="none" w:sz="0" w:space="0" w:color="auto" w:frame="1"/>
-        </w:rPr>
-        <w:t>GRANT</w:t>
-      </w:r>
-      <w:r>
-        <w:rPr>
-          <w:rStyle w:val="HTMLCode"/>
-          <w:rFonts w:ascii="inherit" w:hAnsi="inherit"/>
-          <w:bdr w:val="none" w:sz="0" w:space="0" w:color="auto" w:frame="1"/>
-        </w:rPr>
-        <w:t xml:space="preserve"> </w:t>
-      </w:r>
-      <w:r>
-        <w:rPr>
-          <w:rStyle w:val="hljs-keyword"/>
-          <w:rFonts w:ascii="inherit" w:hAnsi="inherit"/>
-          <w:bdr w:val="none" w:sz="0" w:space="0" w:color="auto" w:frame="1"/>
-        </w:rPr>
-        <w:t>ALL</w:t>
-      </w:r>
-      <w:r>
-        <w:rPr>
-          <w:rStyle w:val="HTMLCode"/>
-          <w:rFonts w:ascii="inherit" w:hAnsi="inherit"/>
-          <w:bdr w:val="none" w:sz="0" w:space="0" w:color="auto" w:frame="1"/>
-        </w:rPr>
-        <w:t xml:space="preserve"> PRIVILEGES </w:t>
-      </w:r>
-      <w:r>
-        <w:rPr>
-          <w:rStyle w:val="hljs-keyword"/>
-          <w:rFonts w:ascii="inherit" w:hAnsi="inherit"/>
-          <w:bdr w:val="none" w:sz="0" w:space="0" w:color="auto" w:frame="1"/>
-        </w:rPr>
-        <w:t>ON</w:t>
-      </w:r>
-      <w:r>
-        <w:rPr>
-          <w:rStyle w:val="HTMLCode"/>
-          <w:rFonts w:ascii="inherit" w:hAnsi="inherit"/>
-          <w:bdr w:val="none" w:sz="0" w:space="0" w:color="auto" w:frame="1"/>
-        </w:rPr>
-        <w:t xml:space="preserve"> DATABASE airflow </w:t>
-      </w:r>
-      <w:r>
-        <w:rPr>
-          <w:rStyle w:val="hljs-keyword"/>
-          <w:rFonts w:ascii="inherit" w:hAnsi="inherit"/>
-          <w:bdr w:val="none" w:sz="0" w:space="0" w:color="auto" w:frame="1"/>
-        </w:rPr>
-        <w:t>TO</w:t>
-      </w:r>
-      <w:r>
-        <w:rPr>
-          <w:rStyle w:val="HTMLCode"/>
-          <w:rFonts w:ascii="inherit" w:hAnsi="inherit"/>
-          <w:bdr w:val="none" w:sz="0" w:space="0" w:color="auto" w:frame="1"/>
-        </w:rPr>
-        <w:t xml:space="preserve"> </w:t>
-      </w:r>
-      <w:proofErr w:type="gramStart"/>
-      <w:r>
-        <w:rPr>
-          <w:rStyle w:val="HTMLCode"/>
-          <w:rFonts w:ascii="inherit" w:hAnsi="inherit"/>
-          <w:bdr w:val="none" w:sz="0" w:space="0" w:color="auto" w:frame="1"/>
-        </w:rPr>
-        <w:t>airflow;</w:t>
-      </w:r>
-      <w:proofErr w:type="gramEnd"/>
-    </w:p>
-    <w:p>
-      <w:pPr>
-        <w:pStyle w:val="NormalWeb"/>
-        <w:shd w:val="clear" w:color="auto" w:fill="FFFFFF"/>
-        <w:spacing w:before="0" w:beforeAutospacing="0" w:after="264" w:afterAutospacing="0"/>
-        <w:textAlignment w:val="baseline"/>
-        <w:rPr>
-          <w:rFonts w:ascii="Segoe UI" w:hAnsi="Segoe UI" w:cs="Segoe UI"/>
-          <w:color w:val="232629"/>
-          <w:sz w:val="23"/>
-          <w:szCs w:val="23"/>
-        </w:rPr>
-      </w:pPr>
-      <w:r>
-        <w:rPr>
-          <w:rFonts w:ascii="Segoe UI" w:hAnsi="Segoe UI" w:cs="Segoe UI"/>
-          <w:color w:val="232629"/>
-          <w:sz w:val="23"/>
-          <w:szCs w:val="23"/>
-        </w:rPr>
-        <w:t xml:space="preserve">Now you are ready to </w:t>
-      </w:r>
-      <w:proofErr w:type="spellStart"/>
-      <w:r>
-        <w:rPr>
-          <w:rFonts w:ascii="Segoe UI" w:hAnsi="Segoe UI" w:cs="Segoe UI"/>
-          <w:color w:val="232629"/>
-          <w:sz w:val="23"/>
-          <w:szCs w:val="23"/>
-        </w:rPr>
-        <w:t>init</w:t>
-      </w:r>
-      <w:proofErr w:type="spellEnd"/>
-      <w:r>
-        <w:rPr>
-          <w:rFonts w:ascii="Segoe UI" w:hAnsi="Segoe UI" w:cs="Segoe UI"/>
-          <w:color w:val="232629"/>
-          <w:sz w:val="23"/>
-          <w:szCs w:val="23"/>
-        </w:rPr>
-        <w:t xml:space="preserve"> the airflow application using </w:t>
-      </w:r>
-      <w:proofErr w:type="spellStart"/>
-      <w:r>
-        <w:rPr>
-          <w:rFonts w:ascii="Segoe UI" w:hAnsi="Segoe UI" w:cs="Segoe UI"/>
-          <w:color w:val="232629"/>
-          <w:sz w:val="23"/>
-          <w:szCs w:val="23"/>
-        </w:rPr>
-        <w:t>postgres</w:t>
-      </w:r>
-      <w:proofErr w:type="spellEnd"/>
-      <w:r>
-        <w:rPr>
-          <w:rFonts w:ascii="Segoe UI" w:hAnsi="Segoe UI" w:cs="Segoe UI"/>
-          <w:color w:val="232629"/>
-          <w:sz w:val="23"/>
-          <w:szCs w:val="23"/>
-        </w:rPr>
-        <w:t>:</w:t>
-      </w:r>
-    </w:p>
-    <w:p>
-      <w:pPr>
-        <w:pStyle w:val="NormalWeb"/>
-        <w:shd w:val="clear" w:color="auto" w:fill="FFFFFF"/>
-        <w:spacing w:before="0" w:beforeAutospacing="0" w:after="0" w:afterAutospacing="0"/>
-        <w:textAlignment w:val="baseline"/>
-        <w:rPr>
-          <w:rFonts w:ascii="Segoe UI" w:hAnsi="Segoe UI" w:cs="Segoe UI"/>
-          <w:color w:val="232629"/>
-          <w:sz w:val="23"/>
-          <w:szCs w:val="23"/>
-        </w:rPr>
-      </w:pPr>
-      <w:r>
-        <w:rPr>
-          <w:rStyle w:val="HTMLCode"/>
-          <w:rFonts w:ascii="var(--ff-mono)" w:hAnsi="var(--ff-mono)"/>
-          <w:color w:val="232629"/>
-          <w:bdr w:val="none" w:sz="0" w:space="0" w:color="auto" w:frame="1"/>
-        </w:rPr>
-        <w:t xml:space="preserve">airflow </w:t>
-      </w:r>
-      <w:proofErr w:type="spellStart"/>
-      <w:r>
-        <w:rPr>
-          <w:rStyle w:val="HTMLCode"/>
-          <w:rFonts w:ascii="var(--ff-mono)" w:hAnsi="var(--ff-mono)"/>
-          <w:color w:val="232629"/>
-          <w:bdr w:val="none" w:sz="0" w:space="0" w:color="auto" w:frame="1"/>
-        </w:rPr>
-        <w:t>initdb</w:t>
-      </w:r>
-      <w:proofErr w:type="spellEnd"/>
-    </w:p>
-    <w:p>
-      <w:pPr>
-        <w:pStyle w:val="NormalWeb"/>
-        <w:shd w:val="clear" w:color="auto" w:fill="FFFFFF"/>
-        <w:spacing w:before="0" w:beforeAutospacing="0" w:after="0" w:afterAutospacing="0"/>
-        <w:textAlignment w:val="baseline"/>
-        <w:rPr>
-          <w:rFonts w:ascii="Segoe UI" w:hAnsi="Segoe UI" w:cs="Segoe UI"/>
-          <w:color w:val="232629"/>
-          <w:sz w:val="23"/>
-          <w:szCs w:val="23"/>
-        </w:rPr>
-      </w:pPr>
-      <w:r>
-        <w:rPr>
-          <w:rFonts w:ascii="Segoe UI" w:hAnsi="Segoe UI" w:cs="Segoe UI"/>
-          <w:color w:val="232629"/>
-          <w:sz w:val="23"/>
-          <w:szCs w:val="23"/>
-        </w:rPr>
-        <w:t xml:space="preserve">If everything was right, access the </w:t>
-      </w:r>
-      <w:proofErr w:type="spellStart"/>
-      <w:r>
-        <w:rPr>
-          <w:rFonts w:ascii="Segoe UI" w:hAnsi="Segoe UI" w:cs="Segoe UI"/>
-          <w:color w:val="232629"/>
-          <w:sz w:val="23"/>
-          <w:szCs w:val="23"/>
-        </w:rPr>
-        <w:t>psql</w:t>
-      </w:r>
-      <w:proofErr w:type="spellEnd"/>
-      <w:r>
-        <w:rPr>
-          <w:rFonts w:ascii="Segoe UI" w:hAnsi="Segoe UI" w:cs="Segoe UI"/>
-          <w:color w:val="232629"/>
-          <w:sz w:val="23"/>
-          <w:szCs w:val="23"/>
-        </w:rPr>
-        <w:t xml:space="preserve"> command line again, enter in airflow database with </w:t>
-      </w:r>
-      <w:r>
-        <w:rPr>
-          <w:rStyle w:val="HTMLCode"/>
-          <w:rFonts w:ascii="var(--ff-mono)" w:hAnsi="var(--ff-mono)"/>
-          <w:color w:val="232629"/>
-          <w:bdr w:val="none" w:sz="0" w:space="0" w:color="auto" w:frame="1"/>
-        </w:rPr>
-        <w:t>\c airflow</w:t>
-      </w:r>
-      <w:r>
-        <w:rPr>
-          <w:rFonts w:ascii="Segoe UI" w:hAnsi="Segoe UI" w:cs="Segoe UI"/>
-          <w:color w:val="232629"/>
-          <w:sz w:val="23"/>
-          <w:szCs w:val="23"/>
-        </w:rPr>
-        <w:t> command and type </w:t>
-      </w:r>
-      <w:r>
-        <w:rPr>
-          <w:rStyle w:val="HTMLCode"/>
-          <w:rFonts w:ascii="var(--ff-mono)" w:hAnsi="var(--ff-mono)"/>
-          <w:color w:val="232629"/>
-          <w:bdr w:val="none" w:sz="0" w:space="0" w:color="auto" w:frame="1"/>
-        </w:rPr>
-        <w:t>\dt</w:t>
-      </w:r>
-      <w:r>
-        <w:rPr>
-          <w:rFonts w:ascii="Segoe UI" w:hAnsi="Segoe UI" w:cs="Segoe UI"/>
-          <w:color w:val="232629"/>
-          <w:sz w:val="23"/>
-          <w:szCs w:val="23"/>
-        </w:rPr>
-        <w:t> command to list all tables of that database. You should see a list of airflow tables, currently it is 23.</w:t>
-      </w:r>
-    </w:p>
-    <w:p>
-      <w:pPr>
-        <w:shd w:val="clear" w:color="auto" w:fill="FFFFFF"/>
-        <w:textAlignment w:val="baseline"/>
-        <w:rPr>
-          <w:rFonts w:ascii="inherit" w:hAnsi="inherit" w:cs="Segoe UI"/>
-          <w:b/>
-          <w:bCs/>
-          <w:color w:val="232629"/>
-          <w:sz w:val="20"/>
-          <w:szCs w:val="20"/>
-        </w:rPr>
-      </w:pPr>
-    </w:p>
-    <w:p>
-      <w:pPr>
-        <w:shd w:val="clear" w:color="auto" w:fill="FFFFFF"/>
-        <w:textAlignment w:val="baseline"/>
-        <w:rPr>
-          <w:rFonts w:ascii="inherit" w:hAnsi="inherit" w:cs="Segoe UI"/>
-          <w:color w:val="232629"/>
-          <w:sz w:val="20"/>
-          <w:szCs w:val="20"/>
-        </w:rPr>
-      </w:pPr>
-    </w:p>
-    <w:p/>
-    <w:p/>
-    <w:p/>
-    <w:p>
-      <w:pPr>
-        <w:rPr>
-          <w:b/>
-          <w:bCs/>
-        </w:rPr>
-      </w:pPr>
-      <w:r>
-        <w:rPr>
-          <w:b/>
-          <w:bCs/>
-        </w:rPr>
-        <w:t xml:space="preserve">Full Airflow with Postgres installation </w:t>
-      </w:r>
-    </w:p>
-    <w:p>
-      <w:pPr>
-        <w:rPr>
-          <w:b/>
-          <w:bCs/>
         </w:rPr>
       </w:pPr>
     </w:p>

</xml_diff>

<commit_message>
added S3 using Minio
</commit_message>
<xml_diff>
--- a/airflow Manual.docx
+++ b/airflow Manual.docx
@@ -2578,6 +2578,1772 @@
         </w:rPr>
       </w:pPr>
     </w:p>
+    <w:p>
+      <w:pPr>
+        <w:rPr>
+          <w:b/>
+          <w:bCs/>
+        </w:rPr>
+      </w:pPr>
+      <w:r>
+        <w:rPr>
+          <w:b/>
+          <w:bCs/>
+        </w:rPr>
+        <w:t xml:space="preserve">To use </w:t>
+      </w:r>
+      <w:proofErr w:type="spellStart"/>
+      <w:r>
+        <w:rPr>
+          <w:b/>
+          <w:bCs/>
+        </w:rPr>
+        <w:t>Minio</w:t>
+      </w:r>
+      <w:proofErr w:type="spellEnd"/>
+      <w:r>
+        <w:rPr>
+          <w:b/>
+          <w:bCs/>
+        </w:rPr>
+        <w:t xml:space="preserve"> </w:t>
+      </w:r>
+      <w:r>
+        <w:rPr>
+          <w:b/>
+          <w:bCs/>
+        </w:rPr>
+        <w:t xml:space="preserve">on S3: </w:t>
+      </w:r>
+      <w:r>
+        <w:rPr>
+          <w:b/>
+          <w:bCs/>
+        </w:rPr>
+        <w:t>https://min.io/docs/minio/container/index.html</w:t>
+      </w:r>
+    </w:p>
+    <w:p>
+      <w:pPr>
+        <w:pStyle w:val="ListParagraph"/>
+        <w:numPr>
+          <w:ilvl w:val="0"/>
+          <w:numId w:val="5"/>
+        </w:numPr>
+        <w:rPr>
+          <w:b/>
+          <w:bCs/>
+        </w:rPr>
+      </w:pPr>
+    </w:p>
+    <w:p>
+      <w:proofErr w:type="spellStart"/>
+      <w:r>
+        <w:t>mkdir</w:t>
+      </w:r>
+      <w:proofErr w:type="spellEnd"/>
+      <w:r>
+        <w:t xml:space="preserve"> -p ~/</w:t>
+      </w:r>
+      <w:proofErr w:type="spellStart"/>
+      <w:r>
+        <w:t>minio</w:t>
+      </w:r>
+      <w:proofErr w:type="spellEnd"/>
+      <w:r>
+        <w:t>/data</w:t>
+      </w:r>
+    </w:p>
+    <w:p/>
+    <w:p>
+      <w:r>
+        <w:t>docker run \</w:t>
+      </w:r>
+    </w:p>
+    <w:p>
+      <w:r>
+        <w:t xml:space="preserve">   -p 9000:9000 \</w:t>
+      </w:r>
+    </w:p>
+    <w:p>
+      <w:r>
+        <w:t xml:space="preserve">   -p 9090:9090 \</w:t>
+      </w:r>
+    </w:p>
+    <w:p>
+      <w:r>
+        <w:t xml:space="preserve">   --name </w:t>
+      </w:r>
+      <w:proofErr w:type="spellStart"/>
+      <w:r>
+        <w:t>minio</w:t>
+      </w:r>
+      <w:proofErr w:type="spellEnd"/>
+      <w:r>
+        <w:t xml:space="preserve"> \</w:t>
+      </w:r>
+    </w:p>
+    <w:p>
+      <w:r>
+        <w:t xml:space="preserve">   -v ~/</w:t>
+      </w:r>
+      <w:proofErr w:type="spellStart"/>
+      <w:r>
+        <w:t>minio</w:t>
+      </w:r>
+      <w:proofErr w:type="spellEnd"/>
+      <w:r>
+        <w:t>/data:/data \</w:t>
+      </w:r>
+    </w:p>
+    <w:p>
+      <w:r>
+        <w:t xml:space="preserve">   -e "MINIO_ROOT_USER=ROOTNAME" \</w:t>
+      </w:r>
+    </w:p>
+    <w:p>
+      <w:r>
+        <w:t xml:space="preserve">   -e "MINIO_ROOT_PASSWORD=CHANGEME123" \</w:t>
+      </w:r>
+    </w:p>
+    <w:p>
+      <w:r>
+        <w:t xml:space="preserve">   quay.io/</w:t>
+      </w:r>
+      <w:proofErr w:type="spellStart"/>
+      <w:r>
+        <w:t>minio</w:t>
+      </w:r>
+      <w:proofErr w:type="spellEnd"/>
+      <w:r>
+        <w:t>/</w:t>
+      </w:r>
+      <w:proofErr w:type="spellStart"/>
+      <w:r>
+        <w:t>minio</w:t>
+      </w:r>
+      <w:proofErr w:type="spellEnd"/>
+      <w:r>
+        <w:t xml:space="preserve"> server /data --console-address ":9090"</w:t>
+      </w:r>
+    </w:p>
+    <w:p/>
+    <w:p>
+      <w:pPr>
+        <w:pStyle w:val="sd-card-text"/>
+        <w:numPr>
+          <w:ilvl w:val="0"/>
+          <w:numId w:val="6"/>
+        </w:numPr>
+        <w:shd w:val="clear" w:color="auto" w:fill="FFFFFF"/>
+        <w:spacing w:before="0" w:beforeAutospacing="0" w:after="0" w:afterAutospacing="0"/>
+        <w:rPr>
+          <w:rFonts w:ascii="Arial" w:hAnsi="Arial" w:cs="Arial"/>
+          <w:color w:val="000000"/>
+          <w:sz w:val="20"/>
+          <w:szCs w:val="20"/>
+        </w:rPr>
+      </w:pPr>
+      <w:proofErr w:type="spellStart"/>
+      <w:r>
+        <w:rPr>
+          <w:rStyle w:val="pre"/>
+          <w:rFonts w:ascii="Courier New" w:hAnsi="Courier New" w:cs="Courier New"/>
+          <w:b/>
+          <w:bCs/>
+          <w:color w:val="000000"/>
+          <w:sz w:val="20"/>
+          <w:szCs w:val="20"/>
+          <w:bdr w:val="none" w:sz="0" w:space="0" w:color="auto" w:frame="1"/>
+        </w:rPr>
+        <w:t>mkdir</w:t>
+      </w:r>
+      <w:proofErr w:type="spellEnd"/>
+      <w:r>
+        <w:rPr>
+          <w:rFonts w:ascii="Arial" w:hAnsi="Arial" w:cs="Arial"/>
+          <w:color w:val="000000"/>
+          <w:sz w:val="20"/>
+          <w:szCs w:val="20"/>
+        </w:rPr>
+        <w:t> creates a new local directory at </w:t>
+      </w:r>
+      <w:r>
+        <w:rPr>
+          <w:rStyle w:val="pre"/>
+          <w:rFonts w:ascii="Courier New" w:hAnsi="Courier New" w:cs="Courier New"/>
+          <w:b/>
+          <w:bCs/>
+          <w:color w:val="000000"/>
+          <w:sz w:val="20"/>
+          <w:szCs w:val="20"/>
+          <w:bdr w:val="none" w:sz="0" w:space="0" w:color="auto" w:frame="1"/>
+        </w:rPr>
+        <w:t>~/</w:t>
+      </w:r>
+      <w:proofErr w:type="spellStart"/>
+      <w:r>
+        <w:rPr>
+          <w:rStyle w:val="pre"/>
+          <w:rFonts w:ascii="Courier New" w:hAnsi="Courier New" w:cs="Courier New"/>
+          <w:b/>
+          <w:bCs/>
+          <w:color w:val="000000"/>
+          <w:sz w:val="20"/>
+          <w:szCs w:val="20"/>
+          <w:bdr w:val="none" w:sz="0" w:space="0" w:color="auto" w:frame="1"/>
+        </w:rPr>
+        <w:t>minio</w:t>
+      </w:r>
+      <w:proofErr w:type="spellEnd"/>
+      <w:r>
+        <w:rPr>
+          <w:rStyle w:val="pre"/>
+          <w:rFonts w:ascii="Courier New" w:hAnsi="Courier New" w:cs="Courier New"/>
+          <w:b/>
+          <w:bCs/>
+          <w:color w:val="000000"/>
+          <w:sz w:val="20"/>
+          <w:szCs w:val="20"/>
+          <w:bdr w:val="none" w:sz="0" w:space="0" w:color="auto" w:frame="1"/>
+        </w:rPr>
+        <w:t>/data</w:t>
+      </w:r>
+      <w:r>
+        <w:rPr>
+          <w:rFonts w:ascii="Arial" w:hAnsi="Arial" w:cs="Arial"/>
+          <w:color w:val="000000"/>
+          <w:sz w:val="20"/>
+          <w:szCs w:val="20"/>
+        </w:rPr>
+        <w:t> in your home directory.</w:t>
+      </w:r>
+    </w:p>
+    <w:p>
+      <w:pPr>
+        <w:pStyle w:val="sd-card-text"/>
+        <w:numPr>
+          <w:ilvl w:val="0"/>
+          <w:numId w:val="6"/>
+        </w:numPr>
+        <w:shd w:val="clear" w:color="auto" w:fill="FFFFFF"/>
+        <w:spacing w:before="0" w:beforeAutospacing="0" w:after="0" w:afterAutospacing="0"/>
+        <w:rPr>
+          <w:rFonts w:ascii="Arial" w:hAnsi="Arial" w:cs="Arial"/>
+          <w:color w:val="000000"/>
+          <w:sz w:val="20"/>
+          <w:szCs w:val="20"/>
+        </w:rPr>
+      </w:pPr>
+      <w:r>
+        <w:rPr>
+          <w:rStyle w:val="pre"/>
+          <w:rFonts w:ascii="Courier New" w:hAnsi="Courier New" w:cs="Courier New"/>
+          <w:b/>
+          <w:bCs/>
+          <w:color w:val="000000"/>
+          <w:sz w:val="20"/>
+          <w:szCs w:val="20"/>
+          <w:bdr w:val="none" w:sz="0" w:space="0" w:color="auto" w:frame="1"/>
+        </w:rPr>
+        <w:t>docker</w:t>
+      </w:r>
+      <w:r>
+        <w:rPr>
+          <w:rStyle w:val="HTMLCode"/>
+          <w:b/>
+          <w:bCs/>
+          <w:color w:val="000000"/>
+          <w:bdr w:val="none" w:sz="0" w:space="0" w:color="auto" w:frame="1"/>
+        </w:rPr>
+        <w:t> </w:t>
+      </w:r>
+      <w:r>
+        <w:rPr>
+          <w:rStyle w:val="pre"/>
+          <w:rFonts w:ascii="Courier New" w:hAnsi="Courier New" w:cs="Courier New"/>
+          <w:b/>
+          <w:bCs/>
+          <w:color w:val="000000"/>
+          <w:sz w:val="20"/>
+          <w:szCs w:val="20"/>
+          <w:bdr w:val="none" w:sz="0" w:space="0" w:color="auto" w:frame="1"/>
+        </w:rPr>
+        <w:t>run</w:t>
+      </w:r>
+      <w:r>
+        <w:rPr>
+          <w:rFonts w:ascii="Arial" w:hAnsi="Arial" w:cs="Arial"/>
+          <w:color w:val="000000"/>
+          <w:sz w:val="20"/>
+          <w:szCs w:val="20"/>
+        </w:rPr>
+        <w:t xml:space="preserve"> starts the </w:t>
+      </w:r>
+      <w:proofErr w:type="spellStart"/>
+      <w:r>
+        <w:rPr>
+          <w:rFonts w:ascii="Arial" w:hAnsi="Arial" w:cs="Arial"/>
+          <w:color w:val="000000"/>
+          <w:sz w:val="20"/>
+          <w:szCs w:val="20"/>
+        </w:rPr>
+        <w:t>MinIO</w:t>
+      </w:r>
+      <w:proofErr w:type="spellEnd"/>
+      <w:r>
+        <w:rPr>
+          <w:rFonts w:ascii="Arial" w:hAnsi="Arial" w:cs="Arial"/>
+          <w:color w:val="000000"/>
+          <w:sz w:val="20"/>
+          <w:szCs w:val="20"/>
+        </w:rPr>
+        <w:t xml:space="preserve"> container.</w:t>
+      </w:r>
+    </w:p>
+    <w:p>
+      <w:pPr>
+        <w:pStyle w:val="sd-card-text"/>
+        <w:numPr>
+          <w:ilvl w:val="0"/>
+          <w:numId w:val="6"/>
+        </w:numPr>
+        <w:shd w:val="clear" w:color="auto" w:fill="FFFFFF"/>
+        <w:spacing w:before="0" w:beforeAutospacing="0" w:after="0" w:afterAutospacing="0"/>
+        <w:rPr>
+          <w:rFonts w:ascii="Arial" w:hAnsi="Arial" w:cs="Arial"/>
+          <w:color w:val="000000"/>
+          <w:sz w:val="20"/>
+          <w:szCs w:val="20"/>
+        </w:rPr>
+      </w:pPr>
+      <w:r>
+        <w:rPr>
+          <w:rStyle w:val="pre"/>
+          <w:rFonts w:ascii="Courier New" w:hAnsi="Courier New" w:cs="Courier New"/>
+          <w:b/>
+          <w:bCs/>
+          <w:color w:val="000000"/>
+          <w:sz w:val="20"/>
+          <w:szCs w:val="20"/>
+          <w:bdr w:val="none" w:sz="0" w:space="0" w:color="auto" w:frame="1"/>
+        </w:rPr>
+        <w:lastRenderedPageBreak/>
+        <w:t>-p</w:t>
+      </w:r>
+      <w:r>
+        <w:rPr>
+          <w:rFonts w:ascii="Arial" w:hAnsi="Arial" w:cs="Arial"/>
+          <w:color w:val="000000"/>
+          <w:sz w:val="20"/>
+          <w:szCs w:val="20"/>
+        </w:rPr>
+        <w:t> binds a local port to a container port.</w:t>
+      </w:r>
+    </w:p>
+    <w:p>
+      <w:pPr>
+        <w:pStyle w:val="sd-card-text"/>
+        <w:numPr>
+          <w:ilvl w:val="0"/>
+          <w:numId w:val="6"/>
+        </w:numPr>
+        <w:shd w:val="clear" w:color="auto" w:fill="FFFFFF"/>
+        <w:spacing w:before="0" w:beforeAutospacing="0" w:after="0" w:afterAutospacing="0"/>
+        <w:rPr>
+          <w:rFonts w:ascii="Arial" w:hAnsi="Arial" w:cs="Arial"/>
+          <w:color w:val="000000"/>
+          <w:sz w:val="20"/>
+          <w:szCs w:val="20"/>
+        </w:rPr>
+      </w:pPr>
+      <w:r>
+        <w:rPr>
+          <w:rStyle w:val="pre"/>
+          <w:rFonts w:ascii="Courier New" w:hAnsi="Courier New" w:cs="Courier New"/>
+          <w:b/>
+          <w:bCs/>
+          <w:color w:val="000000"/>
+          <w:sz w:val="20"/>
+          <w:szCs w:val="20"/>
+          <w:bdr w:val="none" w:sz="0" w:space="0" w:color="auto" w:frame="1"/>
+        </w:rPr>
+        <w:t>-name</w:t>
+      </w:r>
+      <w:r>
+        <w:rPr>
+          <w:rFonts w:ascii="Arial" w:hAnsi="Arial" w:cs="Arial"/>
+          <w:color w:val="000000"/>
+          <w:sz w:val="20"/>
+          <w:szCs w:val="20"/>
+        </w:rPr>
+        <w:t> creates a name for the container.</w:t>
+      </w:r>
+    </w:p>
+    <w:p>
+      <w:pPr>
+        <w:pStyle w:val="sd-card-text"/>
+        <w:numPr>
+          <w:ilvl w:val="0"/>
+          <w:numId w:val="6"/>
+        </w:numPr>
+        <w:shd w:val="clear" w:color="auto" w:fill="FFFFFF"/>
+        <w:spacing w:before="0" w:beforeAutospacing="0" w:after="0" w:afterAutospacing="0"/>
+        <w:rPr>
+          <w:rFonts w:ascii="Arial" w:hAnsi="Arial" w:cs="Arial"/>
+          <w:color w:val="000000"/>
+          <w:sz w:val="20"/>
+          <w:szCs w:val="20"/>
+        </w:rPr>
+      </w:pPr>
+      <w:r>
+        <w:rPr>
+          <w:rStyle w:val="pre"/>
+          <w:rFonts w:ascii="Courier New" w:hAnsi="Courier New" w:cs="Courier New"/>
+          <w:b/>
+          <w:bCs/>
+          <w:color w:val="000000"/>
+          <w:sz w:val="20"/>
+          <w:szCs w:val="20"/>
+          <w:bdr w:val="none" w:sz="0" w:space="0" w:color="auto" w:frame="1"/>
+        </w:rPr>
+        <w:t>-v</w:t>
+      </w:r>
+      <w:r>
+        <w:rPr>
+          <w:rFonts w:ascii="Arial" w:hAnsi="Arial" w:cs="Arial"/>
+          <w:color w:val="000000"/>
+          <w:sz w:val="20"/>
+          <w:szCs w:val="20"/>
+        </w:rPr>
+        <w:t xml:space="preserve"> sets a file path as a persistent volume location for the container to use. When </w:t>
+      </w:r>
+      <w:proofErr w:type="spellStart"/>
+      <w:r>
+        <w:rPr>
+          <w:rFonts w:ascii="Arial" w:hAnsi="Arial" w:cs="Arial"/>
+          <w:color w:val="000000"/>
+          <w:sz w:val="20"/>
+          <w:szCs w:val="20"/>
+        </w:rPr>
+        <w:t>MinIO</w:t>
+      </w:r>
+      <w:proofErr w:type="spellEnd"/>
+      <w:r>
+        <w:rPr>
+          <w:rFonts w:ascii="Arial" w:hAnsi="Arial" w:cs="Arial"/>
+          <w:color w:val="000000"/>
+          <w:sz w:val="20"/>
+          <w:szCs w:val="20"/>
+        </w:rPr>
+        <w:t xml:space="preserve"> writes data to </w:t>
+      </w:r>
+      <w:r>
+        <w:rPr>
+          <w:rStyle w:val="pre"/>
+          <w:rFonts w:ascii="Courier New" w:hAnsi="Courier New" w:cs="Courier New"/>
+          <w:b/>
+          <w:bCs/>
+          <w:color w:val="000000"/>
+          <w:sz w:val="20"/>
+          <w:szCs w:val="20"/>
+          <w:bdr w:val="none" w:sz="0" w:space="0" w:color="auto" w:frame="1"/>
+        </w:rPr>
+        <w:t>/data</w:t>
+      </w:r>
+      <w:r>
+        <w:rPr>
+          <w:rFonts w:ascii="Arial" w:hAnsi="Arial" w:cs="Arial"/>
+          <w:color w:val="000000"/>
+          <w:sz w:val="20"/>
+          <w:szCs w:val="20"/>
+        </w:rPr>
+        <w:t>, that data mirrors to the local path </w:t>
+      </w:r>
+      <w:r>
+        <w:rPr>
+          <w:rStyle w:val="pre"/>
+          <w:rFonts w:ascii="Courier New" w:hAnsi="Courier New" w:cs="Courier New"/>
+          <w:b/>
+          <w:bCs/>
+          <w:color w:val="000000"/>
+          <w:sz w:val="20"/>
+          <w:szCs w:val="20"/>
+          <w:bdr w:val="none" w:sz="0" w:space="0" w:color="auto" w:frame="1"/>
+        </w:rPr>
+        <w:t>~/</w:t>
+      </w:r>
+      <w:proofErr w:type="spellStart"/>
+      <w:r>
+        <w:rPr>
+          <w:rStyle w:val="pre"/>
+          <w:rFonts w:ascii="Courier New" w:hAnsi="Courier New" w:cs="Courier New"/>
+          <w:b/>
+          <w:bCs/>
+          <w:color w:val="000000"/>
+          <w:sz w:val="20"/>
+          <w:szCs w:val="20"/>
+          <w:bdr w:val="none" w:sz="0" w:space="0" w:color="auto" w:frame="1"/>
+        </w:rPr>
+        <w:t>minio</w:t>
+      </w:r>
+      <w:proofErr w:type="spellEnd"/>
+      <w:r>
+        <w:rPr>
+          <w:rStyle w:val="pre"/>
+          <w:rFonts w:ascii="Courier New" w:hAnsi="Courier New" w:cs="Courier New"/>
+          <w:b/>
+          <w:bCs/>
+          <w:color w:val="000000"/>
+          <w:sz w:val="20"/>
+          <w:szCs w:val="20"/>
+          <w:bdr w:val="none" w:sz="0" w:space="0" w:color="auto" w:frame="1"/>
+        </w:rPr>
+        <w:t>/data</w:t>
+      </w:r>
+      <w:r>
+        <w:rPr>
+          <w:rFonts w:ascii="Arial" w:hAnsi="Arial" w:cs="Arial"/>
+          <w:color w:val="000000"/>
+          <w:sz w:val="20"/>
+          <w:szCs w:val="20"/>
+        </w:rPr>
+        <w:t>, allowing it to persist between container restarts. You can replace </w:t>
+      </w:r>
+      <w:r>
+        <w:rPr>
+          <w:rStyle w:val="pre"/>
+          <w:rFonts w:ascii="Courier New" w:hAnsi="Courier New" w:cs="Courier New"/>
+          <w:b/>
+          <w:bCs/>
+          <w:color w:val="000000"/>
+          <w:sz w:val="20"/>
+          <w:szCs w:val="20"/>
+          <w:bdr w:val="none" w:sz="0" w:space="0" w:color="auto" w:frame="1"/>
+        </w:rPr>
+        <w:t>~/</w:t>
+      </w:r>
+      <w:proofErr w:type="spellStart"/>
+      <w:r>
+        <w:rPr>
+          <w:rStyle w:val="pre"/>
+          <w:rFonts w:ascii="Courier New" w:hAnsi="Courier New" w:cs="Courier New"/>
+          <w:b/>
+          <w:bCs/>
+          <w:color w:val="000000"/>
+          <w:sz w:val="20"/>
+          <w:szCs w:val="20"/>
+          <w:bdr w:val="none" w:sz="0" w:space="0" w:color="auto" w:frame="1"/>
+        </w:rPr>
+        <w:t>minio</w:t>
+      </w:r>
+      <w:proofErr w:type="spellEnd"/>
+      <w:r>
+        <w:rPr>
+          <w:rStyle w:val="pre"/>
+          <w:rFonts w:ascii="Courier New" w:hAnsi="Courier New" w:cs="Courier New"/>
+          <w:b/>
+          <w:bCs/>
+          <w:color w:val="000000"/>
+          <w:sz w:val="20"/>
+          <w:szCs w:val="20"/>
+          <w:bdr w:val="none" w:sz="0" w:space="0" w:color="auto" w:frame="1"/>
+        </w:rPr>
+        <w:t>/data</w:t>
+      </w:r>
+      <w:r>
+        <w:rPr>
+          <w:rFonts w:ascii="Arial" w:hAnsi="Arial" w:cs="Arial"/>
+          <w:color w:val="000000"/>
+          <w:sz w:val="20"/>
+          <w:szCs w:val="20"/>
+        </w:rPr>
+        <w:t> with another local file location to which the user has read, write, and delete access.</w:t>
+      </w:r>
+    </w:p>
+    <w:p>
+      <w:pPr>
+        <w:pStyle w:val="sd-card-text"/>
+        <w:numPr>
+          <w:ilvl w:val="0"/>
+          <w:numId w:val="6"/>
+        </w:numPr>
+        <w:shd w:val="clear" w:color="auto" w:fill="FFFFFF"/>
+        <w:spacing w:before="0" w:beforeAutospacing="0" w:after="0" w:afterAutospacing="0"/>
+        <w:rPr>
+          <w:rFonts w:ascii="Arial" w:hAnsi="Arial" w:cs="Arial"/>
+          <w:color w:val="000000"/>
+          <w:sz w:val="20"/>
+          <w:szCs w:val="20"/>
+        </w:rPr>
+      </w:pPr>
+      <w:r>
+        <w:rPr>
+          <w:rStyle w:val="pre"/>
+          <w:rFonts w:ascii="Courier New" w:hAnsi="Courier New" w:cs="Courier New"/>
+          <w:b/>
+          <w:bCs/>
+          <w:color w:val="000000"/>
+          <w:sz w:val="20"/>
+          <w:szCs w:val="20"/>
+          <w:bdr w:val="none" w:sz="0" w:space="0" w:color="auto" w:frame="1"/>
+        </w:rPr>
+        <w:t>-e</w:t>
+      </w:r>
+      <w:r>
+        <w:rPr>
+          <w:rFonts w:ascii="Arial" w:hAnsi="Arial" w:cs="Arial"/>
+          <w:color w:val="000000"/>
+          <w:sz w:val="20"/>
+          <w:szCs w:val="20"/>
+        </w:rPr>
+        <w:t> sets the environment variables </w:t>
+      </w:r>
+      <w:hyperlink r:id="rId17" w:anchor="envvar.MINIO_ROOT_USER" w:tgtFrame="_blank" w:tooltip="(in MinIO Documentation for Linux)" w:history="1">
+        <w:r>
+          <w:rPr>
+            <w:rStyle w:val="pre"/>
+            <w:rFonts w:ascii="Courier New" w:hAnsi="Courier New" w:cs="Courier New"/>
+            <w:b/>
+            <w:bCs/>
+            <w:color w:val="0000FF"/>
+            <w:sz w:val="20"/>
+            <w:szCs w:val="20"/>
+            <w:bdr w:val="none" w:sz="0" w:space="0" w:color="auto" w:frame="1"/>
+          </w:rPr>
+          <w:t>MINIO_ROOT_USER</w:t>
+        </w:r>
+      </w:hyperlink>
+      <w:r>
+        <w:rPr>
+          <w:rFonts w:ascii="Arial" w:hAnsi="Arial" w:cs="Arial"/>
+          <w:color w:val="000000"/>
+          <w:sz w:val="20"/>
+          <w:szCs w:val="20"/>
+        </w:rPr>
+        <w:t> and </w:t>
+      </w:r>
+      <w:hyperlink r:id="rId18" w:anchor="envvar.MINIO_ROOT_PASSWORD" w:tgtFrame="_blank" w:tooltip="(in MinIO Documentation for Linux)" w:history="1">
+        <w:r>
+          <w:rPr>
+            <w:rStyle w:val="pre"/>
+            <w:rFonts w:ascii="Courier New" w:hAnsi="Courier New" w:cs="Courier New"/>
+            <w:b/>
+            <w:bCs/>
+            <w:color w:val="0000FF"/>
+            <w:sz w:val="20"/>
+            <w:szCs w:val="20"/>
+            <w:bdr w:val="none" w:sz="0" w:space="0" w:color="auto" w:frame="1"/>
+          </w:rPr>
+          <w:t>MINIO_ROOT_PASSWORD</w:t>
+        </w:r>
+      </w:hyperlink>
+      <w:r>
+        <w:rPr>
+          <w:rFonts w:ascii="Arial" w:hAnsi="Arial" w:cs="Arial"/>
+          <w:color w:val="000000"/>
+          <w:sz w:val="20"/>
+          <w:szCs w:val="20"/>
+        </w:rPr>
+        <w:t>, respectively. These set the </w:t>
+      </w:r>
+      <w:hyperlink r:id="rId19" w:anchor="minio-users-root" w:history="1">
+        <w:r>
+          <w:rPr>
+            <w:rStyle w:val="std"/>
+            <w:rFonts w:ascii="Arial" w:hAnsi="Arial" w:cs="Arial"/>
+            <w:color w:val="0000FF"/>
+            <w:sz w:val="20"/>
+            <w:szCs w:val="20"/>
+          </w:rPr>
+          <w:t>root user credentials</w:t>
+        </w:r>
+      </w:hyperlink>
+      <w:r>
+        <w:rPr>
+          <w:rFonts w:ascii="Arial" w:hAnsi="Arial" w:cs="Arial"/>
+          <w:color w:val="000000"/>
+          <w:sz w:val="20"/>
+          <w:szCs w:val="20"/>
+        </w:rPr>
+        <w:t>. Change the example values to use for your container.</w:t>
+      </w:r>
+    </w:p>
+    <w:p>
+      <w:r>
+        <w:t xml:space="preserve">Use </w:t>
+      </w:r>
+      <w:hyperlink r:id="rId20" w:history="1">
+        <w:r>
+          <w:rPr>
+            <w:rStyle w:val="Hyperlink"/>
+          </w:rPr>
+          <w:t>http://127.0.0.1:9090/</w:t>
+        </w:r>
+      </w:hyperlink>
+      <w:r>
+        <w:t xml:space="preserve"> to access </w:t>
+      </w:r>
+      <w:proofErr w:type="spellStart"/>
+      <w:r>
+        <w:t>minio</w:t>
+      </w:r>
+      <w:proofErr w:type="spellEnd"/>
+      <w:r>
+        <w:t xml:space="preserve"> </w:t>
+      </w:r>
+    </w:p>
+    <w:p/>
+    <w:p>
+      <w:r>
+        <w:t xml:space="preserve">In terminal </w:t>
+      </w:r>
+    </w:p>
+    <w:p>
+      <w:r>
+        <w:t xml:space="preserve">docker </w:t>
+      </w:r>
+      <w:proofErr w:type="spellStart"/>
+      <w:r>
+        <w:t>ps</w:t>
+      </w:r>
+      <w:proofErr w:type="spellEnd"/>
+      <w:r>
+        <w:t xml:space="preserve"> </w:t>
+      </w:r>
+    </w:p>
+    <w:p>
+      <w:r>
+        <w:t xml:space="preserve">find the running container and copy the id </w:t>
+      </w:r>
+      <w:r>
+        <w:drawing>
+          <wp:inline distT="0" distB="0" distL="0" distR="0" wp14:anchorId="41B4ED3F" wp14:editId="5D8D29F4">
+            <wp:extent cx="5943600" cy="913765"/>
+            <wp:effectExtent l="0" t="0" r="0" b="635"/>
+            <wp:docPr id="8" name="Picture 8" descr="Text&#10;&#10;Description automatically generated"/>
+            <wp:cNvGraphicFramePr>
+              <a:graphicFrameLocks xmlns:a="http://schemas.openxmlformats.org/drawingml/2006/main" noChangeAspect="1"/>
+            </wp:cNvGraphicFramePr>
+            <a:graphic xmlns:a="http://schemas.openxmlformats.org/drawingml/2006/main">
+              <a:graphicData uri="http://schemas.openxmlformats.org/drawingml/2006/picture">
+                <pic:pic xmlns:pic="http://schemas.openxmlformats.org/drawingml/2006/picture">
+                  <pic:nvPicPr>
+                    <pic:cNvPr id="8" name="Picture 8" descr="Text&#10;&#10;Description automatically generated"/>
+                    <pic:cNvPicPr/>
+                  </pic:nvPicPr>
+                  <pic:blipFill>
+                    <a:blip r:embed="rId21"/>
+                    <a:stretch>
+                      <a:fillRect/>
+                    </a:stretch>
+                  </pic:blipFill>
+                  <pic:spPr>
+                    <a:xfrm>
+                      <a:off x="0" y="0"/>
+                      <a:ext cx="5943600" cy="913765"/>
+                    </a:xfrm>
+                    <a:prstGeom prst="rect">
+                      <a:avLst/>
+                    </a:prstGeom>
+                  </pic:spPr>
+                </pic:pic>
+              </a:graphicData>
+            </a:graphic>
+          </wp:inline>
+        </w:drawing>
+      </w:r>
+    </w:p>
+    <w:p>
+      <w:r>
+        <w:t xml:space="preserve">then run </w:t>
+      </w:r>
+    </w:p>
+    <w:p>
+      <w:r>
+        <w:t>docker exec -it e969978ae9db bash</w:t>
+      </w:r>
+      <w:proofErr w:type="gramStart"/>
+      <w:r>
+        <w:t xml:space="preserve">   (</w:t>
+      </w:r>
+      <w:proofErr w:type="gramEnd"/>
+      <w:r>
+        <w:t>replace with running id)</w:t>
+      </w:r>
+    </w:p>
+    <w:p/>
+    <w:p>
+      <w:r>
+        <w:t xml:space="preserve">now you are in container </w:t>
+      </w:r>
+    </w:p>
+    <w:p>
+      <w:r>
+        <w:drawing>
+          <wp:inline distT="0" distB="0" distL="0" distR="0" wp14:anchorId="05C3224B" wp14:editId="706C7EED">
+            <wp:extent cx="5943600" cy="700405"/>
+            <wp:effectExtent l="0" t="0" r="0" b="0"/>
+            <wp:docPr id="11" name="Picture 11"/>
+            <wp:cNvGraphicFramePr>
+              <a:graphicFrameLocks xmlns:a="http://schemas.openxmlformats.org/drawingml/2006/main" noChangeAspect="1"/>
+            </wp:cNvGraphicFramePr>
+            <a:graphic xmlns:a="http://schemas.openxmlformats.org/drawingml/2006/main">
+              <a:graphicData uri="http://schemas.openxmlformats.org/drawingml/2006/picture">
+                <pic:pic xmlns:pic="http://schemas.openxmlformats.org/drawingml/2006/picture">
+                  <pic:nvPicPr>
+                    <pic:cNvPr id="1" name=""/>
+                    <pic:cNvPicPr/>
+                  </pic:nvPicPr>
+                  <pic:blipFill>
+                    <a:blip r:embed="rId22"/>
+                    <a:stretch>
+                      <a:fillRect/>
+                    </a:stretch>
+                  </pic:blipFill>
+                  <pic:spPr>
+                    <a:xfrm>
+                      <a:off x="0" y="0"/>
+                      <a:ext cx="5943600" cy="700405"/>
+                    </a:xfrm>
+                    <a:prstGeom prst="rect">
+                      <a:avLst/>
+                    </a:prstGeom>
+                  </pic:spPr>
+                </pic:pic>
+              </a:graphicData>
+            </a:graphic>
+          </wp:inline>
+        </w:drawing>
+      </w:r>
+    </w:p>
+    <w:p/>
+    <w:p>
+      <w:r>
+        <w:t>pip list | grep amazon</w:t>
+      </w:r>
+    </w:p>
+    <w:p>
+      <w:r>
+        <w:t xml:space="preserve">this will give you the amazon version </w:t>
+      </w:r>
+      <w:r>
+        <w:drawing>
+          <wp:inline distT="0" distB="0" distL="0" distR="0" wp14:anchorId="2A832FB2" wp14:editId="1711AD30">
+            <wp:extent cx="5943600" cy="1063625"/>
+            <wp:effectExtent l="0" t="0" r="0" b="3175"/>
+            <wp:docPr id="12" name="Picture 12" descr="Graphical user interface, text&#10;&#10;Description automatically generated"/>
+            <wp:cNvGraphicFramePr>
+              <a:graphicFrameLocks xmlns:a="http://schemas.openxmlformats.org/drawingml/2006/main" noChangeAspect="1"/>
+            </wp:cNvGraphicFramePr>
+            <a:graphic xmlns:a="http://schemas.openxmlformats.org/drawingml/2006/main">
+              <a:graphicData uri="http://schemas.openxmlformats.org/drawingml/2006/picture">
+                <pic:pic xmlns:pic="http://schemas.openxmlformats.org/drawingml/2006/picture">
+                  <pic:nvPicPr>
+                    <pic:cNvPr id="12" name="Picture 12" descr="Graphical user interface, text&#10;&#10;Description automatically generated"/>
+                    <pic:cNvPicPr/>
+                  </pic:nvPicPr>
+                  <pic:blipFill>
+                    <a:blip r:embed="rId23"/>
+                    <a:stretch>
+                      <a:fillRect/>
+                    </a:stretch>
+                  </pic:blipFill>
+                  <pic:spPr>
+                    <a:xfrm>
+                      <a:off x="0" y="0"/>
+                      <a:ext cx="5943600" cy="1063625"/>
+                    </a:xfrm>
+                    <a:prstGeom prst="rect">
+                      <a:avLst/>
+                    </a:prstGeom>
+                  </pic:spPr>
+                </pic:pic>
+              </a:graphicData>
+            </a:graphic>
+          </wp:inline>
+        </w:drawing>
+      </w:r>
+    </w:p>
+    <w:p/>
+    <w:p>
+      <w:r>
+        <w:t xml:space="preserve">now go to </w:t>
+      </w:r>
+      <w:hyperlink r:id="rId24" w:history="1">
+        <w:r>
+          <w:rPr>
+            <w:rStyle w:val="Hyperlink"/>
+          </w:rPr>
+          <w:t>https://airflow.apache.org/docs/</w:t>
+        </w:r>
+      </w:hyperlink>
+      <w:r>
+        <w:t xml:space="preserve"> </w:t>
+      </w:r>
+    </w:p>
+    <w:p>
+      <w:r>
+        <w:t>click on amazon</w:t>
+      </w:r>
+    </w:p>
+    <w:p>
+      <w:r>
+        <w:t xml:space="preserve">select version, top left to version </w:t>
+      </w:r>
+    </w:p>
+    <w:p>
+      <w:r>
+        <w:t>click on python API</w:t>
+      </w:r>
+    </w:p>
+    <w:p>
+      <w:pPr>
+        <w:pStyle w:val="Heading1"/>
+        <w:shd w:val="clear" w:color="auto" w:fill="FFFFFF"/>
+        <w:spacing w:before="0" w:beforeAutospacing="0" w:after="450" w:afterAutospacing="0"/>
+        <w:rPr>
+          <w:b w:val="0"/>
+          <w:bCs w:val="0"/>
+          <w:kern w:val="0"/>
+          <w:sz w:val="24"/>
+          <w:szCs w:val="24"/>
+        </w:rPr>
+      </w:pPr>
+      <w:r>
+        <w:rPr>
+          <w:b w:val="0"/>
+          <w:bCs w:val="0"/>
+          <w:kern w:val="0"/>
+          <w:sz w:val="24"/>
+          <w:szCs w:val="24"/>
+        </w:rPr>
+        <w:t xml:space="preserve">look for </w:t>
+      </w:r>
+      <w:hyperlink r:id="rId25" w:anchor="module-airflow.providers.amazon.aws.sensors.s3" w:tooltip="airflow.providers.amazon.aws.sensors.s3" w:history="1">
+        <w:r>
+          <w:rPr>
+            <w:b w:val="0"/>
+            <w:bCs w:val="0"/>
+            <w:kern w:val="0"/>
+            <w:sz w:val="24"/>
+            <w:szCs w:val="24"/>
+          </w:rPr>
+          <w:t>airflow.providers.amazo</w:t>
+        </w:r>
+        <w:r>
+          <w:rPr>
+            <w:b w:val="0"/>
+            <w:bCs w:val="0"/>
+            <w:kern w:val="0"/>
+            <w:sz w:val="24"/>
+            <w:szCs w:val="24"/>
+          </w:rPr>
+          <w:t>n</w:t>
+        </w:r>
+        <w:r>
+          <w:rPr>
+            <w:b w:val="0"/>
+            <w:bCs w:val="0"/>
+            <w:kern w:val="0"/>
+            <w:sz w:val="24"/>
+            <w:szCs w:val="24"/>
+          </w:rPr>
+          <w:t>.aws.sensors.s3</w:t>
+        </w:r>
+      </w:hyperlink>
+    </w:p>
+    <w:p>
+      <w:pPr>
+        <w:pStyle w:val="Heading1"/>
+        <w:shd w:val="clear" w:color="auto" w:fill="FFFFFF"/>
+        <w:spacing w:before="0" w:beforeAutospacing="0" w:after="450" w:afterAutospacing="0"/>
+        <w:rPr>
+          <w:b w:val="0"/>
+          <w:bCs w:val="0"/>
+          <w:kern w:val="0"/>
+          <w:sz w:val="24"/>
+          <w:szCs w:val="24"/>
+        </w:rPr>
+      </w:pPr>
+      <w:r>
+        <w:rPr>
+          <w:b w:val="0"/>
+          <w:bCs w:val="0"/>
+          <w:kern w:val="0"/>
+          <w:sz w:val="24"/>
+          <w:szCs w:val="24"/>
+        </w:rPr>
+        <w:t xml:space="preserve">import this in the </w:t>
+      </w:r>
+      <w:proofErr w:type="spellStart"/>
+      <w:r>
+        <w:rPr>
+          <w:b w:val="0"/>
+          <w:bCs w:val="0"/>
+          <w:kern w:val="0"/>
+          <w:sz w:val="24"/>
+          <w:szCs w:val="24"/>
+        </w:rPr>
+        <w:t>dag</w:t>
+      </w:r>
+      <w:proofErr w:type="spellEnd"/>
+      <w:r>
+        <w:rPr>
+          <w:b w:val="0"/>
+          <w:bCs w:val="0"/>
+          <w:kern w:val="0"/>
+          <w:sz w:val="24"/>
+          <w:szCs w:val="24"/>
+        </w:rPr>
+        <w:t xml:space="preserve"> </w:t>
+      </w:r>
+    </w:p>
+    <w:p>
+      <w:pPr>
+        <w:pStyle w:val="Heading1"/>
+        <w:shd w:val="clear" w:color="auto" w:fill="FFFFFF"/>
+        <w:spacing w:before="0" w:beforeAutospacing="0" w:after="450" w:afterAutospacing="0"/>
+        <w:rPr>
+          <w:b w:val="0"/>
+          <w:bCs w:val="0"/>
+          <w:kern w:val="0"/>
+          <w:sz w:val="24"/>
+          <w:szCs w:val="24"/>
+        </w:rPr>
+      </w:pPr>
+    </w:p>
+    <w:p>
+      <w:pPr>
+        <w:pStyle w:val="Heading1"/>
+        <w:shd w:val="clear" w:color="auto" w:fill="FFFFFF"/>
+        <w:spacing w:before="0" w:beforeAutospacing="0" w:after="450" w:afterAutospacing="0"/>
+        <w:rPr>
+          <w:b w:val="0"/>
+          <w:bCs w:val="0"/>
+          <w:kern w:val="0"/>
+          <w:sz w:val="24"/>
+          <w:szCs w:val="24"/>
+        </w:rPr>
+      </w:pPr>
+      <w:r>
+        <w:rPr>
+          <w:b w:val="0"/>
+          <w:bCs w:val="0"/>
+          <w:kern w:val="0"/>
+          <w:sz w:val="24"/>
+          <w:szCs w:val="24"/>
+        </w:rPr>
+        <w:lastRenderedPageBreak/>
+        <w:t>go to airflow UI and add connection</w:t>
+      </w:r>
+    </w:p>
+    <w:p>
+      <w:pPr>
+        <w:pStyle w:val="Heading1"/>
+        <w:shd w:val="clear" w:color="auto" w:fill="FFFFFF"/>
+        <w:spacing w:before="0" w:beforeAutospacing="0" w:after="450" w:afterAutospacing="0"/>
+        <w:rPr>
+          <w:b w:val="0"/>
+          <w:bCs w:val="0"/>
+          <w:kern w:val="0"/>
+          <w:sz w:val="24"/>
+          <w:szCs w:val="24"/>
+        </w:rPr>
+      </w:pPr>
+      <w:r>
+        <w:rPr>
+          <w:b w:val="0"/>
+          <w:bCs w:val="0"/>
+          <w:kern w:val="0"/>
+          <w:sz w:val="24"/>
+          <w:szCs w:val="24"/>
+        </w:rPr>
+        <w:t>if s3 is not installed</w:t>
+      </w:r>
+    </w:p>
+    <w:p>
+      <w:pPr>
+        <w:pStyle w:val="Heading1"/>
+        <w:shd w:val="clear" w:color="auto" w:fill="FFFFFF"/>
+        <w:spacing w:before="0" w:beforeAutospacing="0" w:after="450" w:afterAutospacing="0"/>
+        <w:rPr>
+          <w:rFonts w:ascii="Source Code Pro" w:hAnsi="Source Code Pro"/>
+          <w:color w:val="000000" w:themeColor="text1"/>
+          <w:sz w:val="29"/>
+          <w:szCs w:val="29"/>
+        </w:rPr>
+      </w:pPr>
+      <w:hyperlink r:id="rId26" w:history="1">
+        <w:r>
+          <w:rPr>
+            <w:rStyle w:val="Hyperlink"/>
+            <w:rFonts w:ascii="Source Code Pro" w:hAnsi="Source Code Pro"/>
+            <w:sz w:val="29"/>
+            <w:szCs w:val="29"/>
+          </w:rPr>
+          <w:t xml:space="preserve">pip </w:t>
+        </w:r>
+        <w:r>
+          <w:rPr>
+            <w:rStyle w:val="Hyperlink"/>
+            <w:rFonts w:ascii="Source Code Pro" w:hAnsi="Source Code Pro"/>
+            <w:sz w:val="29"/>
+            <w:szCs w:val="29"/>
+          </w:rPr>
+          <w:t>i</w:t>
+        </w:r>
+        <w:r>
+          <w:rPr>
+            <w:rStyle w:val="Hyperlink"/>
+            <w:rFonts w:ascii="Source Code Pro" w:hAnsi="Source Code Pro"/>
+            <w:sz w:val="29"/>
+            <w:szCs w:val="29"/>
+          </w:rPr>
+          <w:t xml:space="preserve">nstall </w:t>
+        </w:r>
+        <w:proofErr w:type="spellStart"/>
+        <w:r>
+          <w:rPr>
+            <w:rStyle w:val="Hyperlink"/>
+            <w:rFonts w:ascii="Source Code Pro" w:hAnsi="Source Code Pro"/>
+            <w:sz w:val="29"/>
+            <w:szCs w:val="29"/>
+          </w:rPr>
+          <w:t>apache</w:t>
+        </w:r>
+        <w:proofErr w:type="spellEnd"/>
+        <w:r>
+          <w:rPr>
+            <w:rStyle w:val="Hyperlink"/>
+            <w:rFonts w:ascii="Source Code Pro" w:hAnsi="Source Code Pro"/>
+            <w:sz w:val="29"/>
+            <w:szCs w:val="29"/>
+          </w:rPr>
+          <w:t>-airflow-providers-amazon==7.1.0</w:t>
+        </w:r>
+      </w:hyperlink>
+    </w:p>
+    <w:p>
+      <w:pPr>
+        <w:pStyle w:val="NormalWeb"/>
+        <w:shd w:val="clear" w:color="auto" w:fill="FFFFFF"/>
+        <w:spacing w:before="0" w:beforeAutospacing="0" w:after="264" w:afterAutospacing="0"/>
+        <w:textAlignment w:val="baseline"/>
+        <w:rPr>
+          <w:rFonts w:ascii="Segoe UI" w:hAnsi="Segoe UI" w:cs="Segoe UI"/>
+          <w:color w:val="232629"/>
+          <w:sz w:val="23"/>
+          <w:szCs w:val="23"/>
+        </w:rPr>
+      </w:pPr>
+      <w:r>
+        <w:rPr>
+          <w:rFonts w:ascii="Segoe UI" w:hAnsi="Segoe UI" w:cs="Segoe UI"/>
+          <w:color w:val="232629"/>
+          <w:sz w:val="23"/>
+          <w:szCs w:val="23"/>
+        </w:rPr>
+        <w:t>Create a new connection with the following attributes:</w:t>
+      </w:r>
+    </w:p>
+    <w:p>
+      <w:pPr>
+        <w:pStyle w:val="NormalWeb"/>
+        <w:shd w:val="clear" w:color="auto" w:fill="FFFFFF"/>
+        <w:spacing w:before="0" w:beforeAutospacing="0" w:after="0" w:afterAutospacing="0"/>
+        <w:textAlignment w:val="baseline"/>
+        <w:rPr>
+          <w:rFonts w:ascii="Segoe UI" w:hAnsi="Segoe UI" w:cs="Segoe UI"/>
+          <w:color w:val="232629"/>
+          <w:sz w:val="23"/>
+          <w:szCs w:val="23"/>
+        </w:rPr>
+      </w:pPr>
+      <w:r>
+        <w:rPr>
+          <w:rStyle w:val="Strong"/>
+          <w:rFonts w:ascii="inherit" w:hAnsi="inherit" w:cs="Segoe UI"/>
+          <w:color w:val="232629"/>
+          <w:sz w:val="23"/>
+          <w:szCs w:val="23"/>
+          <w:bdr w:val="none" w:sz="0" w:space="0" w:color="auto" w:frame="1"/>
+        </w:rPr>
+        <w:t>Conn Id:</w:t>
+      </w:r>
+      <w:r>
+        <w:rPr>
+          <w:rFonts w:ascii="Segoe UI" w:hAnsi="Segoe UI" w:cs="Segoe UI"/>
+          <w:color w:val="232629"/>
+          <w:sz w:val="23"/>
+          <w:szCs w:val="23"/>
+        </w:rPr>
+        <w:t> my_conn_S3</w:t>
+      </w:r>
+    </w:p>
+    <w:p>
+      <w:pPr>
+        <w:pStyle w:val="NormalWeb"/>
+        <w:shd w:val="clear" w:color="auto" w:fill="FFFFFF"/>
+        <w:spacing w:before="0" w:beforeAutospacing="0" w:after="0" w:afterAutospacing="0"/>
+        <w:textAlignment w:val="baseline"/>
+        <w:rPr>
+          <w:rFonts w:ascii="Segoe UI" w:hAnsi="Segoe UI" w:cs="Segoe UI"/>
+          <w:color w:val="232629"/>
+          <w:sz w:val="23"/>
+          <w:szCs w:val="23"/>
+        </w:rPr>
+      </w:pPr>
+      <w:r>
+        <w:rPr>
+          <w:rStyle w:val="Strong"/>
+          <w:rFonts w:ascii="inherit" w:hAnsi="inherit" w:cs="Segoe UI"/>
+          <w:color w:val="232629"/>
+          <w:sz w:val="23"/>
+          <w:szCs w:val="23"/>
+          <w:bdr w:val="none" w:sz="0" w:space="0" w:color="auto" w:frame="1"/>
+        </w:rPr>
+        <w:t>Conn Type:</w:t>
+      </w:r>
+      <w:r>
+        <w:rPr>
+          <w:rFonts w:ascii="Segoe UI" w:hAnsi="Segoe UI" w:cs="Segoe UI"/>
+          <w:color w:val="232629"/>
+          <w:sz w:val="23"/>
+          <w:szCs w:val="23"/>
+        </w:rPr>
+        <w:t> S3</w:t>
+      </w:r>
+    </w:p>
+    <w:p>
+      <w:pPr>
+        <w:pStyle w:val="NormalWeb"/>
+        <w:shd w:val="clear" w:color="auto" w:fill="FFFFFF"/>
+        <w:spacing w:before="0" w:beforeAutospacing="0" w:after="0" w:afterAutospacing="0"/>
+        <w:textAlignment w:val="baseline"/>
+        <w:rPr>
+          <w:rFonts w:ascii="Segoe UI" w:hAnsi="Segoe UI" w:cs="Segoe UI"/>
+          <w:color w:val="232629"/>
+          <w:sz w:val="23"/>
+          <w:szCs w:val="23"/>
+        </w:rPr>
+      </w:pPr>
+      <w:r>
+        <w:rPr>
+          <w:rStyle w:val="Strong"/>
+          <w:rFonts w:ascii="inherit" w:hAnsi="inherit" w:cs="Segoe UI"/>
+          <w:color w:val="232629"/>
+          <w:sz w:val="23"/>
+          <w:szCs w:val="23"/>
+          <w:bdr w:val="none" w:sz="0" w:space="0" w:color="auto" w:frame="1"/>
+        </w:rPr>
+        <w:t>Extra:</w:t>
+      </w:r>
+    </w:p>
+    <w:p>
+      <w:pPr>
+        <w:pStyle w:val="HTMLPreformatted"/>
+        <w:textAlignment w:val="baseline"/>
+        <w:rPr>
+          <w:rStyle w:val="HTMLCode"/>
+          <w:rFonts w:ascii="inherit" w:hAnsi="inherit"/>
+          <w:bdr w:val="none" w:sz="0" w:space="0" w:color="auto" w:frame="1"/>
+        </w:rPr>
+      </w:pPr>
+      <w:r>
+        <w:rPr>
+          <w:rStyle w:val="HTMLCode"/>
+          <w:rFonts w:ascii="inherit" w:hAnsi="inherit"/>
+          <w:bdr w:val="none" w:sz="0" w:space="0" w:color="auto" w:frame="1"/>
+        </w:rPr>
+        <w:t>{</w:t>
+      </w:r>
+      <w:r>
+        <w:rPr>
+          <w:rStyle w:val="hljs-string"/>
+          <w:rFonts w:ascii="inherit" w:hAnsi="inherit"/>
+          <w:bdr w:val="none" w:sz="0" w:space="0" w:color="auto" w:frame="1"/>
+        </w:rPr>
+        <w:t>"aws_access_key_id"</w:t>
+      </w:r>
+      <w:r>
+        <w:rPr>
+          <w:rStyle w:val="HTMLCode"/>
+          <w:rFonts w:ascii="inherit" w:hAnsi="inherit"/>
+          <w:bdr w:val="none" w:sz="0" w:space="0" w:color="auto" w:frame="1"/>
+        </w:rPr>
+        <w:t>:</w:t>
+      </w:r>
+      <w:r>
+        <w:rPr>
+          <w:rStyle w:val="hljs-string"/>
+          <w:rFonts w:ascii="inherit" w:hAnsi="inherit"/>
+          <w:bdr w:val="none" w:sz="0" w:space="0" w:color="auto" w:frame="1"/>
+        </w:rPr>
+        <w:t>"_</w:t>
+      </w:r>
+      <w:proofErr w:type="spellStart"/>
+      <w:r>
+        <w:rPr>
+          <w:rStyle w:val="hljs-string"/>
+          <w:rFonts w:ascii="inherit" w:hAnsi="inherit"/>
+          <w:bdr w:val="none" w:sz="0" w:space="0" w:color="auto" w:frame="1"/>
+        </w:rPr>
+        <w:t>your_aws_access_key_id</w:t>
+      </w:r>
+      <w:proofErr w:type="spellEnd"/>
+      <w:r>
+        <w:rPr>
+          <w:rStyle w:val="hljs-string"/>
+          <w:rFonts w:ascii="inherit" w:hAnsi="inherit"/>
+          <w:bdr w:val="none" w:sz="0" w:space="0" w:color="auto" w:frame="1"/>
+        </w:rPr>
+        <w:t>_"</w:t>
+      </w:r>
+      <w:r>
+        <w:rPr>
+          <w:rStyle w:val="HTMLCode"/>
+          <w:rFonts w:ascii="inherit" w:hAnsi="inherit"/>
+          <w:bdr w:val="none" w:sz="0" w:space="0" w:color="auto" w:frame="1"/>
+        </w:rPr>
+        <w:t xml:space="preserve">, </w:t>
+      </w:r>
+      <w:r>
+        <w:rPr>
+          <w:rStyle w:val="hljs-string"/>
+          <w:rFonts w:ascii="inherit" w:hAnsi="inherit"/>
+          <w:bdr w:val="none" w:sz="0" w:space="0" w:color="auto" w:frame="1"/>
+        </w:rPr>
+        <w:t>"</w:t>
+      </w:r>
+      <w:proofErr w:type="spellStart"/>
+      <w:r>
+        <w:rPr>
+          <w:rStyle w:val="hljs-string"/>
+          <w:rFonts w:ascii="inherit" w:hAnsi="inherit"/>
+          <w:bdr w:val="none" w:sz="0" w:space="0" w:color="auto" w:frame="1"/>
+        </w:rPr>
+        <w:t>aws_secret_access_key</w:t>
+      </w:r>
+      <w:proofErr w:type="spellEnd"/>
+      <w:r>
+        <w:rPr>
+          <w:rStyle w:val="hljs-string"/>
+          <w:rFonts w:ascii="inherit" w:hAnsi="inherit"/>
+          <w:bdr w:val="none" w:sz="0" w:space="0" w:color="auto" w:frame="1"/>
+        </w:rPr>
+        <w:t>"</w:t>
+      </w:r>
+      <w:r>
+        <w:rPr>
+          <w:rStyle w:val="HTMLCode"/>
+          <w:rFonts w:ascii="inherit" w:hAnsi="inherit"/>
+          <w:bdr w:val="none" w:sz="0" w:space="0" w:color="auto" w:frame="1"/>
+        </w:rPr>
+        <w:t xml:space="preserve">: </w:t>
+      </w:r>
+      <w:r>
+        <w:rPr>
+          <w:rStyle w:val="hljs-string"/>
+          <w:rFonts w:ascii="inherit" w:hAnsi="inherit"/>
+          <w:bdr w:val="none" w:sz="0" w:space="0" w:color="auto" w:frame="1"/>
+        </w:rPr>
+        <w:t>"_</w:t>
+      </w:r>
+      <w:proofErr w:type="spellStart"/>
+      <w:r>
+        <w:rPr>
+          <w:rStyle w:val="hljs-string"/>
+          <w:rFonts w:ascii="inherit" w:hAnsi="inherit"/>
+          <w:bdr w:val="none" w:sz="0" w:space="0" w:color="auto" w:frame="1"/>
+        </w:rPr>
+        <w:t>your_aws_secret_access_key</w:t>
+      </w:r>
+      <w:proofErr w:type="spellEnd"/>
+      <w:r>
+        <w:rPr>
+          <w:rStyle w:val="hljs-string"/>
+          <w:rFonts w:ascii="inherit" w:hAnsi="inherit"/>
+          <w:bdr w:val="none" w:sz="0" w:space="0" w:color="auto" w:frame="1"/>
+        </w:rPr>
+        <w:t>_"</w:t>
+      </w:r>
+      <w:r>
+        <w:rPr>
+          <w:rStyle w:val="HTMLCode"/>
+          <w:rFonts w:ascii="inherit" w:hAnsi="inherit"/>
+          <w:bdr w:val="none" w:sz="0" w:space="0" w:color="auto" w:frame="1"/>
+        </w:rPr>
+        <w:t>}</w:t>
+      </w:r>
+    </w:p>
+    <w:p>
+      <w:pPr>
+        <w:spacing w:after="264"/>
+      </w:pPr>
+      <w:r>
+        <w:rPr>
+          <w:noProof/>
+        </w:rPr>
+        <w:pict w14:anchorId="6D42572E">
+          <v:rect id="_x0000_i1025" alt="" style="width:468pt;height:.05pt;mso-width-percent:0;mso-height-percent:0;mso-width-percent:0;mso-height-percent:0" o:hrstd="t" o:hr="t" fillcolor="#a0a0a0" stroked="f"/>
+        </w:pict>
+      </w:r>
+    </w:p>
+    <w:p>
+      <w:pPr>
+        <w:pStyle w:val="Heading3"/>
+        <w:shd w:val="clear" w:color="auto" w:fill="FFFFFF"/>
+        <w:spacing w:before="0" w:after="178"/>
+        <w:textAlignment w:val="baseline"/>
+        <w:rPr>
+          <w:rFonts w:ascii="Segoe UI" w:hAnsi="Segoe UI" w:cs="Segoe UI"/>
+          <w:color w:val="232629"/>
+        </w:rPr>
+      </w:pPr>
+      <w:r>
+        <w:rPr>
+          <w:rFonts w:ascii="Segoe UI" w:hAnsi="Segoe UI" w:cs="Segoe UI"/>
+          <w:b/>
+          <w:bCs/>
+          <w:color w:val="232629"/>
+        </w:rPr>
+        <w:t>Long version, setting up UI connection:</w:t>
+      </w:r>
+    </w:p>
+    <w:p>
+      <w:pPr>
+        <w:numPr>
+          <w:ilvl w:val="0"/>
+          <w:numId w:val="7"/>
+        </w:numPr>
+        <w:shd w:val="clear" w:color="auto" w:fill="FFFFFF"/>
+        <w:spacing w:before="100" w:beforeAutospacing="1" w:after="100" w:afterAutospacing="1"/>
+        <w:ind w:left="1170"/>
+        <w:textAlignment w:val="baseline"/>
+        <w:rPr>
+          <w:rFonts w:ascii="inherit" w:hAnsi="inherit" w:cs="Segoe UI"/>
+          <w:color w:val="232629"/>
+          <w:sz w:val="23"/>
+          <w:szCs w:val="23"/>
+        </w:rPr>
+      </w:pPr>
+      <w:r>
+        <w:rPr>
+          <w:rFonts w:ascii="inherit" w:hAnsi="inherit" w:cs="Segoe UI"/>
+          <w:color w:val="232629"/>
+          <w:sz w:val="23"/>
+          <w:szCs w:val="23"/>
+        </w:rPr>
+        <w:t>On Airflow UI, go to Admin &gt; Connections</w:t>
+      </w:r>
+    </w:p>
+    <w:p>
+      <w:pPr>
+        <w:numPr>
+          <w:ilvl w:val="0"/>
+          <w:numId w:val="7"/>
+        </w:numPr>
+        <w:shd w:val="clear" w:color="auto" w:fill="FFFFFF"/>
+        <w:spacing w:before="100" w:beforeAutospacing="1" w:after="100" w:afterAutospacing="1"/>
+        <w:ind w:left="1170"/>
+        <w:textAlignment w:val="baseline"/>
+        <w:rPr>
+          <w:rFonts w:ascii="inherit" w:hAnsi="inherit" w:cs="Segoe UI"/>
+          <w:color w:val="232629"/>
+          <w:sz w:val="23"/>
+          <w:szCs w:val="23"/>
+        </w:rPr>
+      </w:pPr>
+      <w:r>
+        <w:rPr>
+          <w:rFonts w:ascii="inherit" w:hAnsi="inherit" w:cs="Segoe UI"/>
+          <w:color w:val="232629"/>
+          <w:sz w:val="23"/>
+          <w:szCs w:val="23"/>
+        </w:rPr>
+        <w:t>Create a new connection with the following attributes:</w:t>
+      </w:r>
+    </w:p>
+    <w:p>
+      <w:pPr>
+        <w:numPr>
+          <w:ilvl w:val="0"/>
+          <w:numId w:val="7"/>
+        </w:numPr>
+        <w:shd w:val="clear" w:color="auto" w:fill="FFFFFF"/>
+        <w:spacing w:beforeAutospacing="1" w:afterAutospacing="1"/>
+        <w:ind w:left="1170"/>
+        <w:textAlignment w:val="baseline"/>
+        <w:rPr>
+          <w:rFonts w:ascii="inherit" w:hAnsi="inherit" w:cs="Segoe UI"/>
+          <w:color w:val="232629"/>
+          <w:sz w:val="23"/>
+          <w:szCs w:val="23"/>
+        </w:rPr>
+      </w:pPr>
+      <w:r>
+        <w:rPr>
+          <w:rFonts w:ascii="inherit" w:hAnsi="inherit" w:cs="Segoe UI"/>
+          <w:color w:val="232629"/>
+          <w:sz w:val="23"/>
+          <w:szCs w:val="23"/>
+        </w:rPr>
+        <w:t>Conn Id: </w:t>
+      </w:r>
+      <w:r>
+        <w:rPr>
+          <w:rStyle w:val="HTMLCode"/>
+          <w:rFonts w:ascii="var(--ff-mono)" w:hAnsi="var(--ff-mono)"/>
+          <w:color w:val="232629"/>
+          <w:bdr w:val="none" w:sz="0" w:space="0" w:color="auto" w:frame="1"/>
+        </w:rPr>
+        <w:t>my_conn_S3</w:t>
+      </w:r>
+    </w:p>
+    <w:p>
+      <w:pPr>
+        <w:numPr>
+          <w:ilvl w:val="0"/>
+          <w:numId w:val="7"/>
+        </w:numPr>
+        <w:shd w:val="clear" w:color="auto" w:fill="FFFFFF"/>
+        <w:spacing w:beforeAutospacing="1" w:afterAutospacing="1"/>
+        <w:ind w:left="1170"/>
+        <w:textAlignment w:val="baseline"/>
+        <w:rPr>
+          <w:rFonts w:ascii="inherit" w:hAnsi="inherit" w:cs="Segoe UI"/>
+          <w:color w:val="232629"/>
+          <w:sz w:val="23"/>
+          <w:szCs w:val="23"/>
+        </w:rPr>
+      </w:pPr>
+      <w:r>
+        <w:rPr>
+          <w:rFonts w:ascii="inherit" w:hAnsi="inherit" w:cs="Segoe UI"/>
+          <w:color w:val="232629"/>
+          <w:sz w:val="23"/>
+          <w:szCs w:val="23"/>
+        </w:rPr>
+        <w:t>Conn Type: </w:t>
+      </w:r>
+      <w:r>
+        <w:rPr>
+          <w:rStyle w:val="HTMLCode"/>
+          <w:rFonts w:ascii="var(--ff-mono)" w:hAnsi="var(--ff-mono)"/>
+          <w:color w:val="232629"/>
+          <w:bdr w:val="none" w:sz="0" w:space="0" w:color="auto" w:frame="1"/>
+        </w:rPr>
+        <w:t>S3</w:t>
+      </w:r>
+    </w:p>
+    <w:p>
+      <w:pPr>
+        <w:numPr>
+          <w:ilvl w:val="0"/>
+          <w:numId w:val="7"/>
+        </w:numPr>
+        <w:shd w:val="clear" w:color="auto" w:fill="FFFFFF"/>
+        <w:spacing w:beforeAutospacing="1" w:afterAutospacing="1"/>
+        <w:ind w:left="1170"/>
+        <w:textAlignment w:val="baseline"/>
+        <w:rPr>
+          <w:rStyle w:val="HTMLCode"/>
+          <w:rFonts w:ascii="inherit" w:hAnsi="inherit" w:cs="Segoe UI"/>
+          <w:color w:val="232629"/>
+          <w:sz w:val="23"/>
+          <w:szCs w:val="23"/>
+        </w:rPr>
+      </w:pPr>
+      <w:r>
+        <w:rPr>
+          <w:rFonts w:ascii="inherit" w:hAnsi="inherit" w:cs="Segoe UI"/>
+          <w:color w:val="232629"/>
+          <w:sz w:val="23"/>
+          <w:szCs w:val="23"/>
+        </w:rPr>
+        <w:t>Extra: </w:t>
+      </w:r>
+      <w:r>
+        <w:rPr>
+          <w:rStyle w:val="HTMLCode"/>
+          <w:rFonts w:ascii="var(--ff-mono)" w:hAnsi="var(--ff-mono)"/>
+          <w:color w:val="232629"/>
+          <w:bdr w:val="none" w:sz="0" w:space="0" w:color="auto" w:frame="1"/>
+        </w:rPr>
+        <w:t>{"aws_access_key_id":"_</w:t>
+      </w:r>
+      <w:proofErr w:type="spellStart"/>
+      <w:r>
+        <w:rPr>
+          <w:rStyle w:val="HTMLCode"/>
+          <w:rFonts w:ascii="var(--ff-mono)" w:hAnsi="var(--ff-mono)"/>
+          <w:color w:val="232629"/>
+          <w:bdr w:val="none" w:sz="0" w:space="0" w:color="auto" w:frame="1"/>
+        </w:rPr>
+        <w:t>your_aws_access_key_id</w:t>
+      </w:r>
+      <w:proofErr w:type="spellEnd"/>
+      <w:r>
+        <w:rPr>
+          <w:rStyle w:val="HTMLCode"/>
+          <w:rFonts w:ascii="var(--ff-mono)" w:hAnsi="var(--ff-mono)"/>
+          <w:color w:val="232629"/>
+          <w:bdr w:val="none" w:sz="0" w:space="0" w:color="auto" w:frame="1"/>
+        </w:rPr>
+        <w:t xml:space="preserve"> from </w:t>
+      </w:r>
+      <w:proofErr w:type="spellStart"/>
+      <w:r>
+        <w:rPr>
+          <w:rStyle w:val="HTMLCode"/>
+          <w:rFonts w:ascii="var(--ff-mono)" w:hAnsi="var(--ff-mono)"/>
+          <w:color w:val="232629"/>
+          <w:bdr w:val="none" w:sz="0" w:space="0" w:color="auto" w:frame="1"/>
+        </w:rPr>
+        <w:t>minio</w:t>
+      </w:r>
+      <w:proofErr w:type="spellEnd"/>
+      <w:r>
+        <w:rPr>
+          <w:rStyle w:val="HTMLCode"/>
+          <w:rFonts w:ascii="var(--ff-mono)" w:hAnsi="var(--ff-mono)"/>
+          <w:color w:val="232629"/>
+          <w:bdr w:val="none" w:sz="0" w:space="0" w:color="auto" w:frame="1"/>
+        </w:rPr>
+        <w:t xml:space="preserve"> server</w:t>
+      </w:r>
+      <w:r>
+        <w:rPr>
+          <w:rStyle w:val="HTMLCode"/>
+          <w:rFonts w:ascii="var(--ff-mono)" w:hAnsi="var(--ff-mono)"/>
+          <w:color w:val="232629"/>
+          <w:bdr w:val="none" w:sz="0" w:space="0" w:color="auto" w:frame="1"/>
+        </w:rPr>
+        <w:t>_", "</w:t>
+      </w:r>
+      <w:proofErr w:type="spellStart"/>
+      <w:r>
+        <w:rPr>
+          <w:rStyle w:val="HTMLCode"/>
+          <w:rFonts w:ascii="var(--ff-mono)" w:hAnsi="var(--ff-mono)"/>
+          <w:color w:val="232629"/>
+          <w:bdr w:val="none" w:sz="0" w:space="0" w:color="auto" w:frame="1"/>
+        </w:rPr>
+        <w:t>aws_secret_access_key</w:t>
+      </w:r>
+      <w:proofErr w:type="spellEnd"/>
+      <w:r>
+        <w:rPr>
+          <w:rStyle w:val="HTMLCode"/>
+          <w:rFonts w:ascii="var(--ff-mono)" w:hAnsi="var(--ff-mono)"/>
+          <w:color w:val="232629"/>
+          <w:bdr w:val="none" w:sz="0" w:space="0" w:color="auto" w:frame="1"/>
+        </w:rPr>
+        <w:t>": "_</w:t>
+      </w:r>
+      <w:proofErr w:type="spellStart"/>
+      <w:r>
+        <w:rPr>
+          <w:rStyle w:val="HTMLCode"/>
+          <w:rFonts w:ascii="var(--ff-mono)" w:hAnsi="var(--ff-mono)"/>
+          <w:color w:val="232629"/>
+          <w:bdr w:val="none" w:sz="0" w:space="0" w:color="auto" w:frame="1"/>
+        </w:rPr>
+        <w:t>your_aws_secret_access_key</w:t>
+      </w:r>
+      <w:proofErr w:type="spellEnd"/>
+      <w:r>
+        <w:rPr>
+          <w:rStyle w:val="HTMLCode"/>
+          <w:rFonts w:ascii="var(--ff-mono)" w:hAnsi="var(--ff-mono)"/>
+          <w:color w:val="232629"/>
+          <w:bdr w:val="none" w:sz="0" w:space="0" w:color="auto" w:frame="1"/>
+        </w:rPr>
+        <w:t>_"</w:t>
+      </w:r>
+      <w:r>
+        <w:rPr>
+          <w:rStyle w:val="HTMLCode"/>
+          <w:rFonts w:ascii="var(--ff-mono)" w:hAnsi="var(--ff-mono)"/>
+          <w:color w:val="232629"/>
+          <w:bdr w:val="none" w:sz="0" w:space="0" w:color="auto" w:frame="1"/>
+        </w:rPr>
+        <w:t>, ‘host’: ‘http://host.docker.internal:9000’</w:t>
+      </w:r>
+      <w:r>
+        <w:rPr>
+          <w:rStyle w:val="HTMLCode"/>
+          <w:rFonts w:ascii="var(--ff-mono)" w:hAnsi="var(--ff-mono)"/>
+          <w:color w:val="232629"/>
+          <w:bdr w:val="none" w:sz="0" w:space="0" w:color="auto" w:frame="1"/>
+        </w:rPr>
+        <w:t>}</w:t>
+      </w:r>
+    </w:p>
+    <w:p>
+      <w:pPr>
+        <w:shd w:val="clear" w:color="auto" w:fill="FFFFFF"/>
+        <w:spacing w:beforeAutospacing="1" w:afterAutospacing="1"/>
+        <w:textAlignment w:val="baseline"/>
+        <w:rPr>
+          <w:rStyle w:val="HTMLCode"/>
+          <w:rFonts w:ascii="inherit" w:hAnsi="inherit" w:cs="Segoe UI"/>
+          <w:color w:val="232629"/>
+          <w:sz w:val="23"/>
+          <w:szCs w:val="23"/>
+        </w:rPr>
+      </w:pPr>
+    </w:p>
+    <w:p>
+      <w:pPr>
+        <w:shd w:val="clear" w:color="auto" w:fill="FFFFFF"/>
+        <w:spacing w:beforeAutospacing="1" w:afterAutospacing="1"/>
+        <w:textAlignment w:val="baseline"/>
+        <w:rPr>
+          <w:rFonts w:ascii="inherit" w:hAnsi="inherit" w:cs="Segoe UI"/>
+          <w:color w:val="232629"/>
+          <w:sz w:val="23"/>
+          <w:szCs w:val="23"/>
+        </w:rPr>
+      </w:pPr>
+    </w:p>
+    <w:p>
+      <w:pPr>
+        <w:pStyle w:val="Heading1"/>
+        <w:shd w:val="clear" w:color="auto" w:fill="FFFFFF"/>
+        <w:spacing w:before="0" w:beforeAutospacing="0" w:after="450" w:afterAutospacing="0"/>
+        <w:rPr>
+          <w:b w:val="0"/>
+          <w:bCs w:val="0"/>
+          <w:color w:val="000000" w:themeColor="text1"/>
+          <w:kern w:val="0"/>
+          <w:sz w:val="24"/>
+          <w:szCs w:val="24"/>
+        </w:rPr>
+      </w:pPr>
+    </w:p>
+    <w:p>
+      <w:pPr>
+        <w:pStyle w:val="Heading1"/>
+        <w:shd w:val="clear" w:color="auto" w:fill="FFFFFF"/>
+        <w:spacing w:before="0" w:beforeAutospacing="0" w:after="450" w:afterAutospacing="0"/>
+        <w:rPr>
+          <w:b w:val="0"/>
+          <w:bCs w:val="0"/>
+          <w:kern w:val="0"/>
+          <w:sz w:val="24"/>
+          <w:szCs w:val="24"/>
+        </w:rPr>
+      </w:pPr>
+    </w:p>
+    <w:p>
+      <w:pPr>
+        <w:shd w:val="clear" w:color="auto" w:fill="FFFFFF"/>
+      </w:pPr>
+    </w:p>
+    <w:p/>
+    <w:p/>
     <w:sectPr>
       <w:pgSz w:w="12240" w:h="15840"/>
       <w:pgMar w:top="1440" w:right="1440" w:bottom="1440" w:left="1440" w:header="720" w:footer="720" w:gutter="0"/>
@@ -2591,6 +4357,393 @@
 <file path=word/numbering.xml><?xml version="1.0" encoding="utf-8"?>
 <w:numbering xmlns:wpc="http://schemas.microsoft.com/office/word/2010/wordprocessingCanvas" xmlns:cx="http://schemas.microsoft.com/office/drawing/2014/chartex" xmlns:cx1="http://schemas.microsoft.com/office/drawing/2015/9/8/chartex" xmlns:cx2="http://schemas.microsoft.com/office/drawing/2015/10/21/chartex" xmlns:cx3="http://schemas.microsoft.com/office/drawing/2016/5/9/chartex" xmlns:cx4="http://schemas.microsoft.com/office/drawing/2016/5/10/chartex" xmlns:cx5="http://schemas.microsoft.com/office/drawing/2016/5/11/chartex" xmlns:cx6="http://schemas.microsoft.com/office/drawing/2016/5/12/chartex" xmlns:cx7="http://schemas.microsoft.com/office/drawing/2016/5/13/chartex" xmlns:cx8="http://schemas.microsoft.com/office/drawing/2016/5/14/chartex" xmlns:mc="http://schemas.openxmlformats.org/markup-compatibility/2006" xmlns:aink="http://schemas.microsoft.com/office/drawing/2016/ink" xmlns:am3d="http://schemas.microsoft.com/office/drawing/2017/model3d" xmlns:o="urn:schemas-microsoft-com:office:office" xmlns:oel="http://schemas.microsoft.com/office/2019/extlst" xmlns:r="http://schemas.openxmlformats.org/officeDocument/2006/relationships" xmlns:m="http://schemas.openxmlformats.org/officeDocument/2006/math" xmlns:v="urn:schemas-microsoft-com:vml" xmlns:wp14="http://schemas.microsoft.com/office/word/2010/wordprocessingDrawing" xmlns:wp="http://schemas.openxmlformats.org/drawingml/2006/wordprocessingDrawing" xmlns:w10="urn:schemas-microsoft-com:office:word" xmlns:w="http://schemas.openxmlformats.org/wordprocessingml/2006/main" xmlns:w14="http://schemas.microsoft.com/office/word/2010/wordml" xmlns:w15="http://schemas.microsoft.com/office/word/2012/wordml" xmlns:w16cex="http://schemas.microsoft.com/office/word/2018/wordml/cex" xmlns:w16cid="http://schemas.microsoft.com/office/word/2016/wordml/cid" xmlns:w16="http://schemas.microsoft.com/office/word/2018/wordml" xmlns:w16sdtdh="http://schemas.microsoft.com/office/word/2020/wordml/sdtdatahash" xmlns:w16se="http://schemas.microsoft.com/office/word/2015/wordml/symex" xmlns:wpg="http://schemas.microsoft.com/office/word/2010/wordprocessingGroup" xmlns:wpi="http://schemas.microsoft.com/office/word/2010/wordprocessingInk" xmlns:wne="http://schemas.microsoft.com/office/word/2006/wordml" xmlns:wps="http://schemas.microsoft.com/office/word/2010/wordprocessingShape" mc:Ignorable="w14 w15 w16se w16cid w16 w16cex w16sdtdh wp14">
   <w:abstractNum w:abstractNumId="0" w15:restartNumberingAfterBreak="0">
+    <w:nsid w:val="0B735D06"/>
+    <w:multiLevelType w:val="hybridMultilevel"/>
+    <w:tmpl w:val="B868F3D6"/>
+    <w:lvl w:ilvl="0" w:tplc="0409000F">
+      <w:start w:val="1"/>
+      <w:numFmt w:val="decimal"/>
+      <w:lvlText w:val="%1."/>
+      <w:lvlJc w:val="left"/>
+      <w:pPr>
+        <w:ind w:left="720" w:hanging="360"/>
+      </w:pPr>
+      <w:rPr>
+        <w:rFonts w:hint="default"/>
+      </w:rPr>
+    </w:lvl>
+    <w:lvl w:ilvl="1" w:tplc="04090019" w:tentative="1">
+      <w:start w:val="1"/>
+      <w:numFmt w:val="lowerLetter"/>
+      <w:lvlText w:val="%2."/>
+      <w:lvlJc w:val="left"/>
+      <w:pPr>
+        <w:ind w:left="1440" w:hanging="360"/>
+      </w:pPr>
+    </w:lvl>
+    <w:lvl w:ilvl="2" w:tplc="0409001B" w:tentative="1">
+      <w:start w:val="1"/>
+      <w:numFmt w:val="lowerRoman"/>
+      <w:lvlText w:val="%3."/>
+      <w:lvlJc w:val="right"/>
+      <w:pPr>
+        <w:ind w:left="2160" w:hanging="180"/>
+      </w:pPr>
+    </w:lvl>
+    <w:lvl w:ilvl="3" w:tplc="0409000F" w:tentative="1">
+      <w:start w:val="1"/>
+      <w:numFmt w:val="decimal"/>
+      <w:lvlText w:val="%4."/>
+      <w:lvlJc w:val="left"/>
+      <w:pPr>
+        <w:ind w:left="2880" w:hanging="360"/>
+      </w:pPr>
+    </w:lvl>
+    <w:lvl w:ilvl="4" w:tplc="04090019" w:tentative="1">
+      <w:start w:val="1"/>
+      <w:numFmt w:val="lowerLetter"/>
+      <w:lvlText w:val="%5."/>
+      <w:lvlJc w:val="left"/>
+      <w:pPr>
+        <w:ind w:left="3600" w:hanging="360"/>
+      </w:pPr>
+    </w:lvl>
+    <w:lvl w:ilvl="5" w:tplc="0409001B" w:tentative="1">
+      <w:start w:val="1"/>
+      <w:numFmt w:val="lowerRoman"/>
+      <w:lvlText w:val="%6."/>
+      <w:lvlJc w:val="right"/>
+      <w:pPr>
+        <w:ind w:left="4320" w:hanging="180"/>
+      </w:pPr>
+    </w:lvl>
+    <w:lvl w:ilvl="6" w:tplc="0409000F" w:tentative="1">
+      <w:start w:val="1"/>
+      <w:numFmt w:val="decimal"/>
+      <w:lvlText w:val="%7."/>
+      <w:lvlJc w:val="left"/>
+      <w:pPr>
+        <w:ind w:left="5040" w:hanging="360"/>
+      </w:pPr>
+    </w:lvl>
+    <w:lvl w:ilvl="7" w:tplc="04090019" w:tentative="1">
+      <w:start w:val="1"/>
+      <w:numFmt w:val="lowerLetter"/>
+      <w:lvlText w:val="%8."/>
+      <w:lvlJc w:val="left"/>
+      <w:pPr>
+        <w:ind w:left="5760" w:hanging="360"/>
+      </w:pPr>
+    </w:lvl>
+    <w:lvl w:ilvl="8" w:tplc="0409001B" w:tentative="1">
+      <w:start w:val="1"/>
+      <w:numFmt w:val="lowerRoman"/>
+      <w:lvlText w:val="%9."/>
+      <w:lvlJc w:val="right"/>
+      <w:pPr>
+        <w:ind w:left="6480" w:hanging="180"/>
+      </w:pPr>
+    </w:lvl>
+  </w:abstractNum>
+  <w:abstractNum w:abstractNumId="1" w15:restartNumberingAfterBreak="0">
+    <w:nsid w:val="0CF66694"/>
+    <w:multiLevelType w:val="multilevel"/>
+    <w:tmpl w:val="1DF45DDA"/>
+    <w:lvl w:ilvl="0">
+      <w:start w:val="1"/>
+      <w:numFmt w:val="bullet"/>
+      <w:lvlText w:val=""/>
+      <w:lvlJc w:val="left"/>
+      <w:pPr>
+        <w:tabs>
+          <w:tab w:val="num" w:pos="720"/>
+        </w:tabs>
+        <w:ind w:left="720" w:hanging="360"/>
+      </w:pPr>
+      <w:rPr>
+        <w:rFonts w:ascii="Symbol" w:hAnsi="Symbol" w:hint="default"/>
+        <w:sz w:val="20"/>
+      </w:rPr>
+    </w:lvl>
+    <w:lvl w:ilvl="1" w:tentative="1">
+      <w:start w:val="1"/>
+      <w:numFmt w:val="bullet"/>
+      <w:lvlText w:val=""/>
+      <w:lvlJc w:val="left"/>
+      <w:pPr>
+        <w:tabs>
+          <w:tab w:val="num" w:pos="1440"/>
+        </w:tabs>
+        <w:ind w:left="1440" w:hanging="360"/>
+      </w:pPr>
+      <w:rPr>
+        <w:rFonts w:ascii="Symbol" w:hAnsi="Symbol" w:hint="default"/>
+        <w:sz w:val="20"/>
+      </w:rPr>
+    </w:lvl>
+    <w:lvl w:ilvl="2" w:tentative="1">
+      <w:start w:val="1"/>
+      <w:numFmt w:val="bullet"/>
+      <w:lvlText w:val=""/>
+      <w:lvlJc w:val="left"/>
+      <w:pPr>
+        <w:tabs>
+          <w:tab w:val="num" w:pos="2160"/>
+        </w:tabs>
+        <w:ind w:left="2160" w:hanging="360"/>
+      </w:pPr>
+      <w:rPr>
+        <w:rFonts w:ascii="Symbol" w:hAnsi="Symbol" w:hint="default"/>
+        <w:sz w:val="20"/>
+      </w:rPr>
+    </w:lvl>
+    <w:lvl w:ilvl="3" w:tentative="1">
+      <w:start w:val="1"/>
+      <w:numFmt w:val="bullet"/>
+      <w:lvlText w:val=""/>
+      <w:lvlJc w:val="left"/>
+      <w:pPr>
+        <w:tabs>
+          <w:tab w:val="num" w:pos="2880"/>
+        </w:tabs>
+        <w:ind w:left="2880" w:hanging="360"/>
+      </w:pPr>
+      <w:rPr>
+        <w:rFonts w:ascii="Symbol" w:hAnsi="Symbol" w:hint="default"/>
+        <w:sz w:val="20"/>
+      </w:rPr>
+    </w:lvl>
+    <w:lvl w:ilvl="4" w:tentative="1">
+      <w:start w:val="1"/>
+      <w:numFmt w:val="bullet"/>
+      <w:lvlText w:val=""/>
+      <w:lvlJc w:val="left"/>
+      <w:pPr>
+        <w:tabs>
+          <w:tab w:val="num" w:pos="3600"/>
+        </w:tabs>
+        <w:ind w:left="3600" w:hanging="360"/>
+      </w:pPr>
+      <w:rPr>
+        <w:rFonts w:ascii="Symbol" w:hAnsi="Symbol" w:hint="default"/>
+        <w:sz w:val="20"/>
+      </w:rPr>
+    </w:lvl>
+    <w:lvl w:ilvl="5" w:tentative="1">
+      <w:start w:val="1"/>
+      <w:numFmt w:val="bullet"/>
+      <w:lvlText w:val=""/>
+      <w:lvlJc w:val="left"/>
+      <w:pPr>
+        <w:tabs>
+          <w:tab w:val="num" w:pos="4320"/>
+        </w:tabs>
+        <w:ind w:left="4320" w:hanging="360"/>
+      </w:pPr>
+      <w:rPr>
+        <w:rFonts w:ascii="Symbol" w:hAnsi="Symbol" w:hint="default"/>
+        <w:sz w:val="20"/>
+      </w:rPr>
+    </w:lvl>
+    <w:lvl w:ilvl="6" w:tentative="1">
+      <w:start w:val="1"/>
+      <w:numFmt w:val="bullet"/>
+      <w:lvlText w:val=""/>
+      <w:lvlJc w:val="left"/>
+      <w:pPr>
+        <w:tabs>
+          <w:tab w:val="num" w:pos="5040"/>
+        </w:tabs>
+        <w:ind w:left="5040" w:hanging="360"/>
+      </w:pPr>
+      <w:rPr>
+        <w:rFonts w:ascii="Symbol" w:hAnsi="Symbol" w:hint="default"/>
+        <w:sz w:val="20"/>
+      </w:rPr>
+    </w:lvl>
+    <w:lvl w:ilvl="7" w:tentative="1">
+      <w:start w:val="1"/>
+      <w:numFmt w:val="bullet"/>
+      <w:lvlText w:val=""/>
+      <w:lvlJc w:val="left"/>
+      <w:pPr>
+        <w:tabs>
+          <w:tab w:val="num" w:pos="5760"/>
+        </w:tabs>
+        <w:ind w:left="5760" w:hanging="360"/>
+      </w:pPr>
+      <w:rPr>
+        <w:rFonts w:ascii="Symbol" w:hAnsi="Symbol" w:hint="default"/>
+        <w:sz w:val="20"/>
+      </w:rPr>
+    </w:lvl>
+    <w:lvl w:ilvl="8" w:tentative="1">
+      <w:start w:val="1"/>
+      <w:numFmt w:val="bullet"/>
+      <w:lvlText w:val=""/>
+      <w:lvlJc w:val="left"/>
+      <w:pPr>
+        <w:tabs>
+          <w:tab w:val="num" w:pos="6480"/>
+        </w:tabs>
+        <w:ind w:left="6480" w:hanging="360"/>
+      </w:pPr>
+      <w:rPr>
+        <w:rFonts w:ascii="Symbol" w:hAnsi="Symbol" w:hint="default"/>
+        <w:sz w:val="20"/>
+      </w:rPr>
+    </w:lvl>
+  </w:abstractNum>
+  <w:abstractNum w:abstractNumId="2" w15:restartNumberingAfterBreak="0">
+    <w:nsid w:val="31F66E17"/>
+    <w:multiLevelType w:val="multilevel"/>
+    <w:tmpl w:val="701A1C90"/>
+    <w:lvl w:ilvl="0">
+      <w:start w:val="1"/>
+      <w:numFmt w:val="bullet"/>
+      <w:lvlText w:val=""/>
+      <w:lvlJc w:val="left"/>
+      <w:pPr>
+        <w:tabs>
+          <w:tab w:val="num" w:pos="720"/>
+        </w:tabs>
+        <w:ind w:left="720" w:hanging="360"/>
+      </w:pPr>
+      <w:rPr>
+        <w:rFonts w:ascii="Symbol" w:hAnsi="Symbol" w:hint="default"/>
+        <w:sz w:val="20"/>
+      </w:rPr>
+    </w:lvl>
+    <w:lvl w:ilvl="1" w:tentative="1">
+      <w:start w:val="1"/>
+      <w:numFmt w:val="bullet"/>
+      <w:lvlText w:val=""/>
+      <w:lvlJc w:val="left"/>
+      <w:pPr>
+        <w:tabs>
+          <w:tab w:val="num" w:pos="1440"/>
+        </w:tabs>
+        <w:ind w:left="1440" w:hanging="360"/>
+      </w:pPr>
+      <w:rPr>
+        <w:rFonts w:ascii="Symbol" w:hAnsi="Symbol" w:hint="default"/>
+        <w:sz w:val="20"/>
+      </w:rPr>
+    </w:lvl>
+    <w:lvl w:ilvl="2" w:tentative="1">
+      <w:start w:val="1"/>
+      <w:numFmt w:val="bullet"/>
+      <w:lvlText w:val=""/>
+      <w:lvlJc w:val="left"/>
+      <w:pPr>
+        <w:tabs>
+          <w:tab w:val="num" w:pos="2160"/>
+        </w:tabs>
+        <w:ind w:left="2160" w:hanging="360"/>
+      </w:pPr>
+      <w:rPr>
+        <w:rFonts w:ascii="Symbol" w:hAnsi="Symbol" w:hint="default"/>
+        <w:sz w:val="20"/>
+      </w:rPr>
+    </w:lvl>
+    <w:lvl w:ilvl="3" w:tentative="1">
+      <w:start w:val="1"/>
+      <w:numFmt w:val="bullet"/>
+      <w:lvlText w:val=""/>
+      <w:lvlJc w:val="left"/>
+      <w:pPr>
+        <w:tabs>
+          <w:tab w:val="num" w:pos="2880"/>
+        </w:tabs>
+        <w:ind w:left="2880" w:hanging="360"/>
+      </w:pPr>
+      <w:rPr>
+        <w:rFonts w:ascii="Symbol" w:hAnsi="Symbol" w:hint="default"/>
+        <w:sz w:val="20"/>
+      </w:rPr>
+    </w:lvl>
+    <w:lvl w:ilvl="4" w:tentative="1">
+      <w:start w:val="1"/>
+      <w:numFmt w:val="bullet"/>
+      <w:lvlText w:val=""/>
+      <w:lvlJc w:val="left"/>
+      <w:pPr>
+        <w:tabs>
+          <w:tab w:val="num" w:pos="3600"/>
+        </w:tabs>
+        <w:ind w:left="3600" w:hanging="360"/>
+      </w:pPr>
+      <w:rPr>
+        <w:rFonts w:ascii="Symbol" w:hAnsi="Symbol" w:hint="default"/>
+        <w:sz w:val="20"/>
+      </w:rPr>
+    </w:lvl>
+    <w:lvl w:ilvl="5" w:tentative="1">
+      <w:start w:val="1"/>
+      <w:numFmt w:val="bullet"/>
+      <w:lvlText w:val=""/>
+      <w:lvlJc w:val="left"/>
+      <w:pPr>
+        <w:tabs>
+          <w:tab w:val="num" w:pos="4320"/>
+        </w:tabs>
+        <w:ind w:left="4320" w:hanging="360"/>
+      </w:pPr>
+      <w:rPr>
+        <w:rFonts w:ascii="Symbol" w:hAnsi="Symbol" w:hint="default"/>
+        <w:sz w:val="20"/>
+      </w:rPr>
+    </w:lvl>
+    <w:lvl w:ilvl="6" w:tentative="1">
+      <w:start w:val="1"/>
+      <w:numFmt w:val="bullet"/>
+      <w:lvlText w:val=""/>
+      <w:lvlJc w:val="left"/>
+      <w:pPr>
+        <w:tabs>
+          <w:tab w:val="num" w:pos="5040"/>
+        </w:tabs>
+        <w:ind w:left="5040" w:hanging="360"/>
+      </w:pPr>
+      <w:rPr>
+        <w:rFonts w:ascii="Symbol" w:hAnsi="Symbol" w:hint="default"/>
+        <w:sz w:val="20"/>
+      </w:rPr>
+    </w:lvl>
+    <w:lvl w:ilvl="7" w:tentative="1">
+      <w:start w:val="1"/>
+      <w:numFmt w:val="bullet"/>
+      <w:lvlText w:val=""/>
+      <w:lvlJc w:val="left"/>
+      <w:pPr>
+        <w:tabs>
+          <w:tab w:val="num" w:pos="5760"/>
+        </w:tabs>
+        <w:ind w:left="5760" w:hanging="360"/>
+      </w:pPr>
+      <w:rPr>
+        <w:rFonts w:ascii="Symbol" w:hAnsi="Symbol" w:hint="default"/>
+        <w:sz w:val="20"/>
+      </w:rPr>
+    </w:lvl>
+    <w:lvl w:ilvl="8" w:tentative="1">
+      <w:start w:val="1"/>
+      <w:numFmt w:val="bullet"/>
+      <w:lvlText w:val=""/>
+      <w:lvlJc w:val="left"/>
+      <w:pPr>
+        <w:tabs>
+          <w:tab w:val="num" w:pos="6480"/>
+        </w:tabs>
+        <w:ind w:left="6480" w:hanging="360"/>
+      </w:pPr>
+      <w:rPr>
+        <w:rFonts w:ascii="Symbol" w:hAnsi="Symbol" w:hint="default"/>
+        <w:sz w:val="20"/>
+      </w:rPr>
+    </w:lvl>
+  </w:abstractNum>
+  <w:abstractNum w:abstractNumId="3" w15:restartNumberingAfterBreak="0">
     <w:nsid w:val="3BDB6E8F"/>
     <w:multiLevelType w:val="hybridMultilevel"/>
     <w:tmpl w:val="BA76D54C"/>
@@ -2679,7 +4832,7 @@
       </w:pPr>
     </w:lvl>
   </w:abstractNum>
-  <w:abstractNum w:abstractNumId="1" w15:restartNumberingAfterBreak="0">
+  <w:abstractNum w:abstractNumId="4" w15:restartNumberingAfterBreak="0">
     <w:nsid w:val="51E4619E"/>
     <w:multiLevelType w:val="hybridMultilevel"/>
     <w:tmpl w:val="BAEC7E8C"/>
@@ -2768,7 +4921,7 @@
       </w:pPr>
     </w:lvl>
   </w:abstractNum>
-  <w:abstractNum w:abstractNumId="2" w15:restartNumberingAfterBreak="0">
+  <w:abstractNum w:abstractNumId="5" w15:restartNumberingAfterBreak="0">
     <w:nsid w:val="5EFC283C"/>
     <w:multiLevelType w:val="hybridMultilevel"/>
     <w:tmpl w:val="988A4EC2"/>
@@ -2857,13 +5010,114 @@
       </w:pPr>
     </w:lvl>
   </w:abstractNum>
+  <w:abstractNum w:abstractNumId="6" w15:restartNumberingAfterBreak="0">
+    <w:nsid w:val="7B2D468E"/>
+    <w:multiLevelType w:val="hybridMultilevel"/>
+    <w:tmpl w:val="EAFAF986"/>
+    <w:lvl w:ilvl="0" w:tplc="0409000F">
+      <w:start w:val="1"/>
+      <w:numFmt w:val="decimal"/>
+      <w:lvlText w:val="%1."/>
+      <w:lvlJc w:val="left"/>
+      <w:pPr>
+        <w:ind w:left="720" w:hanging="360"/>
+      </w:pPr>
+      <w:rPr>
+        <w:rFonts w:hint="default"/>
+      </w:rPr>
+    </w:lvl>
+    <w:lvl w:ilvl="1" w:tplc="04090019" w:tentative="1">
+      <w:start w:val="1"/>
+      <w:numFmt w:val="lowerLetter"/>
+      <w:lvlText w:val="%2."/>
+      <w:lvlJc w:val="left"/>
+      <w:pPr>
+        <w:ind w:left="1440" w:hanging="360"/>
+      </w:pPr>
+    </w:lvl>
+    <w:lvl w:ilvl="2" w:tplc="0409001B" w:tentative="1">
+      <w:start w:val="1"/>
+      <w:numFmt w:val="lowerRoman"/>
+      <w:lvlText w:val="%3."/>
+      <w:lvlJc w:val="right"/>
+      <w:pPr>
+        <w:ind w:left="2160" w:hanging="180"/>
+      </w:pPr>
+    </w:lvl>
+    <w:lvl w:ilvl="3" w:tplc="0409000F" w:tentative="1">
+      <w:start w:val="1"/>
+      <w:numFmt w:val="decimal"/>
+      <w:lvlText w:val="%4."/>
+      <w:lvlJc w:val="left"/>
+      <w:pPr>
+        <w:ind w:left="2880" w:hanging="360"/>
+      </w:pPr>
+    </w:lvl>
+    <w:lvl w:ilvl="4" w:tplc="04090019" w:tentative="1">
+      <w:start w:val="1"/>
+      <w:numFmt w:val="lowerLetter"/>
+      <w:lvlText w:val="%5."/>
+      <w:lvlJc w:val="left"/>
+      <w:pPr>
+        <w:ind w:left="3600" w:hanging="360"/>
+      </w:pPr>
+    </w:lvl>
+    <w:lvl w:ilvl="5" w:tplc="0409001B" w:tentative="1">
+      <w:start w:val="1"/>
+      <w:numFmt w:val="lowerRoman"/>
+      <w:lvlText w:val="%6."/>
+      <w:lvlJc w:val="right"/>
+      <w:pPr>
+        <w:ind w:left="4320" w:hanging="180"/>
+      </w:pPr>
+    </w:lvl>
+    <w:lvl w:ilvl="6" w:tplc="0409000F" w:tentative="1">
+      <w:start w:val="1"/>
+      <w:numFmt w:val="decimal"/>
+      <w:lvlText w:val="%7."/>
+      <w:lvlJc w:val="left"/>
+      <w:pPr>
+        <w:ind w:left="5040" w:hanging="360"/>
+      </w:pPr>
+    </w:lvl>
+    <w:lvl w:ilvl="7" w:tplc="04090019" w:tentative="1">
+      <w:start w:val="1"/>
+      <w:numFmt w:val="lowerLetter"/>
+      <w:lvlText w:val="%8."/>
+      <w:lvlJc w:val="left"/>
+      <w:pPr>
+        <w:ind w:left="5760" w:hanging="360"/>
+      </w:pPr>
+    </w:lvl>
+    <w:lvl w:ilvl="8" w:tplc="0409001B" w:tentative="1">
+      <w:start w:val="1"/>
+      <w:numFmt w:val="lowerRoman"/>
+      <w:lvlText w:val="%9."/>
+      <w:lvlJc w:val="right"/>
+      <w:pPr>
+        <w:ind w:left="6480" w:hanging="180"/>
+      </w:pPr>
+    </w:lvl>
+  </w:abstractNum>
   <w:num w:numId="1" w16cid:durableId="1602375960">
+    <w:abstractNumId w:val="5"/>
+  </w:num>
+  <w:num w:numId="2" w16cid:durableId="1671564684">
+    <w:abstractNumId w:val="3"/>
+  </w:num>
+  <w:num w:numId="3" w16cid:durableId="214699974">
+    <w:abstractNumId w:val="4"/>
+  </w:num>
+  <w:num w:numId="4" w16cid:durableId="404036908">
+    <w:abstractNumId w:val="0"/>
+  </w:num>
+  <w:num w:numId="5" w16cid:durableId="717781139">
+    <w:abstractNumId w:val="6"/>
+  </w:num>
+  <w:num w:numId="6" w16cid:durableId="83454798">
     <w:abstractNumId w:val="2"/>
   </w:num>
-  <w:num w:numId="2" w16cid:durableId="1671564684">
-    <w:abstractNumId w:val="0"/>
-  </w:num>
-  <w:num w:numId="3" w16cid:durableId="214699974">
+  <w:num w:numId="7" w16cid:durableId="1348678979">
     <w:abstractNumId w:val="1"/>
   </w:num>
 </w:numbering>
@@ -3263,9 +5517,49 @@
   <w:style w:type="paragraph" w:default="1" w:styleId="Normal">
     <w:name w:val="Normal"/>
     <w:qFormat/>
-    <w:rsid w:val="00105F97"/>
+    <w:rsid w:val="0079510B"/>
     <w:rPr>
       <w:rFonts w:ascii="Times New Roman" w:eastAsia="Times New Roman" w:hAnsi="Times New Roman" w:cs="Times New Roman"/>
+    </w:rPr>
+  </w:style>
+  <w:style w:type="paragraph" w:styleId="Heading1">
+    <w:name w:val="heading 1"/>
+    <w:basedOn w:val="Normal"/>
+    <w:link w:val="Heading1Char"/>
+    <w:uiPriority w:val="9"/>
+    <w:qFormat/>
+    <w:rsid w:val="0079510B"/>
+    <w:pPr>
+      <w:spacing w:before="100" w:beforeAutospacing="1" w:after="100" w:afterAutospacing="1"/>
+      <w:outlineLvl w:val="0"/>
+    </w:pPr>
+    <w:rPr>
+      <w:b/>
+      <w:bCs/>
+      <w:kern w:val="36"/>
+      <w:sz w:val="48"/>
+      <w:szCs w:val="48"/>
+    </w:rPr>
+  </w:style>
+  <w:style w:type="paragraph" w:styleId="Heading3">
+    <w:name w:val="heading 3"/>
+    <w:basedOn w:val="Normal"/>
+    <w:next w:val="Normal"/>
+    <w:link w:val="Heading3Char"/>
+    <w:uiPriority w:val="9"/>
+    <w:semiHidden/>
+    <w:unhideWhenUsed/>
+    <w:qFormat/>
+    <w:rsid w:val="00CA1541"/>
+    <w:pPr>
+      <w:keepNext/>
+      <w:keepLines/>
+      <w:spacing w:before="40"/>
+      <w:outlineLvl w:val="2"/>
+    </w:pPr>
+    <w:rPr>
+      <w:rFonts w:asciiTheme="majorHAnsi" w:eastAsiaTheme="majorEastAsia" w:hAnsiTheme="majorHAnsi" w:cstheme="majorBidi"/>
+      <w:color w:val="1F3763" w:themeColor="accent1" w:themeShade="7F"/>
     </w:rPr>
   </w:style>
   <w:style w:type="character" w:default="1" w:styleId="DefaultParagraphFont">
@@ -3461,6 +5755,67 @@
     <w:name w:val="k"/>
     <w:basedOn w:val="DefaultParagraphFont"/>
     <w:rsid w:val="00211360"/>
+  </w:style>
+  <w:style w:type="paragraph" w:customStyle="1" w:styleId="sd-card-text">
+    <w:name w:val="sd-card-text"/>
+    <w:basedOn w:val="Normal"/>
+    <w:rsid w:val="0068413F"/>
+    <w:pPr>
+      <w:spacing w:before="100" w:beforeAutospacing="1" w:after="100" w:afterAutospacing="1"/>
+    </w:pPr>
+  </w:style>
+  <w:style w:type="character" w:customStyle="1" w:styleId="pre">
+    <w:name w:val="pre"/>
+    <w:basedOn w:val="DefaultParagraphFont"/>
+    <w:rsid w:val="0068413F"/>
+  </w:style>
+  <w:style w:type="character" w:customStyle="1" w:styleId="std">
+    <w:name w:val="std"/>
+    <w:basedOn w:val="DefaultParagraphFont"/>
+    <w:rsid w:val="0068413F"/>
+  </w:style>
+  <w:style w:type="character" w:customStyle="1" w:styleId="Heading1Char">
+    <w:name w:val="Heading 1 Char"/>
+    <w:basedOn w:val="DefaultParagraphFont"/>
+    <w:link w:val="Heading1"/>
+    <w:uiPriority w:val="9"/>
+    <w:rsid w:val="0079510B"/>
+    <w:rPr>
+      <w:rFonts w:ascii="Times New Roman" w:eastAsia="Times New Roman" w:hAnsi="Times New Roman" w:cs="Times New Roman"/>
+      <w:b/>
+      <w:bCs/>
+      <w:kern w:val="36"/>
+      <w:sz w:val="48"/>
+      <w:szCs w:val="48"/>
+    </w:rPr>
+  </w:style>
+  <w:style w:type="character" w:customStyle="1" w:styleId="Heading3Char">
+    <w:name w:val="Heading 3 Char"/>
+    <w:basedOn w:val="DefaultParagraphFont"/>
+    <w:link w:val="Heading3"/>
+    <w:uiPriority w:val="9"/>
+    <w:semiHidden/>
+    <w:rsid w:val="00CA1541"/>
+    <w:rPr>
+      <w:rFonts w:asciiTheme="majorHAnsi" w:eastAsiaTheme="majorEastAsia" w:hAnsiTheme="majorHAnsi" w:cstheme="majorBidi"/>
+      <w:color w:val="1F3763" w:themeColor="accent1" w:themeShade="7F"/>
+    </w:rPr>
+  </w:style>
+  <w:style w:type="character" w:styleId="Strong">
+    <w:name w:val="Strong"/>
+    <w:basedOn w:val="DefaultParagraphFont"/>
+    <w:uiPriority w:val="22"/>
+    <w:qFormat/>
+    <w:rsid w:val="00CA1541"/>
+    <w:rPr>
+      <w:b/>
+      <w:bCs/>
+    </w:rPr>
+  </w:style>
+  <w:style w:type="character" w:customStyle="1" w:styleId="hljs-string">
+    <w:name w:val="hljs-string"/>
+    <w:basedOn w:val="DefaultParagraphFont"/>
+    <w:rsid w:val="00CA1541"/>
   </w:style>
 </w:styles>
 </file>

</xml_diff>